<commit_message>
continued writing the introduction
</commit_message>
<xml_diff>
--- a/manuscript/MS 2022 - urban green space activity.docx
+++ b/manuscript/MS 2022 - urban green space activity.docx
@@ -89,158 +89,220 @@
       <w:pPr>
         <w:rPr>
           <w:rFonts w:ascii="Times New Roman" w:hAnsi="Times New Roman" w:cs="Times New Roman"/>
-          <w:sz w:val="24"/>
-          <w:szCs w:val="24"/>
-        </w:rPr>
-      </w:pPr>
-      <w:r>
-        <w:rPr>
-          <w:rFonts w:ascii="Times New Roman" w:hAnsi="Times New Roman" w:cs="Times New Roman"/>
+          <w:b/>
+          <w:bCs/>
+          <w:sz w:val="24"/>
+          <w:szCs w:val="24"/>
+        </w:rPr>
+      </w:pPr>
+      <w:r>
+        <w:rPr>
+          <w:rFonts w:ascii="Times New Roman" w:hAnsi="Times New Roman" w:cs="Times New Roman"/>
+          <w:b/>
+          <w:bCs/>
           <w:sz w:val="24"/>
           <w:szCs w:val="24"/>
         </w:rPr>
         <w:lastRenderedPageBreak/>
+        <w:t xml:space="preserve">1. </w:t>
+      </w:r>
+      <w:r>
+        <w:rPr>
+          <w:rFonts w:ascii="Times New Roman" w:hAnsi="Times New Roman" w:cs="Times New Roman"/>
+          <w:b/>
+          <w:bCs/>
+          <w:sz w:val="24"/>
+          <w:szCs w:val="24"/>
+        </w:rPr>
         <w:t>Introduction</w:t>
       </w:r>
     </w:p>
     <w:p>
       <w:pPr>
-        <w:rPr>
-          <w:rFonts w:ascii="Times New Roman" w:hAnsi="Times New Roman" w:cs="Times New Roman"/>
-          <w:sz w:val="24"/>
-          <w:szCs w:val="24"/>
-        </w:rPr>
-      </w:pPr>
+        <w:ind w:firstLine="720"/>
+        <w:rPr>
+          <w:rFonts w:ascii="Times New Roman" w:hAnsi="Times New Roman" w:cs="Times New Roman"/>
+          <w:sz w:val="24"/>
+          <w:szCs w:val="24"/>
+        </w:rPr>
+      </w:pPr>
+      <w:r>
+        <w:rPr>
+          <w:rFonts w:ascii="Times New Roman" w:hAnsi="Times New Roman" w:cs="Times New Roman"/>
+          <w:sz w:val="24"/>
+          <w:szCs w:val="24"/>
+        </w:rPr>
+        <w:t>Cities are rapidly expanding</w:t>
+      </w:r>
+      <w:r>
+        <w:rPr>
+          <w:rFonts w:ascii="Times New Roman" w:hAnsi="Times New Roman" w:cs="Times New Roman"/>
+          <w:sz w:val="24"/>
+          <w:szCs w:val="24"/>
+        </w:rPr>
+        <w:t>,</w:t>
+      </w:r>
+      <w:r>
+        <w:rPr>
+          <w:rFonts w:ascii="Times New Roman" w:hAnsi="Times New Roman" w:cs="Times New Roman"/>
+          <w:sz w:val="24"/>
+          <w:szCs w:val="24"/>
+        </w:rPr>
+        <w:t xml:space="preserve"> creating new challenges for managing urban greenspaces</w:t>
+      </w:r>
+      <w:r>
+        <w:rPr>
+          <w:rFonts w:ascii="Times New Roman" w:hAnsi="Times New Roman" w:cs="Times New Roman"/>
+          <w:sz w:val="24"/>
+          <w:szCs w:val="24"/>
+        </w:rPr>
+        <w:t xml:space="preserve">. </w:t>
+      </w:r>
+      <w:r>
+        <w:rPr>
+          <w:rFonts w:ascii="Times New Roman" w:hAnsi="Times New Roman" w:cs="Times New Roman"/>
+          <w:sz w:val="24"/>
+          <w:szCs w:val="24"/>
+        </w:rPr>
+        <w:t>More than half of the global population currently live in cities and that number is projected to increase to almost 90% by the end of the century</w:t>
+      </w:r>
+      <w:r>
+        <w:rPr>
+          <w:rFonts w:ascii="Times New Roman" w:hAnsi="Times New Roman" w:cs="Times New Roman"/>
+          <w:sz w:val="24"/>
+          <w:szCs w:val="24"/>
+        </w:rPr>
+        <w:t xml:space="preserve"> (citations)</w:t>
+      </w:r>
+      <w:r>
+        <w:rPr>
+          <w:rFonts w:ascii="Times New Roman" w:hAnsi="Times New Roman" w:cs="Times New Roman"/>
+          <w:sz w:val="24"/>
+          <w:szCs w:val="24"/>
+        </w:rPr>
+        <w:t xml:space="preserve">. </w:t>
+      </w:r>
+      <w:r>
+        <w:rPr>
+          <w:rFonts w:ascii="Times New Roman" w:hAnsi="Times New Roman" w:cs="Times New Roman"/>
+          <w:sz w:val="24"/>
+          <w:szCs w:val="24"/>
+        </w:rPr>
+        <w:t xml:space="preserve">As these cities increase in size and area, greenspaces, such as parks, remnant natural areas, and protected reserves, face new stressors from human activity. </w:t>
+      </w:r>
+      <w:r>
+        <w:rPr>
+          <w:rFonts w:ascii="Times New Roman" w:hAnsi="Times New Roman" w:cs="Times New Roman"/>
+          <w:sz w:val="24"/>
+          <w:szCs w:val="24"/>
+        </w:rPr>
+        <w:t>Direct human use of green spaces can negatively impact urban wildlife including trampling, introduction of exotics, and pollution (citations). However, urban green spaces are important for city residents as a place for exercise, recreation,</w:t>
+      </w:r>
+      <w:r>
+        <w:rPr>
+          <w:rFonts w:ascii="Times New Roman" w:hAnsi="Times New Roman" w:cs="Times New Roman"/>
+          <w:sz w:val="24"/>
+          <w:szCs w:val="24"/>
+        </w:rPr>
+        <w:t xml:space="preserve"> socialization,</w:t>
+      </w:r>
+      <w:r>
+        <w:rPr>
+          <w:rFonts w:ascii="Times New Roman" w:hAnsi="Times New Roman" w:cs="Times New Roman"/>
+          <w:sz w:val="24"/>
+          <w:szCs w:val="24"/>
+        </w:rPr>
+        <w:t xml:space="preserve"> and supporting mental well-being (citations). </w:t>
+      </w:r>
+      <w:r>
+        <w:rPr>
+          <w:rFonts w:ascii="Times New Roman" w:hAnsi="Times New Roman" w:cs="Times New Roman"/>
+          <w:sz w:val="24"/>
+          <w:szCs w:val="24"/>
+        </w:rPr>
+        <w:t xml:space="preserve">Thus, managing these spaces is a delicate balancing act </w:t>
+      </w:r>
+      <w:r>
+        <w:rPr>
+          <w:rFonts w:ascii="Times New Roman" w:hAnsi="Times New Roman" w:cs="Times New Roman"/>
+          <w:sz w:val="24"/>
+          <w:szCs w:val="24"/>
+        </w:rPr>
+        <w:t>between</w:t>
+      </w:r>
+      <w:r>
+        <w:rPr>
+          <w:rFonts w:ascii="Times New Roman" w:hAnsi="Times New Roman" w:cs="Times New Roman"/>
+          <w:sz w:val="24"/>
+          <w:szCs w:val="24"/>
+        </w:rPr>
+        <w:t xml:space="preserve"> </w:t>
+      </w:r>
+      <w:r>
+        <w:rPr>
+          <w:rFonts w:ascii="Times New Roman" w:hAnsi="Times New Roman" w:cs="Times New Roman"/>
+          <w:sz w:val="24"/>
+          <w:szCs w:val="24"/>
+        </w:rPr>
+        <w:t>utility for</w:t>
+      </w:r>
+      <w:r>
+        <w:rPr>
+          <w:rFonts w:ascii="Times New Roman" w:hAnsi="Times New Roman" w:cs="Times New Roman"/>
+          <w:sz w:val="24"/>
+          <w:szCs w:val="24"/>
+        </w:rPr>
+        <w:t xml:space="preserve"> people and conservation of biodiversity.</w:t>
+      </w:r>
+      <w:r>
+        <w:rPr>
+          <w:rFonts w:ascii="Times New Roman" w:hAnsi="Times New Roman" w:cs="Times New Roman"/>
+          <w:sz w:val="24"/>
+          <w:szCs w:val="24"/>
+        </w:rPr>
+        <w:t xml:space="preserve"> </w:t>
+      </w:r>
     </w:p>
     <w:p>
       <w:pPr>
-        <w:rPr>
-          <w:rFonts w:ascii="Times New Roman" w:hAnsi="Times New Roman" w:cs="Times New Roman"/>
-          <w:sz w:val="24"/>
-          <w:szCs w:val="24"/>
-        </w:rPr>
-      </w:pPr>
-      <w:r>
-        <w:rPr>
-          <w:rFonts w:ascii="Times New Roman" w:hAnsi="Times New Roman" w:cs="Times New Roman"/>
-          <w:sz w:val="24"/>
-          <w:szCs w:val="24"/>
-        </w:rPr>
-        <w:t>Cities are rapidly expanding</w:t>
-      </w:r>
-      <w:r>
-        <w:rPr>
-          <w:rFonts w:ascii="Times New Roman" w:hAnsi="Times New Roman" w:cs="Times New Roman"/>
-          <w:sz w:val="24"/>
-          <w:szCs w:val="24"/>
-        </w:rPr>
-        <w:t>,</w:t>
-      </w:r>
-      <w:r>
-        <w:rPr>
-          <w:rFonts w:ascii="Times New Roman" w:hAnsi="Times New Roman" w:cs="Times New Roman"/>
-          <w:sz w:val="24"/>
-          <w:szCs w:val="24"/>
-        </w:rPr>
-        <w:t xml:space="preserve"> creating new challenges for managing urban greenspaces</w:t>
-      </w:r>
-      <w:r>
-        <w:rPr>
-          <w:rFonts w:ascii="Times New Roman" w:hAnsi="Times New Roman" w:cs="Times New Roman"/>
-          <w:sz w:val="24"/>
-          <w:szCs w:val="24"/>
-        </w:rPr>
-        <w:t xml:space="preserve">. </w:t>
-      </w:r>
-      <w:r>
-        <w:rPr>
-          <w:rFonts w:ascii="Times New Roman" w:hAnsi="Times New Roman" w:cs="Times New Roman"/>
-          <w:sz w:val="24"/>
-          <w:szCs w:val="24"/>
-        </w:rPr>
-        <w:t xml:space="preserve">More than half of the global population currently </w:t>
-      </w:r>
-      <w:proofErr w:type="gramStart"/>
-      <w:r>
-        <w:rPr>
-          <w:rFonts w:ascii="Times New Roman" w:hAnsi="Times New Roman" w:cs="Times New Roman"/>
-          <w:sz w:val="24"/>
-          <w:szCs w:val="24"/>
-        </w:rPr>
-        <w:t>live in</w:t>
-      </w:r>
-      <w:proofErr w:type="gramEnd"/>
-      <w:r>
-        <w:rPr>
-          <w:rFonts w:ascii="Times New Roman" w:hAnsi="Times New Roman" w:cs="Times New Roman"/>
-          <w:sz w:val="24"/>
-          <w:szCs w:val="24"/>
-        </w:rPr>
-        <w:t xml:space="preserve"> cities and that number is projected to increase to almost 90% by the end of the century</w:t>
-      </w:r>
-      <w:r>
-        <w:rPr>
-          <w:rFonts w:ascii="Times New Roman" w:hAnsi="Times New Roman" w:cs="Times New Roman"/>
-          <w:sz w:val="24"/>
-          <w:szCs w:val="24"/>
-        </w:rPr>
-        <w:t xml:space="preserve"> (citations)</w:t>
-      </w:r>
-      <w:r>
-        <w:rPr>
-          <w:rFonts w:ascii="Times New Roman" w:hAnsi="Times New Roman" w:cs="Times New Roman"/>
-          <w:sz w:val="24"/>
-          <w:szCs w:val="24"/>
-        </w:rPr>
-        <w:t xml:space="preserve">. </w:t>
-      </w:r>
-      <w:r>
-        <w:rPr>
-          <w:rFonts w:ascii="Times New Roman" w:hAnsi="Times New Roman" w:cs="Times New Roman"/>
-          <w:sz w:val="24"/>
-          <w:szCs w:val="24"/>
-        </w:rPr>
-        <w:t xml:space="preserve">As these cities increase in size and area, greenspaces, such as parks, remnant natural areas, and protected reserves, face new stressors from human activity. </w:t>
-      </w:r>
-      <w:r>
-        <w:rPr>
-          <w:rFonts w:ascii="Times New Roman" w:hAnsi="Times New Roman" w:cs="Times New Roman"/>
-          <w:sz w:val="24"/>
-          <w:szCs w:val="24"/>
-        </w:rPr>
-        <w:t>Direct human use of green spaces can negatively impact urban wildlife including trampling, introduction of exotics, and pollution (citations). However, urban green spaces are important for city residents as a place for exercise, recreation,</w:t>
-      </w:r>
-      <w:r>
-        <w:rPr>
-          <w:rFonts w:ascii="Times New Roman" w:hAnsi="Times New Roman" w:cs="Times New Roman"/>
-          <w:sz w:val="24"/>
-          <w:szCs w:val="24"/>
-        </w:rPr>
-        <w:t xml:space="preserve"> socialization,</w:t>
-      </w:r>
-      <w:r>
-        <w:rPr>
-          <w:rFonts w:ascii="Times New Roman" w:hAnsi="Times New Roman" w:cs="Times New Roman"/>
-          <w:sz w:val="24"/>
-          <w:szCs w:val="24"/>
-        </w:rPr>
-        <w:t xml:space="preserve"> and supporting mental well-being (citations). </w:t>
-      </w:r>
-      <w:r>
-        <w:rPr>
-          <w:rFonts w:ascii="Times New Roman" w:hAnsi="Times New Roman" w:cs="Times New Roman"/>
-          <w:sz w:val="24"/>
-          <w:szCs w:val="24"/>
-        </w:rPr>
-        <w:t xml:space="preserve">Thus, managing these spaces is a delicate balancing act </w:t>
-      </w:r>
-      <w:r>
-        <w:rPr>
-          <w:rFonts w:ascii="Times New Roman" w:hAnsi="Times New Roman" w:cs="Times New Roman"/>
-          <w:sz w:val="24"/>
-          <w:szCs w:val="24"/>
-        </w:rPr>
-        <w:t>between</w:t>
+        <w:ind w:firstLine="720"/>
+        <w:rPr>
+          <w:rFonts w:ascii="Times New Roman" w:hAnsi="Times New Roman" w:cs="Times New Roman"/>
+          <w:sz w:val="24"/>
+          <w:szCs w:val="24"/>
+        </w:rPr>
+      </w:pPr>
+      <w:r>
+        <w:rPr>
+          <w:rFonts w:ascii="Times New Roman" w:hAnsi="Times New Roman" w:cs="Times New Roman"/>
+          <w:sz w:val="24"/>
+          <w:szCs w:val="24"/>
+        </w:rPr>
+        <w:t xml:space="preserve">One of the main limitations in effectively managing urban greenspace is the uncertainty around how and when people use these areas. </w:t>
+      </w:r>
+      <w:r>
+        <w:rPr>
+          <w:rFonts w:ascii="Times New Roman" w:hAnsi="Times New Roman" w:cs="Times New Roman"/>
+          <w:sz w:val="24"/>
+          <w:szCs w:val="24"/>
+        </w:rPr>
+        <w:t xml:space="preserve">Although some parks use a reservation-based system with controlled points of entry, other urban greenspaces are more open with </w:t>
+      </w:r>
+      <w:r>
+        <w:rPr>
+          <w:rFonts w:ascii="Times New Roman" w:hAnsi="Times New Roman" w:cs="Times New Roman"/>
+          <w:sz w:val="24"/>
+          <w:szCs w:val="24"/>
+        </w:rPr>
+        <w:t xml:space="preserve">many access points. Trails are meant to facilitate human movement and reduce disturbance to biodiversity, but residents will </w:t>
+      </w:r>
+      <w:r>
+        <w:rPr>
+          <w:rFonts w:ascii="Times New Roman" w:hAnsi="Times New Roman" w:cs="Times New Roman"/>
+          <w:sz w:val="24"/>
+          <w:szCs w:val="24"/>
+        </w:rPr>
+        <w:t xml:space="preserve">still venture off-trail or erode new paths of easily navigable terrain, i.e., desire lines (citations). </w:t>
       </w:r>
       <w:r>
         <w:rPr>
@@ -256,15 +318,87 @@
           <w:sz w:val="24"/>
           <w:szCs w:val="24"/>
         </w:rPr>
-        <w:t>utility for</w:t>
-      </w:r>
-      <w:r>
-        <w:rPr>
-          <w:rFonts w:ascii="Times New Roman" w:hAnsi="Times New Roman" w:cs="Times New Roman"/>
-          <w:sz w:val="24"/>
-          <w:szCs w:val="24"/>
-        </w:rPr>
-        <w:t xml:space="preserve"> people and conservation of biodiversity.</w:t>
+        <w:t>Determining areas of high disturbance (i.e., high traffic), potential off-trail use, and overlap with sensitive species, can all be achieved through understanding human mobility in greenspaces. However, capturing human mobility at</w:t>
+      </w:r>
+      <w:r>
+        <w:rPr>
+          <w:rFonts w:ascii="Times New Roman" w:hAnsi="Times New Roman" w:cs="Times New Roman"/>
+          <w:sz w:val="24"/>
+          <w:szCs w:val="24"/>
+        </w:rPr>
+        <w:t xml:space="preserve"> a </w:t>
+      </w:r>
+      <w:r>
+        <w:rPr>
+          <w:rFonts w:ascii="Times New Roman" w:hAnsi="Times New Roman" w:cs="Times New Roman"/>
+          <w:sz w:val="24"/>
+          <w:szCs w:val="24"/>
+        </w:rPr>
+        <w:t>resolution</w:t>
+      </w:r>
+      <w:r>
+        <w:rPr>
+          <w:rFonts w:ascii="Times New Roman" w:hAnsi="Times New Roman" w:cs="Times New Roman"/>
+          <w:sz w:val="24"/>
+          <w:szCs w:val="24"/>
+        </w:rPr>
+        <w:t xml:space="preserve"> fine enough for management, such as less than 100 x 100 m,</w:t>
+      </w:r>
+      <w:r>
+        <w:rPr>
+          <w:rFonts w:ascii="Times New Roman" w:hAnsi="Times New Roman" w:cs="Times New Roman"/>
+          <w:sz w:val="24"/>
+          <w:szCs w:val="24"/>
+        </w:rPr>
+        <w:t xml:space="preserve"> is challenging. </w:t>
+      </w:r>
+      <w:r>
+        <w:rPr>
+          <w:rFonts w:ascii="Times New Roman" w:hAnsi="Times New Roman" w:cs="Times New Roman"/>
+          <w:sz w:val="24"/>
+          <w:szCs w:val="24"/>
+        </w:rPr>
+        <w:t xml:space="preserve">Previous methods for quantifying </w:t>
+      </w:r>
+      <w:r>
+        <w:rPr>
+          <w:rFonts w:ascii="Times New Roman" w:hAnsi="Times New Roman" w:cs="Times New Roman"/>
+          <w:sz w:val="24"/>
+          <w:szCs w:val="24"/>
+        </w:rPr>
+        <w:t xml:space="preserve">human activity </w:t>
+      </w:r>
+      <w:r>
+        <w:rPr>
+          <w:rFonts w:ascii="Times New Roman" w:hAnsi="Times New Roman" w:cs="Times New Roman"/>
+          <w:sz w:val="24"/>
+          <w:szCs w:val="24"/>
+        </w:rPr>
+        <w:t xml:space="preserve">include record keeping visitors at entrance </w:t>
+      </w:r>
+      <w:r>
+        <w:rPr>
+          <w:rFonts w:ascii="Times New Roman" w:hAnsi="Times New Roman" w:cs="Times New Roman"/>
+          <w:sz w:val="24"/>
+          <w:szCs w:val="24"/>
+        </w:rPr>
+        <w:t xml:space="preserve">points </w:t>
+      </w:r>
+      <w:r>
+        <w:rPr>
+          <w:rFonts w:ascii="Times New Roman" w:hAnsi="Times New Roman" w:cs="Times New Roman"/>
+          <w:sz w:val="24"/>
+          <w:szCs w:val="24"/>
+        </w:rPr>
+        <w:t xml:space="preserve">or camera traps to track the number of visitors. However, this data neglects any spatial component of what visitors do past the </w:t>
+      </w:r>
+      <w:r>
+        <w:rPr>
+          <w:rFonts w:ascii="Times New Roman" w:hAnsi="Times New Roman" w:cs="Times New Roman"/>
+          <w:sz w:val="24"/>
+          <w:szCs w:val="24"/>
+        </w:rPr>
+        <w:t>control point.</w:t>
       </w:r>
       <w:r>
         <w:rPr>
@@ -273,24 +407,202 @@
           <w:szCs w:val="24"/>
         </w:rPr>
         <w:t xml:space="preserve"> </w:t>
+      </w:r>
+      <w:r>
+        <w:rPr>
+          <w:rFonts w:ascii="Times New Roman" w:hAnsi="Times New Roman" w:cs="Times New Roman"/>
+          <w:sz w:val="24"/>
+          <w:szCs w:val="24"/>
+        </w:rPr>
+        <w:t xml:space="preserve">Using social media </w:t>
+      </w:r>
+      <w:r>
+        <w:rPr>
+          <w:rFonts w:ascii="Times New Roman" w:hAnsi="Times New Roman" w:cs="Times New Roman"/>
+          <w:sz w:val="24"/>
+          <w:szCs w:val="24"/>
+        </w:rPr>
+        <w:t>can be effective to track actions and activity from geotags of images, but this data can be biased towards individual behaviours and points of interest (</w:t>
+      </w:r>
+      <w:commentRangeStart w:id="0"/>
+      <w:proofErr w:type="spellStart"/>
+      <w:r>
+        <w:rPr>
+          <w:rFonts w:ascii="Times New Roman" w:hAnsi="Times New Roman" w:cs="Times New Roman"/>
+          <w:sz w:val="24"/>
+          <w:szCs w:val="24"/>
+        </w:rPr>
+        <w:t>Wilkins</w:t>
+      </w:r>
+      <w:proofErr w:type="spellEnd"/>
+      <w:r>
+        <w:rPr>
+          <w:rFonts w:ascii="Times New Roman" w:hAnsi="Times New Roman" w:cs="Times New Roman"/>
+          <w:sz w:val="24"/>
+          <w:szCs w:val="24"/>
+        </w:rPr>
+        <w:t xml:space="preserve"> et al. 2021</w:t>
+      </w:r>
+      <w:commentRangeEnd w:id="0"/>
+      <w:r>
+        <w:rPr>
+          <w:rStyle w:val="CommentReference"/>
+        </w:rPr>
+        <w:commentReference w:id="0"/>
+      </w:r>
+      <w:r>
+        <w:rPr>
+          <w:rFonts w:ascii="Times New Roman" w:hAnsi="Times New Roman" w:cs="Times New Roman"/>
+          <w:sz w:val="24"/>
+          <w:szCs w:val="24"/>
+        </w:rPr>
+        <w:t xml:space="preserve">). With the widespread adoption of mobile smart phones, using anonymized mobility data </w:t>
+      </w:r>
+      <w:r>
+        <w:rPr>
+          <w:rFonts w:ascii="Times New Roman" w:hAnsi="Times New Roman" w:cs="Times New Roman"/>
+          <w:sz w:val="24"/>
+          <w:szCs w:val="24"/>
+        </w:rPr>
+        <w:t xml:space="preserve">can be an effective tool in determining use of urban green spaces. </w:t>
       </w:r>
     </w:p>
     <w:p>
       <w:pPr>
-        <w:ind w:firstLine="720"/>
-        <w:rPr>
-          <w:rFonts w:ascii="Times New Roman" w:hAnsi="Times New Roman" w:cs="Times New Roman"/>
-          <w:sz w:val="24"/>
-          <w:szCs w:val="24"/>
-        </w:rPr>
-      </w:pPr>
-      <w:r>
-        <w:rPr>
-          <w:rFonts w:ascii="Times New Roman" w:hAnsi="Times New Roman" w:cs="Times New Roman"/>
-          <w:sz w:val="24"/>
-          <w:szCs w:val="24"/>
-        </w:rPr>
-        <w:t xml:space="preserve">One of the main limitations in effectively managing urban greenspace is the uncertainty around how and when people use these areas. </w:t>
+        <w:pStyle w:val="ListParagraph"/>
+        <w:numPr>
+          <w:ilvl w:val="1"/>
+          <w:numId w:val="1"/>
+        </w:numPr>
+        <w:rPr>
+          <w:rFonts w:ascii="Times New Roman" w:hAnsi="Times New Roman" w:cs="Times New Roman"/>
+          <w:sz w:val="24"/>
+          <w:szCs w:val="24"/>
+        </w:rPr>
+      </w:pPr>
+      <w:r>
+        <w:rPr>
+          <w:rFonts w:ascii="Times New Roman" w:hAnsi="Times New Roman" w:cs="Times New Roman"/>
+          <w:sz w:val="24"/>
+          <w:szCs w:val="24"/>
+        </w:rPr>
+        <w:t>Challenges with anonymized mobile data</w:t>
+      </w:r>
+    </w:p>
+    <w:p>
+      <w:pPr>
+        <w:ind w:firstLine="420"/>
+        <w:rPr>
+          <w:rFonts w:ascii="Times New Roman" w:hAnsi="Times New Roman" w:cs="Times New Roman"/>
+          <w:sz w:val="24"/>
+          <w:szCs w:val="24"/>
+        </w:rPr>
+      </w:pPr>
+      <w:r>
+        <w:rPr>
+          <w:rFonts w:ascii="Times New Roman" w:hAnsi="Times New Roman" w:cs="Times New Roman"/>
+          <w:sz w:val="24"/>
+          <w:szCs w:val="24"/>
+        </w:rPr>
+        <w:t xml:space="preserve">Using location data from mobile smart phones (hereafter mobility data) is not without limitations. </w:t>
+      </w:r>
+      <w:r>
+        <w:rPr>
+          <w:rFonts w:ascii="Times New Roman" w:hAnsi="Times New Roman" w:cs="Times New Roman"/>
+          <w:sz w:val="24"/>
+          <w:szCs w:val="24"/>
+        </w:rPr>
+        <w:t>Rightly</w:t>
+      </w:r>
+      <w:r>
+        <w:rPr>
+          <w:rFonts w:ascii="Times New Roman" w:hAnsi="Times New Roman" w:cs="Times New Roman"/>
+          <w:sz w:val="24"/>
+          <w:szCs w:val="24"/>
+        </w:rPr>
+        <w:t xml:space="preserve"> so, mobility data is often anonymized by aggregating activity patterns to coarse resolutions to prevent harassment, crime, or injustice (</w:t>
+      </w:r>
+      <w:commentRangeStart w:id="1"/>
+      <w:r>
+        <w:rPr>
+          <w:rFonts w:ascii="Times New Roman" w:hAnsi="Times New Roman" w:cs="Times New Roman"/>
+          <w:sz w:val="24"/>
+          <w:szCs w:val="24"/>
+        </w:rPr>
+        <w:t xml:space="preserve">de </w:t>
+      </w:r>
+      <w:proofErr w:type="spellStart"/>
+      <w:r>
+        <w:rPr>
+          <w:rFonts w:ascii="Times New Roman" w:hAnsi="Times New Roman" w:cs="Times New Roman"/>
+          <w:sz w:val="24"/>
+          <w:szCs w:val="24"/>
+        </w:rPr>
+        <w:t>Montjoye</w:t>
+      </w:r>
+      <w:proofErr w:type="spellEnd"/>
+      <w:r>
+        <w:rPr>
+          <w:rFonts w:ascii="Times New Roman" w:hAnsi="Times New Roman" w:cs="Times New Roman"/>
+          <w:sz w:val="24"/>
+          <w:szCs w:val="24"/>
+        </w:rPr>
+        <w:t xml:space="preserve"> et al. 2013</w:t>
+      </w:r>
+      <w:commentRangeEnd w:id="1"/>
+      <w:r>
+        <w:rPr>
+          <w:rFonts w:ascii="Times New Roman" w:hAnsi="Times New Roman" w:cs="Times New Roman"/>
+          <w:sz w:val="24"/>
+          <w:szCs w:val="24"/>
+        </w:rPr>
+        <w:t xml:space="preserve">; </w:t>
+      </w:r>
+      <w:commentRangeStart w:id="2"/>
+      <w:r>
+        <w:rPr>
+          <w:rFonts w:ascii="Times New Roman" w:hAnsi="Times New Roman" w:cs="Times New Roman"/>
+          <w:sz w:val="24"/>
+          <w:szCs w:val="24"/>
+        </w:rPr>
+        <w:t>UN Global Pulse</w:t>
+      </w:r>
+      <w:commentRangeEnd w:id="2"/>
+      <w:r>
+        <w:rPr>
+          <w:rStyle w:val="CommentReference"/>
+        </w:rPr>
+        <w:commentReference w:id="2"/>
+      </w:r>
+      <w:r>
+        <w:rPr>
+          <w:rStyle w:val="CommentReference"/>
+        </w:rPr>
+        <w:commentReference w:id="1"/>
+      </w:r>
+      <w:r>
+        <w:rPr>
+          <w:rFonts w:ascii="Times New Roman" w:hAnsi="Times New Roman" w:cs="Times New Roman"/>
+          <w:sz w:val="24"/>
+          <w:szCs w:val="24"/>
+        </w:rPr>
+        <w:t>)</w:t>
+      </w:r>
+      <w:r>
+        <w:rPr>
+          <w:rFonts w:ascii="Times New Roman" w:hAnsi="Times New Roman" w:cs="Times New Roman"/>
+          <w:sz w:val="24"/>
+          <w:szCs w:val="24"/>
+        </w:rPr>
+        <w:t xml:space="preserve">. </w:t>
+      </w:r>
+      <w:r>
+        <w:rPr>
+          <w:rFonts w:ascii="Times New Roman" w:hAnsi="Times New Roman" w:cs="Times New Roman"/>
+          <w:sz w:val="24"/>
+          <w:szCs w:val="24"/>
+        </w:rPr>
+        <w:t>This prevents tracking individual behaviours, activity by demographics, or fine resolution of activity patterns (e.g., &lt; 10 m).</w:t>
       </w:r>
     </w:p>
     <w:sectPr>
@@ -301,6 +613,230 @@
     </w:sectPr>
   </w:body>
 </w:document>
+</file>
+
+<file path=word/comments.xml><?xml version="1.0" encoding="utf-8"?>
+<w:comments xmlns:wpc="http://schemas.microsoft.com/office/word/2010/wordprocessingCanvas" xmlns:cx="http://schemas.microsoft.com/office/drawing/2014/chartex" xmlns:cx1="http://schemas.microsoft.com/office/drawing/2015/9/8/chartex" xmlns:cx2="http://schemas.microsoft.com/office/drawing/2015/10/21/chartex" xmlns:cx3="http://schemas.microsoft.com/office/drawing/2016/5/9/chartex" xmlns:cx4="http://schemas.microsoft.com/office/drawing/2016/5/10/chartex" xmlns:cx5="http://schemas.microsoft.com/office/drawing/2016/5/11/chartex" xmlns:cx6="http://schemas.microsoft.com/office/drawing/2016/5/12/chartex" xmlns:cx7="http://schemas.microsoft.com/office/drawing/2016/5/13/chartex" xmlns:cx8="http://schemas.microsoft.com/office/drawing/2016/5/14/chartex" xmlns:mc="http://schemas.openxmlformats.org/markup-compatibility/2006" xmlns:aink="http://schemas.microsoft.com/office/drawing/2016/ink" xmlns:am3d="http://schemas.microsoft.com/office/drawing/2017/model3d" xmlns:o="urn:schemas-microsoft-com:office:office" xmlns:r="http://schemas.openxmlformats.org/officeDocument/2006/relationships" xmlns:m="http://schemas.openxmlformats.org/officeDocument/2006/math" xmlns:v="urn:schemas-microsoft-com:vml" xmlns:wp14="http://schemas.microsoft.com/office/word/2010/wordprocessingDrawing" xmlns:wp="http://schemas.openxmlformats.org/drawingml/2006/wordprocessingDrawing" xmlns:w10="urn:schemas-microsoft-com:office:word" xmlns:w="http://schemas.openxmlformats.org/wordprocessingml/2006/main" xmlns:w14="http://schemas.microsoft.com/office/word/2010/wordml" xmlns:w15="http://schemas.microsoft.com/office/word/2012/wordml" xmlns:w16cex="http://schemas.microsoft.com/office/word/2018/wordml/cex" xmlns:w16cid="http://schemas.microsoft.com/office/word/2016/wordml/cid" xmlns:w16="http://schemas.microsoft.com/office/word/2018/wordml" xmlns:w16sdtdh="http://schemas.microsoft.com/office/word/2020/wordml/sdtdatahash" xmlns:w16se="http://schemas.microsoft.com/office/word/2015/wordml/symex" xmlns:wpg="http://schemas.microsoft.com/office/word/2010/wordprocessingGroup" xmlns:wpi="http://schemas.microsoft.com/office/word/2010/wordprocessingInk" xmlns:wne="http://schemas.microsoft.com/office/word/2006/wordml" xmlns:wps="http://schemas.microsoft.com/office/word/2010/wordprocessingShape" mc:Ignorable="w14 w15 w16se w16cid w16 w16cex w16sdtdh wp14">
+  <w:comment w:id="0" w:author="Alex Filazzola" w:date="2022-01-28T08:59:00Z" w:initials="AF">
+    <w:p>
+      <w:pPr>
+        <w:pStyle w:val="CommentText"/>
+      </w:pPr>
+      <w:r>
+        <w:rPr>
+          <w:rStyle w:val="CommentReference"/>
+        </w:rPr>
+        <w:annotationRef/>
+      </w:r>
+      <w:hyperlink r:id="rId1" w:history="1">
+        <w:r>
+          <w:rPr>
+            <w:rStyle w:val="Hyperlink"/>
+          </w:rPr>
+          <w:t>https://link.springer.com/article/10.1007/s00267-020-01373-7</w:t>
+        </w:r>
+      </w:hyperlink>
+    </w:p>
+  </w:comment>
+  <w:comment w:id="2" w:author="Alex Filazzola" w:date="2022-01-28T10:05:00Z" w:initials="AF">
+    <w:p>
+      <w:pPr>
+        <w:pStyle w:val="CommentText"/>
+      </w:pPr>
+      <w:r>
+        <w:rPr>
+          <w:rStyle w:val="CommentReference"/>
+        </w:rPr>
+        <w:annotationRef/>
+      </w:r>
+      <w:hyperlink r:id="rId2" w:history="1">
+        <w:r>
+          <w:rPr>
+            <w:rStyle w:val="Hyperlink"/>
+          </w:rPr>
+          <w:t>https://www.unglobalpulse.org/document/mapping-the-risk-utility-landscape-of-mobile-data-for-sustainable-development-and-humanitarian-action/</w:t>
+        </w:r>
+      </w:hyperlink>
+    </w:p>
+  </w:comment>
+  <w:comment w:id="1" w:author="Alex Filazzola" w:date="2022-01-28T10:04:00Z" w:initials="AF">
+    <w:p>
+      <w:pPr>
+        <w:pStyle w:val="CommentText"/>
+      </w:pPr>
+      <w:r>
+        <w:rPr>
+          <w:rStyle w:val="CommentReference"/>
+        </w:rPr>
+        <w:annotationRef/>
+      </w:r>
+      <w:hyperlink r:id="rId3" w:history="1">
+        <w:r>
+          <w:rPr>
+            <w:rStyle w:val="Hyperlink"/>
+          </w:rPr>
+          <w:t>https://www.nature.com/articles/srep01376</w:t>
+        </w:r>
+      </w:hyperlink>
+      <w:r>
+        <w:t>;</w:t>
+      </w:r>
+    </w:p>
+  </w:comment>
+</w:comments>
+</file>
+
+<file path=word/commentsExtended.xml><?xml version="1.0" encoding="utf-8"?>
+<w15:commentsEx xmlns:wpc="http://schemas.microsoft.com/office/word/2010/wordprocessingCanvas" xmlns:cx="http://schemas.microsoft.com/office/drawing/2014/chartex" xmlns:cx1="http://schemas.microsoft.com/office/drawing/2015/9/8/chartex" xmlns:cx2="http://schemas.microsoft.com/office/drawing/2015/10/21/chartex" xmlns:cx3="http://schemas.microsoft.com/office/drawing/2016/5/9/chartex" xmlns:cx4="http://schemas.microsoft.com/office/drawing/2016/5/10/chartex" xmlns:cx5="http://schemas.microsoft.com/office/drawing/2016/5/11/chartex" xmlns:cx6="http://schemas.microsoft.com/office/drawing/2016/5/12/chartex" xmlns:cx7="http://schemas.microsoft.com/office/drawing/2016/5/13/chartex" xmlns:cx8="http://schemas.microsoft.com/office/drawing/2016/5/14/chartex" xmlns:mc="http://schemas.openxmlformats.org/markup-compatibility/2006" xmlns:aink="http://schemas.microsoft.com/office/drawing/2016/ink" xmlns:am3d="http://schemas.microsoft.com/office/drawing/2017/model3d" xmlns:o="urn:schemas-microsoft-com:office:office" xmlns:r="http://schemas.openxmlformats.org/officeDocument/2006/relationships" xmlns:m="http://schemas.openxmlformats.org/officeDocument/2006/math" xmlns:v="urn:schemas-microsoft-com:vml" xmlns:wp14="http://schemas.microsoft.com/office/word/2010/wordprocessingDrawing" xmlns:wp="http://schemas.openxmlformats.org/drawingml/2006/wordprocessingDrawing" xmlns:w10="urn:schemas-microsoft-com:office:word" xmlns:w="http://schemas.openxmlformats.org/wordprocessingml/2006/main" xmlns:w14="http://schemas.microsoft.com/office/word/2010/wordml" xmlns:w15="http://schemas.microsoft.com/office/word/2012/wordml" xmlns:w16cex="http://schemas.microsoft.com/office/word/2018/wordml/cex" xmlns:w16cid="http://schemas.microsoft.com/office/word/2016/wordml/cid" xmlns:w16="http://schemas.microsoft.com/office/word/2018/wordml" xmlns:w16sdtdh="http://schemas.microsoft.com/office/word/2020/wordml/sdtdatahash" xmlns:w16se="http://schemas.microsoft.com/office/word/2015/wordml/symex" xmlns:wpg="http://schemas.microsoft.com/office/word/2010/wordprocessingGroup" xmlns:wpi="http://schemas.microsoft.com/office/word/2010/wordprocessingInk" xmlns:wne="http://schemas.microsoft.com/office/word/2006/wordml" xmlns:wps="http://schemas.microsoft.com/office/word/2010/wordprocessingShape" mc:Ignorable="w14 w15 w16se w16cid w16 w16cex w16sdtdh wp14">
+  <w15:commentEx w15:paraId="7B1B095B" w15:done="0"/>
+  <w15:commentEx w15:paraId="2B82CCA4" w15:done="0"/>
+  <w15:commentEx w15:paraId="08A9D19F" w15:done="0"/>
+</w15:commentsEx>
+</file>
+
+<file path=word/commentsExtensible.xml><?xml version="1.0" encoding="utf-8"?>
+<w16cex:commentsExtensible xmlns:wpc="http://schemas.microsoft.com/office/word/2010/wordprocessingCanvas" xmlns:cx="http://schemas.microsoft.com/office/drawing/2014/chartex" xmlns:cx1="http://schemas.microsoft.com/office/drawing/2015/9/8/chartex" xmlns:cx2="http://schemas.microsoft.com/office/drawing/2015/10/21/chartex" xmlns:cx3="http://schemas.microsoft.com/office/drawing/2016/5/9/chartex" xmlns:cx4="http://schemas.microsoft.com/office/drawing/2016/5/10/chartex" xmlns:cx5="http://schemas.microsoft.com/office/drawing/2016/5/11/chartex" xmlns:cx6="http://schemas.microsoft.com/office/drawing/2016/5/12/chartex" xmlns:cx7="http://schemas.microsoft.com/office/drawing/2016/5/13/chartex" xmlns:cx8="http://schemas.microsoft.com/office/drawing/2016/5/14/chartex" xmlns:mc="http://schemas.openxmlformats.org/markup-compatibility/2006" xmlns:aink="http://schemas.microsoft.com/office/drawing/2016/ink" xmlns:am3d="http://schemas.microsoft.com/office/drawing/2017/model3d" xmlns:o="urn:schemas-microsoft-com:office:office" xmlns:r="http://schemas.openxmlformats.org/officeDocument/2006/relationships" xmlns:m="http://schemas.openxmlformats.org/officeDocument/2006/math" xmlns:v="urn:schemas-microsoft-com:vml" xmlns:wp14="http://schemas.microsoft.com/office/word/2010/wordprocessingDrawing" xmlns:wp="http://schemas.openxmlformats.org/drawingml/2006/wordprocessingDrawing" xmlns:w10="urn:schemas-microsoft-com:office:word" xmlns:w="http://schemas.openxmlformats.org/wordprocessingml/2006/main" xmlns:w14="http://schemas.microsoft.com/office/word/2010/wordml" xmlns:w15="http://schemas.microsoft.com/office/word/2012/wordml" xmlns:w16cex="http://schemas.microsoft.com/office/word/2018/wordml/cex" xmlns:w16cid="http://schemas.microsoft.com/office/word/2016/wordml/cid" xmlns:w16="http://schemas.microsoft.com/office/word/2018/wordml" xmlns:w16sdtdh="http://schemas.microsoft.com/office/word/2020/wordml/sdtdatahash" xmlns:w16se="http://schemas.microsoft.com/office/word/2015/wordml/symex" xmlns:wpg="http://schemas.microsoft.com/office/word/2010/wordprocessingGroup" xmlns:wpi="http://schemas.microsoft.com/office/word/2010/wordprocessingInk" xmlns:wne="http://schemas.microsoft.com/office/word/2006/wordml" xmlns:wps="http://schemas.microsoft.com/office/word/2010/wordprocessingShape" mc:Ignorable="w14 w15 w16se w16cid w16 w16cex w16sdtdh wp14">
+  <w16cex:commentExtensible w16cex:durableId="259E2EF0" w16cex:dateUtc="2022-01-28T13:59:00Z"/>
+  <w16cex:commentExtensible w16cex:durableId="259E3E54" w16cex:dateUtc="2022-01-28T15:05:00Z"/>
+  <w16cex:commentExtensible w16cex:durableId="259E3E25" w16cex:dateUtc="2022-01-28T15:04:00Z"/>
+</w16cex:commentsExtensible>
+</file>
+
+<file path=word/commentsIds.xml><?xml version="1.0" encoding="utf-8"?>
+<w16cid:commentsIds xmlns:wpc="http://schemas.microsoft.com/office/word/2010/wordprocessingCanvas" xmlns:cx="http://schemas.microsoft.com/office/drawing/2014/chartex" xmlns:cx1="http://schemas.microsoft.com/office/drawing/2015/9/8/chartex" xmlns:cx2="http://schemas.microsoft.com/office/drawing/2015/10/21/chartex" xmlns:cx3="http://schemas.microsoft.com/office/drawing/2016/5/9/chartex" xmlns:cx4="http://schemas.microsoft.com/office/drawing/2016/5/10/chartex" xmlns:cx5="http://schemas.microsoft.com/office/drawing/2016/5/11/chartex" xmlns:cx6="http://schemas.microsoft.com/office/drawing/2016/5/12/chartex" xmlns:cx7="http://schemas.microsoft.com/office/drawing/2016/5/13/chartex" xmlns:cx8="http://schemas.microsoft.com/office/drawing/2016/5/14/chartex" xmlns:mc="http://schemas.openxmlformats.org/markup-compatibility/2006" xmlns:aink="http://schemas.microsoft.com/office/drawing/2016/ink" xmlns:am3d="http://schemas.microsoft.com/office/drawing/2017/model3d" xmlns:o="urn:schemas-microsoft-com:office:office" xmlns:r="http://schemas.openxmlformats.org/officeDocument/2006/relationships" xmlns:m="http://schemas.openxmlformats.org/officeDocument/2006/math" xmlns:v="urn:schemas-microsoft-com:vml" xmlns:wp14="http://schemas.microsoft.com/office/word/2010/wordprocessingDrawing" xmlns:wp="http://schemas.openxmlformats.org/drawingml/2006/wordprocessingDrawing" xmlns:w10="urn:schemas-microsoft-com:office:word" xmlns:w="http://schemas.openxmlformats.org/wordprocessingml/2006/main" xmlns:w14="http://schemas.microsoft.com/office/word/2010/wordml" xmlns:w15="http://schemas.microsoft.com/office/word/2012/wordml" xmlns:w16cex="http://schemas.microsoft.com/office/word/2018/wordml/cex" xmlns:w16cid="http://schemas.microsoft.com/office/word/2016/wordml/cid" xmlns:w16="http://schemas.microsoft.com/office/word/2018/wordml" xmlns:w16sdtdh="http://schemas.microsoft.com/office/word/2020/wordml/sdtdatahash" xmlns:w16se="http://schemas.microsoft.com/office/word/2015/wordml/symex" xmlns:wpg="http://schemas.microsoft.com/office/word/2010/wordprocessingGroup" xmlns:wpi="http://schemas.microsoft.com/office/word/2010/wordprocessingInk" xmlns:wne="http://schemas.microsoft.com/office/word/2006/wordml" xmlns:wps="http://schemas.microsoft.com/office/word/2010/wordprocessingShape" mc:Ignorable="w14 w15 w16se w16cid w16 w16cex w16sdtdh wp14">
+  <w16cid:commentId w16cid:paraId="7B1B095B" w16cid:durableId="259E2EF0"/>
+  <w16cid:commentId w16cid:paraId="2B82CCA4" w16cid:durableId="259E3E54"/>
+  <w16cid:commentId w16cid:paraId="08A9D19F" w16cid:durableId="259E3E25"/>
+</w16cid:commentsIds>
+</file>
+
+<file path=word/numbering.xml><?xml version="1.0" encoding="utf-8"?>
+<w:numbering xmlns:wpc="http://schemas.microsoft.com/office/word/2010/wordprocessingCanvas" xmlns:cx="http://schemas.microsoft.com/office/drawing/2014/chartex" xmlns:cx1="http://schemas.microsoft.com/office/drawing/2015/9/8/chartex" xmlns:cx2="http://schemas.microsoft.com/office/drawing/2015/10/21/chartex" xmlns:cx3="http://schemas.microsoft.com/office/drawing/2016/5/9/chartex" xmlns:cx4="http://schemas.microsoft.com/office/drawing/2016/5/10/chartex" xmlns:cx5="http://schemas.microsoft.com/office/drawing/2016/5/11/chartex" xmlns:cx6="http://schemas.microsoft.com/office/drawing/2016/5/12/chartex" xmlns:cx7="http://schemas.microsoft.com/office/drawing/2016/5/13/chartex" xmlns:cx8="http://schemas.microsoft.com/office/drawing/2016/5/14/chartex" xmlns:mc="http://schemas.openxmlformats.org/markup-compatibility/2006" xmlns:aink="http://schemas.microsoft.com/office/drawing/2016/ink" xmlns:am3d="http://schemas.microsoft.com/office/drawing/2017/model3d" xmlns:o="urn:schemas-microsoft-com:office:office" xmlns:r="http://schemas.openxmlformats.org/officeDocument/2006/relationships" xmlns:m="http://schemas.openxmlformats.org/officeDocument/2006/math" xmlns:v="urn:schemas-microsoft-com:vml" xmlns:wp14="http://schemas.microsoft.com/office/word/2010/wordprocessingDrawing" xmlns:wp="http://schemas.openxmlformats.org/drawingml/2006/wordprocessingDrawing" xmlns:w10="urn:schemas-microsoft-com:office:word" xmlns:w="http://schemas.openxmlformats.org/wordprocessingml/2006/main" xmlns:w14="http://schemas.microsoft.com/office/word/2010/wordml" xmlns:w15="http://schemas.microsoft.com/office/word/2012/wordml" xmlns:w16cex="http://schemas.microsoft.com/office/word/2018/wordml/cex" xmlns:w16cid="http://schemas.microsoft.com/office/word/2016/wordml/cid" xmlns:w16="http://schemas.microsoft.com/office/word/2018/wordml" xmlns:w16sdtdh="http://schemas.microsoft.com/office/word/2020/wordml/sdtdatahash" xmlns:w16se="http://schemas.microsoft.com/office/word/2015/wordml/symex" xmlns:wpg="http://schemas.microsoft.com/office/word/2010/wordprocessingGroup" xmlns:wpi="http://schemas.microsoft.com/office/word/2010/wordprocessingInk" xmlns:wne="http://schemas.microsoft.com/office/word/2006/wordml" xmlns:wps="http://schemas.microsoft.com/office/word/2010/wordprocessingShape" mc:Ignorable="w14 w15 w16se w16cid w16 w16cex w16sdtdh wp14">
+  <w:abstractNum w:abstractNumId="0" w15:restartNumberingAfterBreak="0">
+    <w:nsid w:val="7AF447C7"/>
+    <w:multiLevelType w:val="multilevel"/>
+    <w:tmpl w:val="B8B69892"/>
+    <w:lvl w:ilvl="0">
+      <w:start w:val="1"/>
+      <w:numFmt w:val="decimal"/>
+      <w:lvlText w:val="%1"/>
+      <w:lvlJc w:val="left"/>
+      <w:pPr>
+        <w:ind w:left="360" w:hanging="360"/>
+      </w:pPr>
+      <w:rPr>
+        <w:rFonts w:hint="default"/>
+      </w:rPr>
+    </w:lvl>
+    <w:lvl w:ilvl="1">
+      <w:start w:val="1"/>
+      <w:numFmt w:val="decimal"/>
+      <w:lvlText w:val="%1.%2"/>
+      <w:lvlJc w:val="left"/>
+      <w:pPr>
+        <w:ind w:left="420" w:hanging="360"/>
+      </w:pPr>
+      <w:rPr>
+        <w:rFonts w:hint="default"/>
+      </w:rPr>
+    </w:lvl>
+    <w:lvl w:ilvl="2">
+      <w:start w:val="1"/>
+      <w:numFmt w:val="decimal"/>
+      <w:lvlText w:val="%1.%2.%3"/>
+      <w:lvlJc w:val="left"/>
+      <w:pPr>
+        <w:ind w:left="840" w:hanging="720"/>
+      </w:pPr>
+      <w:rPr>
+        <w:rFonts w:hint="default"/>
+      </w:rPr>
+    </w:lvl>
+    <w:lvl w:ilvl="3">
+      <w:start w:val="1"/>
+      <w:numFmt w:val="decimal"/>
+      <w:lvlText w:val="%1.%2.%3.%4"/>
+      <w:lvlJc w:val="left"/>
+      <w:pPr>
+        <w:ind w:left="900" w:hanging="720"/>
+      </w:pPr>
+      <w:rPr>
+        <w:rFonts w:hint="default"/>
+      </w:rPr>
+    </w:lvl>
+    <w:lvl w:ilvl="4">
+      <w:start w:val="1"/>
+      <w:numFmt w:val="decimal"/>
+      <w:lvlText w:val="%1.%2.%3.%4.%5"/>
+      <w:lvlJc w:val="left"/>
+      <w:pPr>
+        <w:ind w:left="1320" w:hanging="1080"/>
+      </w:pPr>
+      <w:rPr>
+        <w:rFonts w:hint="default"/>
+      </w:rPr>
+    </w:lvl>
+    <w:lvl w:ilvl="5">
+      <w:start w:val="1"/>
+      <w:numFmt w:val="decimal"/>
+      <w:lvlText w:val="%1.%2.%3.%4.%5.%6"/>
+      <w:lvlJc w:val="left"/>
+      <w:pPr>
+        <w:ind w:left="1380" w:hanging="1080"/>
+      </w:pPr>
+      <w:rPr>
+        <w:rFonts w:hint="default"/>
+      </w:rPr>
+    </w:lvl>
+    <w:lvl w:ilvl="6">
+      <w:start w:val="1"/>
+      <w:numFmt w:val="decimal"/>
+      <w:lvlText w:val="%1.%2.%3.%4.%5.%6.%7"/>
+      <w:lvlJc w:val="left"/>
+      <w:pPr>
+        <w:ind w:left="1800" w:hanging="1440"/>
+      </w:pPr>
+      <w:rPr>
+        <w:rFonts w:hint="default"/>
+      </w:rPr>
+    </w:lvl>
+    <w:lvl w:ilvl="7">
+      <w:start w:val="1"/>
+      <w:numFmt w:val="decimal"/>
+      <w:lvlText w:val="%1.%2.%3.%4.%5.%6.%7.%8"/>
+      <w:lvlJc w:val="left"/>
+      <w:pPr>
+        <w:ind w:left="1860" w:hanging="1440"/>
+      </w:pPr>
+      <w:rPr>
+        <w:rFonts w:hint="default"/>
+      </w:rPr>
+    </w:lvl>
+    <w:lvl w:ilvl="8">
+      <w:start w:val="1"/>
+      <w:numFmt w:val="decimal"/>
+      <w:lvlText w:val="%1.%2.%3.%4.%5.%6.%7.%8.%9"/>
+      <w:lvlJc w:val="left"/>
+      <w:pPr>
+        <w:ind w:left="2280" w:hanging="1800"/>
+      </w:pPr>
+      <w:rPr>
+        <w:rFonts w:hint="default"/>
+      </w:rPr>
+    </w:lvl>
+  </w:abstractNum>
+  <w:num w:numId="1">
+    <w:abstractNumId w:val="0"/>
+  </w:num>
+</w:numbering>
+</file>
+
+<file path=word/people.xml><?xml version="1.0" encoding="utf-8"?>
+<w15:people xmlns:wpc="http://schemas.microsoft.com/office/word/2010/wordprocessingCanvas" xmlns:cx="http://schemas.microsoft.com/office/drawing/2014/chartex" xmlns:cx1="http://schemas.microsoft.com/office/drawing/2015/9/8/chartex" xmlns:cx2="http://schemas.microsoft.com/office/drawing/2015/10/21/chartex" xmlns:cx3="http://schemas.microsoft.com/office/drawing/2016/5/9/chartex" xmlns:cx4="http://schemas.microsoft.com/office/drawing/2016/5/10/chartex" xmlns:cx5="http://schemas.microsoft.com/office/drawing/2016/5/11/chartex" xmlns:cx6="http://schemas.microsoft.com/office/drawing/2016/5/12/chartex" xmlns:cx7="http://schemas.microsoft.com/office/drawing/2016/5/13/chartex" xmlns:cx8="http://schemas.microsoft.com/office/drawing/2016/5/14/chartex" xmlns:mc="http://schemas.openxmlformats.org/markup-compatibility/2006" xmlns:aink="http://schemas.microsoft.com/office/drawing/2016/ink" xmlns:am3d="http://schemas.microsoft.com/office/drawing/2017/model3d" xmlns:o="urn:schemas-microsoft-com:office:office" xmlns:r="http://schemas.openxmlformats.org/officeDocument/2006/relationships" xmlns:m="http://schemas.openxmlformats.org/officeDocument/2006/math" xmlns:v="urn:schemas-microsoft-com:vml" xmlns:wp14="http://schemas.microsoft.com/office/word/2010/wordprocessingDrawing" xmlns:wp="http://schemas.openxmlformats.org/drawingml/2006/wordprocessingDrawing" xmlns:w10="urn:schemas-microsoft-com:office:word" xmlns:w="http://schemas.openxmlformats.org/wordprocessingml/2006/main" xmlns:w14="http://schemas.microsoft.com/office/word/2010/wordml" xmlns:w15="http://schemas.microsoft.com/office/word/2012/wordml" xmlns:w16cex="http://schemas.microsoft.com/office/word/2018/wordml/cex" xmlns:w16cid="http://schemas.microsoft.com/office/word/2016/wordml/cid" xmlns:w16="http://schemas.microsoft.com/office/word/2018/wordml" xmlns:w16sdtdh="http://schemas.microsoft.com/office/word/2020/wordml/sdtdatahash" xmlns:w16se="http://schemas.microsoft.com/office/word/2015/wordml/symex" xmlns:wpg="http://schemas.microsoft.com/office/word/2010/wordprocessingGroup" xmlns:wpi="http://schemas.microsoft.com/office/word/2010/wordprocessingInk" xmlns:wne="http://schemas.microsoft.com/office/word/2006/wordml" xmlns:wps="http://schemas.microsoft.com/office/word/2010/wordprocessingShape" mc:Ignorable="w14 w15 w16se w16cid w16 w16cex w16sdtdh wp14">
+  <w15:person w15:author="Alex Filazzola">
+    <w15:presenceInfo w15:providerId="Windows Live" w15:userId="ee339a26ed661f24"/>
+  </w15:person>
+</w15:people>
 </file>
 
 <file path=word/styles.xml><?xml version="1.0" encoding="utf-8"?>
@@ -729,6 +1265,106 @@
     <w:semiHidden/>
     <w:unhideWhenUsed/>
   </w:style>
+  <w:style w:type="character" w:styleId="CommentReference">
+    <w:name w:val="annotation reference"/>
+    <w:basedOn w:val="DefaultParagraphFont"/>
+    <w:uiPriority w:val="99"/>
+    <w:semiHidden/>
+    <w:unhideWhenUsed/>
+    <w:rsid w:val="00152BDF"/>
+    <w:rPr>
+      <w:sz w:val="16"/>
+      <w:szCs w:val="16"/>
+    </w:rPr>
+  </w:style>
+  <w:style w:type="paragraph" w:styleId="CommentText">
+    <w:name w:val="annotation text"/>
+    <w:basedOn w:val="Normal"/>
+    <w:link w:val="CommentTextChar"/>
+    <w:uiPriority w:val="99"/>
+    <w:unhideWhenUsed/>
+    <w:rsid w:val="00152BDF"/>
+    <w:pPr>
+      <w:spacing w:line="240" w:lineRule="auto"/>
+    </w:pPr>
+    <w:rPr>
+      <w:sz w:val="20"/>
+      <w:szCs w:val="20"/>
+    </w:rPr>
+  </w:style>
+  <w:style w:type="character" w:customStyle="1" w:styleId="CommentTextChar">
+    <w:name w:val="Comment Text Char"/>
+    <w:basedOn w:val="DefaultParagraphFont"/>
+    <w:link w:val="CommentText"/>
+    <w:uiPriority w:val="99"/>
+    <w:rsid w:val="00152BDF"/>
+    <w:rPr>
+      <w:sz w:val="20"/>
+      <w:szCs w:val="20"/>
+    </w:rPr>
+  </w:style>
+  <w:style w:type="paragraph" w:styleId="CommentSubject">
+    <w:name w:val="annotation subject"/>
+    <w:basedOn w:val="CommentText"/>
+    <w:next w:val="CommentText"/>
+    <w:link w:val="CommentSubjectChar"/>
+    <w:uiPriority w:val="99"/>
+    <w:semiHidden/>
+    <w:unhideWhenUsed/>
+    <w:rsid w:val="00152BDF"/>
+    <w:rPr>
+      <w:b/>
+      <w:bCs/>
+    </w:rPr>
+  </w:style>
+  <w:style w:type="character" w:customStyle="1" w:styleId="CommentSubjectChar">
+    <w:name w:val="Comment Subject Char"/>
+    <w:basedOn w:val="CommentTextChar"/>
+    <w:link w:val="CommentSubject"/>
+    <w:uiPriority w:val="99"/>
+    <w:semiHidden/>
+    <w:rsid w:val="00152BDF"/>
+    <w:rPr>
+      <w:b/>
+      <w:bCs/>
+      <w:sz w:val="20"/>
+      <w:szCs w:val="20"/>
+    </w:rPr>
+  </w:style>
+  <w:style w:type="character" w:styleId="Hyperlink">
+    <w:name w:val="Hyperlink"/>
+    <w:basedOn w:val="DefaultParagraphFont"/>
+    <w:uiPriority w:val="99"/>
+    <w:unhideWhenUsed/>
+    <w:rsid w:val="00152BDF"/>
+    <w:rPr>
+      <w:color w:val="0563C1" w:themeColor="hyperlink"/>
+      <w:u w:val="single"/>
+    </w:rPr>
+  </w:style>
+  <w:style w:type="character" w:styleId="UnresolvedMention">
+    <w:name w:val="Unresolved Mention"/>
+    <w:basedOn w:val="DefaultParagraphFont"/>
+    <w:uiPriority w:val="99"/>
+    <w:semiHidden/>
+    <w:unhideWhenUsed/>
+    <w:rsid w:val="00152BDF"/>
+    <w:rPr>
+      <w:color w:val="605E5C"/>
+      <w:shd w:val="clear" w:color="auto" w:fill="E1DFDD"/>
+    </w:rPr>
+  </w:style>
+  <w:style w:type="paragraph" w:styleId="ListParagraph">
+    <w:name w:val="List Paragraph"/>
+    <w:basedOn w:val="Normal"/>
+    <w:uiPriority w:val="34"/>
+    <w:qFormat/>
+    <w:rsid w:val="000E37EC"/>
+    <w:pPr>
+      <w:ind w:left="720"/>
+      <w:contextualSpacing/>
+    </w:pPr>
+  </w:style>
 </w:styles>
 </file>
 

</xml_diff>

<commit_message>
wrote the introduction for the MS
</commit_message>
<xml_diff>
--- a/manuscript/MS 2022 - urban green space activity.docx
+++ b/manuscript/MS 2022 - urban green space activity.docx
@@ -35,23 +35,317 @@
     </w:p>
     <w:p>
       <w:pPr>
-        <w:rPr>
-          <w:rFonts w:ascii="Times New Roman" w:hAnsi="Times New Roman" w:cs="Times New Roman"/>
-          <w:sz w:val="24"/>
-          <w:szCs w:val="24"/>
-        </w:rPr>
-      </w:pPr>
-      <w:r>
-        <w:rPr>
-          <w:rFonts w:ascii="Times New Roman" w:hAnsi="Times New Roman" w:cs="Times New Roman"/>
-          <w:sz w:val="24"/>
-          <w:szCs w:val="24"/>
-        </w:rPr>
-        <w:br w:type="page"/>
+        <w:spacing w:after="240"/>
+        <w:rPr>
+          <w:rFonts w:ascii="Times New Roman" w:hAnsi="Times New Roman" w:cs="Times New Roman"/>
+          <w:sz w:val="24"/>
+          <w:szCs w:val="24"/>
+        </w:rPr>
+      </w:pPr>
+      <w:r>
+        <w:rPr>
+          <w:rFonts w:ascii="Times New Roman" w:hAnsi="Times New Roman" w:cs="Times New Roman"/>
+          <w:sz w:val="24"/>
+          <w:szCs w:val="24"/>
+        </w:rPr>
+        <w:t>Alessandro Filazzola</w:t>
+      </w:r>
+      <w:r>
+        <w:rPr>
+          <w:rFonts w:ascii="Times New Roman" w:hAnsi="Times New Roman" w:cs="Times New Roman"/>
+          <w:sz w:val="24"/>
+          <w:szCs w:val="24"/>
+          <w:vertAlign w:val="superscript"/>
+        </w:rPr>
+        <w:t>1,2</w:t>
+      </w:r>
+      <w:r>
+        <w:rPr>
+          <w:rFonts w:ascii="Times New Roman" w:hAnsi="Times New Roman" w:cs="Times New Roman"/>
+          <w:sz w:val="24"/>
+          <w:szCs w:val="24"/>
+        </w:rPr>
+        <w:t xml:space="preserve"> </w:t>
+      </w:r>
+      <w:r>
+        <w:rPr>
+          <w:rFonts w:ascii="Times New Roman" w:hAnsi="Times New Roman" w:cs="Times New Roman"/>
+          <w:sz w:val="24"/>
+          <w:szCs w:val="24"/>
+        </w:rPr>
+        <w:t>Garland Xie</w:t>
+      </w:r>
+      <w:r>
+        <w:rPr>
+          <w:rFonts w:ascii="Times New Roman" w:hAnsi="Times New Roman" w:cs="Times New Roman"/>
+          <w:sz w:val="24"/>
+          <w:szCs w:val="24"/>
+          <w:vertAlign w:val="superscript"/>
+        </w:rPr>
+        <w:t>3</w:t>
+      </w:r>
+      <w:r>
+        <w:rPr>
+          <w:rFonts w:ascii="Times New Roman" w:hAnsi="Times New Roman" w:cs="Times New Roman"/>
+          <w:sz w:val="24"/>
+          <w:szCs w:val="24"/>
+        </w:rPr>
+        <w:t xml:space="preserve">, </w:t>
+      </w:r>
+      <w:r>
+        <w:rPr>
+          <w:rFonts w:ascii="Times New Roman" w:hAnsi="Times New Roman" w:cs="Times New Roman"/>
+          <w:sz w:val="24"/>
+          <w:szCs w:val="24"/>
+        </w:rPr>
+        <w:t>Kimberly Barrett</w:t>
+      </w:r>
+      <w:r>
+        <w:rPr>
+          <w:rFonts w:ascii="Times New Roman" w:hAnsi="Times New Roman" w:cs="Times New Roman"/>
+          <w:sz w:val="24"/>
+          <w:szCs w:val="24"/>
+          <w:vertAlign w:val="superscript"/>
+        </w:rPr>
+        <w:t>4</w:t>
+      </w:r>
+      <w:r>
+        <w:rPr>
+          <w:rFonts w:ascii="Times New Roman" w:hAnsi="Times New Roman" w:cs="Times New Roman"/>
+          <w:sz w:val="24"/>
+          <w:szCs w:val="24"/>
+        </w:rPr>
+        <w:t xml:space="preserve">, </w:t>
+      </w:r>
+      <w:r>
+        <w:rPr>
+          <w:rFonts w:ascii="Times New Roman" w:hAnsi="Times New Roman" w:cs="Times New Roman"/>
+          <w:sz w:val="24"/>
+          <w:szCs w:val="24"/>
+        </w:rPr>
+        <w:t>Andrea Dunn</w:t>
+      </w:r>
+      <w:r>
+        <w:rPr>
+          <w:rFonts w:ascii="Times New Roman" w:hAnsi="Times New Roman" w:cs="Times New Roman"/>
+          <w:sz w:val="24"/>
+          <w:szCs w:val="24"/>
+          <w:vertAlign w:val="superscript"/>
+        </w:rPr>
+        <w:t>4</w:t>
+      </w:r>
+      <w:r>
+        <w:rPr>
+          <w:rFonts w:ascii="Times New Roman" w:hAnsi="Times New Roman" w:cs="Times New Roman"/>
+          <w:sz w:val="24"/>
+          <w:szCs w:val="24"/>
+        </w:rPr>
+        <w:t>,</w:t>
+      </w:r>
+      <w:r>
+        <w:rPr>
+          <w:rFonts w:ascii="Times New Roman" w:hAnsi="Times New Roman" w:cs="Times New Roman"/>
+          <w:sz w:val="24"/>
+          <w:szCs w:val="24"/>
+        </w:rPr>
+        <w:t xml:space="preserve"> </w:t>
+      </w:r>
+      <w:r>
+        <w:rPr>
+          <w:rFonts w:ascii="Times New Roman" w:hAnsi="Times New Roman" w:cs="Times New Roman"/>
+          <w:sz w:val="24"/>
+          <w:szCs w:val="24"/>
+        </w:rPr>
+        <w:t>Marc T.J. Johnson</w:t>
+      </w:r>
+      <w:r>
+        <w:rPr>
+          <w:rFonts w:ascii="Times New Roman" w:hAnsi="Times New Roman" w:cs="Times New Roman"/>
+          <w:sz w:val="24"/>
+          <w:szCs w:val="24"/>
+          <w:vertAlign w:val="superscript"/>
+        </w:rPr>
+        <w:t>1,</w:t>
+      </w:r>
+      <w:r>
+        <w:rPr>
+          <w:rFonts w:ascii="Times New Roman" w:hAnsi="Times New Roman" w:cs="Times New Roman"/>
+          <w:sz w:val="24"/>
+          <w:szCs w:val="24"/>
+          <w:vertAlign w:val="superscript"/>
+        </w:rPr>
+        <w:t>5</w:t>
+      </w:r>
+      <w:r>
+        <w:rPr>
+          <w:rFonts w:ascii="Times New Roman" w:hAnsi="Times New Roman" w:cs="Times New Roman"/>
+          <w:sz w:val="24"/>
+          <w:szCs w:val="24"/>
+        </w:rPr>
+        <w:t>, &amp; J. Scott MacIvor</w:t>
+      </w:r>
+      <w:r>
+        <w:rPr>
+          <w:rFonts w:ascii="Times New Roman" w:hAnsi="Times New Roman" w:cs="Times New Roman"/>
+          <w:sz w:val="24"/>
+          <w:szCs w:val="24"/>
+          <w:vertAlign w:val="superscript"/>
+        </w:rPr>
+        <w:t>1,</w:t>
+      </w:r>
+      <w:r>
+        <w:rPr>
+          <w:rFonts w:ascii="Times New Roman" w:hAnsi="Times New Roman" w:cs="Times New Roman"/>
+          <w:sz w:val="24"/>
+          <w:szCs w:val="24"/>
+          <w:vertAlign w:val="superscript"/>
+        </w:rPr>
+        <w:t>2</w:t>
       </w:r>
     </w:p>
     <w:p>
       <w:pPr>
+        <w:spacing w:line="276" w:lineRule="auto"/>
+        <w:rPr>
+          <w:rFonts w:ascii="Times New Roman" w:hAnsi="Times New Roman" w:cs="Times New Roman"/>
+          <w:sz w:val="24"/>
+          <w:szCs w:val="24"/>
+        </w:rPr>
+      </w:pPr>
+      <w:r>
+        <w:rPr>
+          <w:rFonts w:ascii="Times New Roman" w:hAnsi="Times New Roman" w:cs="Times New Roman"/>
+          <w:sz w:val="24"/>
+          <w:szCs w:val="24"/>
+        </w:rPr>
+        <w:t>1. Centre for Urban Environments, University of Toronto Mississauga, Mississauga, Ontario, Canada.</w:t>
+      </w:r>
+    </w:p>
+    <w:p>
+      <w:pPr>
+        <w:spacing w:line="276" w:lineRule="auto"/>
+        <w:rPr>
+          <w:rFonts w:ascii="Times New Roman" w:hAnsi="Times New Roman" w:cs="Times New Roman"/>
+          <w:sz w:val="24"/>
+          <w:szCs w:val="24"/>
+        </w:rPr>
+      </w:pPr>
+      <w:r>
+        <w:rPr>
+          <w:rFonts w:ascii="Times New Roman" w:hAnsi="Times New Roman" w:cs="Times New Roman"/>
+          <w:sz w:val="24"/>
+          <w:szCs w:val="24"/>
+        </w:rPr>
+        <w:t>2. School of Cities, University of Toronto, Toronto, Ontario, Canada.</w:t>
+      </w:r>
+    </w:p>
+    <w:p>
+      <w:pPr>
+        <w:spacing w:line="276" w:lineRule="auto"/>
+        <w:rPr>
+          <w:rFonts w:ascii="Times New Roman" w:hAnsi="Times New Roman" w:cs="Times New Roman"/>
+          <w:sz w:val="24"/>
+          <w:szCs w:val="24"/>
+        </w:rPr>
+      </w:pPr>
+      <w:r>
+        <w:rPr>
+          <w:rFonts w:ascii="Times New Roman" w:hAnsi="Times New Roman" w:cs="Times New Roman"/>
+          <w:sz w:val="24"/>
+          <w:szCs w:val="24"/>
+        </w:rPr>
+        <w:t>3</w:t>
+      </w:r>
+      <w:r>
+        <w:rPr>
+          <w:rFonts w:ascii="Times New Roman" w:hAnsi="Times New Roman" w:cs="Times New Roman"/>
+          <w:sz w:val="24"/>
+          <w:szCs w:val="24"/>
+        </w:rPr>
+        <w:t xml:space="preserve">. Department of Biological Sciences, University of Toronto Scarborough, 1265 Military Trail, Toronto, Ontario Canada. </w:t>
+      </w:r>
+    </w:p>
+    <w:p>
+      <w:pPr>
+        <w:spacing w:line="276" w:lineRule="auto"/>
+        <w:rPr>
+          <w:rFonts w:ascii="Times New Roman" w:hAnsi="Times New Roman" w:cs="Times New Roman"/>
+          <w:sz w:val="24"/>
+          <w:szCs w:val="24"/>
+        </w:rPr>
+      </w:pPr>
+      <w:r>
+        <w:rPr>
+          <w:rFonts w:ascii="Times New Roman" w:hAnsi="Times New Roman" w:cs="Times New Roman"/>
+          <w:sz w:val="24"/>
+          <w:szCs w:val="24"/>
+        </w:rPr>
+        <w:t>4. Conservation Halton, Burlington, Ontario, Canada.</w:t>
+      </w:r>
+    </w:p>
+    <w:p>
+      <w:pPr>
+        <w:spacing w:line="276" w:lineRule="auto"/>
+        <w:rPr>
+          <w:rFonts w:ascii="Times New Roman" w:hAnsi="Times New Roman" w:cs="Times New Roman"/>
+          <w:sz w:val="24"/>
+          <w:szCs w:val="24"/>
+        </w:rPr>
+      </w:pPr>
+      <w:r>
+        <w:rPr>
+          <w:rFonts w:ascii="Times New Roman" w:hAnsi="Times New Roman" w:cs="Times New Roman"/>
+          <w:sz w:val="24"/>
+          <w:szCs w:val="24"/>
+        </w:rPr>
+        <w:t>5</w:t>
+      </w:r>
+      <w:r>
+        <w:rPr>
+          <w:rFonts w:ascii="Times New Roman" w:hAnsi="Times New Roman" w:cs="Times New Roman"/>
+          <w:sz w:val="24"/>
+          <w:szCs w:val="24"/>
+        </w:rPr>
+        <w:t>. Department of Biology, University of Toronto Mississauga, Mississauga, Ontario, Canada.</w:t>
+      </w:r>
+    </w:p>
+    <w:p>
+      <w:pPr>
+        <w:spacing w:line="480" w:lineRule="auto"/>
+        <w:rPr>
+          <w:rFonts w:ascii="Times New Roman" w:hAnsi="Times New Roman" w:cs="Times New Roman"/>
+          <w:sz w:val="24"/>
+          <w:szCs w:val="24"/>
+        </w:rPr>
+      </w:pPr>
+      <w:r>
+        <w:rPr>
+          <w:rFonts w:ascii="Times New Roman" w:hAnsi="Times New Roman" w:cs="Times New Roman"/>
+          <w:sz w:val="24"/>
+          <w:szCs w:val="24"/>
+        </w:rPr>
+        <w:t>* Corresponding author E-mail address: alex.filazzola@utoronto.ca</w:t>
+      </w:r>
+    </w:p>
+    <w:p>
+      <w:pPr>
+        <w:rPr>
+          <w:rFonts w:ascii="Times New Roman" w:hAnsi="Times New Roman" w:cs="Times New Roman"/>
+          <w:sz w:val="28"/>
+          <w:szCs w:val="28"/>
+        </w:rPr>
+      </w:pPr>
+      <w:r>
+        <w:rPr>
+          <w:rFonts w:ascii="Times New Roman" w:hAnsi="Times New Roman" w:cs="Times New Roman"/>
+          <w:sz w:val="28"/>
+          <w:szCs w:val="28"/>
+        </w:rPr>
+        <w:br w:type="page"/>
+      </w:r>
+    </w:p>
+    <w:p>
+      <w:pPr>
         <w:rPr>
           <w:rFonts w:ascii="Times New Roman" w:hAnsi="Times New Roman" w:cs="Times New Roman"/>
           <w:sz w:val="24"/>
@@ -164,7 +458,25 @@
           <w:sz w:val="24"/>
           <w:szCs w:val="24"/>
         </w:rPr>
-        <w:t>More than half of the global population currently live in cities and that number is projected to increase to almost 90% by the end of the century</w:t>
+        <w:t xml:space="preserve">More than half of the global population currently </w:t>
+      </w:r>
+      <w:proofErr w:type="gramStart"/>
+      <w:r>
+        <w:rPr>
+          <w:rFonts w:ascii="Times New Roman" w:hAnsi="Times New Roman" w:cs="Times New Roman"/>
+          <w:sz w:val="24"/>
+          <w:szCs w:val="24"/>
+        </w:rPr>
+        <w:t>live in</w:t>
+      </w:r>
+      <w:proofErr w:type="gramEnd"/>
+      <w:r>
+        <w:rPr>
+          <w:rFonts w:ascii="Times New Roman" w:hAnsi="Times New Roman" w:cs="Times New Roman"/>
+          <w:sz w:val="24"/>
+          <w:szCs w:val="24"/>
+        </w:rPr>
+        <w:t xml:space="preserve"> cities and that number is projected to increase to almost 90% by the end of the century</w:t>
       </w:r>
       <w:r>
         <w:rPr>
@@ -476,17 +788,31 @@
         </w:numPr>
         <w:rPr>
           <w:rFonts w:ascii="Times New Roman" w:hAnsi="Times New Roman" w:cs="Times New Roman"/>
-          <w:sz w:val="24"/>
-          <w:szCs w:val="24"/>
-        </w:rPr>
-      </w:pPr>
-      <w:r>
-        <w:rPr>
-          <w:rFonts w:ascii="Times New Roman" w:hAnsi="Times New Roman" w:cs="Times New Roman"/>
+          <w:i/>
+          <w:iCs/>
+          <w:sz w:val="24"/>
+          <w:szCs w:val="24"/>
+        </w:rPr>
+      </w:pPr>
+      <w:r>
+        <w:rPr>
+          <w:rFonts w:ascii="Times New Roman" w:hAnsi="Times New Roman" w:cs="Times New Roman"/>
+          <w:i/>
+          <w:iCs/>
           <w:sz w:val="24"/>
           <w:szCs w:val="24"/>
         </w:rPr>
         <w:t>Challenges with anonymized mobile data</w:t>
+      </w:r>
+      <w:r>
+        <w:rPr>
+          <w:rFonts w:ascii="Times New Roman" w:hAnsi="Times New Roman" w:cs="Times New Roman"/>
+          <w:i/>
+          <w:iCs/>
+          <w:sz w:val="24"/>
+          <w:szCs w:val="24"/>
+        </w:rPr>
+        <w:t xml:space="preserve"> for conservation</w:t>
       </w:r>
     </w:p>
     <w:p>
@@ -603,6 +929,2297 @@
           <w:szCs w:val="24"/>
         </w:rPr>
         <w:t>This prevents tracking individual behaviours, activity by demographics, or fine resolution of activity patterns (e.g., &lt; 10 m).</w:t>
+      </w:r>
+      <w:r>
+        <w:rPr>
+          <w:rFonts w:ascii="Times New Roman" w:hAnsi="Times New Roman" w:cs="Times New Roman"/>
+          <w:sz w:val="24"/>
+          <w:szCs w:val="24"/>
+        </w:rPr>
+        <w:t xml:space="preserve"> Often urban greenspaces are not very large, so discerning activity within the space relative to nearby city development can be difficult. This becomes particularly problematic on greenspace boundaries that are often residential or high-traffic roads. Mobility data is rarely separated by mode of transportation (e.g., pedestrian, cyclist, motorist) and thus differentiating between cars driving along the boundaries and hikers within the greenspace can be difficult at too coarse scales. </w:t>
+      </w:r>
+      <w:r>
+        <w:rPr>
+          <w:rFonts w:ascii="Times New Roman" w:hAnsi="Times New Roman" w:cs="Times New Roman"/>
+          <w:sz w:val="24"/>
+          <w:szCs w:val="24"/>
+        </w:rPr>
+        <w:t xml:space="preserve">Similarly, determining type of activity from mobility data requires some assumptions. One can infer </w:t>
+      </w:r>
+      <w:r>
+        <w:rPr>
+          <w:rFonts w:ascii="Times New Roman" w:hAnsi="Times New Roman" w:cs="Times New Roman"/>
+          <w:sz w:val="24"/>
+          <w:szCs w:val="24"/>
+        </w:rPr>
+        <w:t xml:space="preserve">activity at a beach or picnic area could represent swimming and socializing respectively, but neither is definitive </w:t>
+      </w:r>
+      <w:proofErr w:type="gramStart"/>
+      <w:r>
+        <w:rPr>
+          <w:rFonts w:ascii="Times New Roman" w:hAnsi="Times New Roman" w:cs="Times New Roman"/>
+          <w:sz w:val="24"/>
+          <w:szCs w:val="24"/>
+        </w:rPr>
+        <w:t>and</w:t>
+      </w:r>
+      <w:proofErr w:type="gramEnd"/>
+      <w:r>
+        <w:rPr>
+          <w:rFonts w:ascii="Times New Roman" w:hAnsi="Times New Roman" w:cs="Times New Roman"/>
+          <w:sz w:val="24"/>
+          <w:szCs w:val="24"/>
+        </w:rPr>
+        <w:t xml:space="preserve"> requires knowledge about the land cover. </w:t>
+      </w:r>
+      <w:r>
+        <w:rPr>
+          <w:rFonts w:ascii="Times New Roman" w:hAnsi="Times New Roman" w:cs="Times New Roman"/>
+          <w:sz w:val="24"/>
+          <w:szCs w:val="24"/>
+        </w:rPr>
+        <w:t xml:space="preserve">Another common challenge with anonymized mobility data is thresholding to remove activity patterns below a certain level to prevent tracking select individuals on private properties. Urban greenspaces often have relatively less activity compared </w:t>
+      </w:r>
+      <w:r>
+        <w:rPr>
+          <w:rFonts w:ascii="Times New Roman" w:hAnsi="Times New Roman" w:cs="Times New Roman"/>
+          <w:sz w:val="24"/>
+          <w:szCs w:val="24"/>
+        </w:rPr>
+        <w:lastRenderedPageBreak/>
+        <w:t xml:space="preserve">to adjacent city spaces, causing some areas to report no activity when activity is low. One approach to resolving </w:t>
+      </w:r>
+      <w:r>
+        <w:rPr>
+          <w:rFonts w:ascii="Times New Roman" w:hAnsi="Times New Roman" w:cs="Times New Roman"/>
+          <w:sz w:val="24"/>
+          <w:szCs w:val="24"/>
+        </w:rPr>
+        <w:t>the above</w:t>
+      </w:r>
+      <w:r>
+        <w:rPr>
+          <w:rFonts w:ascii="Times New Roman" w:hAnsi="Times New Roman" w:cs="Times New Roman"/>
+          <w:sz w:val="24"/>
+          <w:szCs w:val="24"/>
+        </w:rPr>
+        <w:t xml:space="preserve"> challenges is to examine every greenspace</w:t>
+      </w:r>
+      <w:r>
+        <w:rPr>
+          <w:rFonts w:ascii="Times New Roman" w:hAnsi="Times New Roman" w:cs="Times New Roman"/>
+          <w:sz w:val="24"/>
+          <w:szCs w:val="24"/>
+        </w:rPr>
+        <w:t xml:space="preserve"> case-by-case</w:t>
+      </w:r>
+      <w:r>
+        <w:rPr>
+          <w:rFonts w:ascii="Times New Roman" w:hAnsi="Times New Roman" w:cs="Times New Roman"/>
+          <w:sz w:val="24"/>
+          <w:szCs w:val="24"/>
+        </w:rPr>
+        <w:t xml:space="preserve"> </w:t>
+      </w:r>
+      <w:r>
+        <w:rPr>
+          <w:rFonts w:ascii="Times New Roman" w:hAnsi="Times New Roman" w:cs="Times New Roman"/>
+          <w:sz w:val="24"/>
+          <w:szCs w:val="24"/>
+        </w:rPr>
+        <w:t xml:space="preserve">to </w:t>
+      </w:r>
+      <w:r>
+        <w:rPr>
+          <w:rFonts w:ascii="Times New Roman" w:hAnsi="Times New Roman" w:cs="Times New Roman"/>
+          <w:sz w:val="24"/>
+          <w:szCs w:val="24"/>
+        </w:rPr>
+        <w:t xml:space="preserve">validate activity patterns. However, for municipal land managers responsible for many properties, this approach is laborious and subjective. </w:t>
+      </w:r>
+      <w:r>
+        <w:rPr>
+          <w:rFonts w:ascii="Times New Roman" w:hAnsi="Times New Roman" w:cs="Times New Roman"/>
+          <w:sz w:val="24"/>
+          <w:szCs w:val="24"/>
+        </w:rPr>
+        <w:t xml:space="preserve">Clearly, there is a need for a systematic methodology that can synthesize accurate patterns of mobility data in urban greenspaces. </w:t>
+      </w:r>
+      <w:r>
+        <w:rPr>
+          <w:rFonts w:ascii="Times New Roman" w:hAnsi="Times New Roman" w:cs="Times New Roman"/>
+          <w:sz w:val="24"/>
+          <w:szCs w:val="24"/>
+        </w:rPr>
+        <w:t xml:space="preserve"> </w:t>
+      </w:r>
+      <w:r>
+        <w:rPr>
+          <w:rFonts w:ascii="Times New Roman" w:hAnsi="Times New Roman" w:cs="Times New Roman"/>
+          <w:sz w:val="24"/>
+          <w:szCs w:val="24"/>
+        </w:rPr>
+        <w:t xml:space="preserve"> </w:t>
+      </w:r>
+    </w:p>
+    <w:p>
+      <w:pPr>
+        <w:ind w:firstLine="420"/>
+        <w:rPr>
+          <w:rFonts w:ascii="Times New Roman" w:hAnsi="Times New Roman" w:cs="Times New Roman"/>
+          <w:sz w:val="24"/>
+          <w:szCs w:val="24"/>
+        </w:rPr>
+      </w:pPr>
+      <w:r>
+        <w:rPr>
+          <w:rFonts w:ascii="Times New Roman" w:hAnsi="Times New Roman" w:cs="Times New Roman"/>
+          <w:sz w:val="24"/>
+          <w:szCs w:val="24"/>
+        </w:rPr>
+        <w:t xml:space="preserve">Connecting biodiversity observations to mobility data can pose a unique set of problems beyond validating human activity patterns. </w:t>
+      </w:r>
+      <w:r>
+        <w:rPr>
+          <w:rFonts w:ascii="Times New Roman" w:hAnsi="Times New Roman" w:cs="Times New Roman"/>
+          <w:sz w:val="24"/>
+          <w:szCs w:val="24"/>
+        </w:rPr>
+        <w:t>While mobility data has broad spatial and temporal coverage across a region, biodiversity data is often restricted to long-term monitoring plots static in location or multiple experimental sites that are short-term</w:t>
+      </w:r>
+      <w:r>
+        <w:rPr>
+          <w:rFonts w:ascii="Times New Roman" w:hAnsi="Times New Roman" w:cs="Times New Roman"/>
+          <w:sz w:val="24"/>
+          <w:szCs w:val="24"/>
+        </w:rPr>
+        <w:t xml:space="preserve"> (Filazzola &amp; Cahill 2021)</w:t>
+      </w:r>
+      <w:r>
+        <w:rPr>
+          <w:rFonts w:ascii="Times New Roman" w:hAnsi="Times New Roman" w:cs="Times New Roman"/>
+          <w:sz w:val="24"/>
+          <w:szCs w:val="24"/>
+        </w:rPr>
+        <w:t>.</w:t>
+      </w:r>
+      <w:r>
+        <w:rPr>
+          <w:rFonts w:ascii="Times New Roman" w:hAnsi="Times New Roman" w:cs="Times New Roman"/>
+          <w:sz w:val="24"/>
+          <w:szCs w:val="24"/>
+        </w:rPr>
+        <w:t xml:space="preserve"> Rarely is biodiversity data collected hourly or more than a few grid-cells of mobility data, presenting a challenge trying to connect these two disparate types of data. Additionally, biodiversity surveys are often conducted away from human activity, such as away from trails, playgrounds, or picnic areas.</w:t>
+      </w:r>
+      <w:r>
+        <w:rPr>
+          <w:rFonts w:ascii="Times New Roman" w:hAnsi="Times New Roman" w:cs="Times New Roman"/>
+          <w:sz w:val="24"/>
+          <w:szCs w:val="24"/>
+        </w:rPr>
+        <w:t xml:space="preserve"> Using community science can be an effective tool at obtaining surveys with broad spatial and temporal coverage of urban greenspaces (</w:t>
+      </w:r>
+      <w:commentRangeStart w:id="3"/>
+      <w:r>
+        <w:rPr>
+          <w:rFonts w:ascii="Times New Roman" w:hAnsi="Times New Roman" w:cs="Times New Roman"/>
+          <w:sz w:val="24"/>
+          <w:szCs w:val="24"/>
+        </w:rPr>
+        <w:t>Jimenez</w:t>
+      </w:r>
+      <w:r>
+        <w:rPr>
+          <w:rFonts w:ascii="Times New Roman" w:hAnsi="Times New Roman" w:cs="Times New Roman"/>
+          <w:sz w:val="24"/>
+          <w:szCs w:val="24"/>
+        </w:rPr>
+        <w:t xml:space="preserve"> et al. 2020</w:t>
+      </w:r>
+      <w:commentRangeEnd w:id="3"/>
+      <w:r>
+        <w:rPr>
+          <w:rStyle w:val="CommentReference"/>
+        </w:rPr>
+        <w:commentReference w:id="3"/>
+      </w:r>
+      <w:r>
+        <w:rPr>
+          <w:rFonts w:ascii="Times New Roman" w:hAnsi="Times New Roman" w:cs="Times New Roman"/>
+          <w:sz w:val="24"/>
+          <w:szCs w:val="24"/>
+        </w:rPr>
+        <w:t xml:space="preserve">; </w:t>
+      </w:r>
+      <w:commentRangeStart w:id="4"/>
+      <w:r>
+        <w:rPr>
+          <w:rFonts w:ascii="Times New Roman" w:hAnsi="Times New Roman" w:cs="Times New Roman"/>
+          <w:sz w:val="24"/>
+          <w:szCs w:val="24"/>
+        </w:rPr>
+        <w:t>Callaghan et al. 2020</w:t>
+      </w:r>
+      <w:commentRangeEnd w:id="4"/>
+      <w:r>
+        <w:rPr>
+          <w:rStyle w:val="CommentReference"/>
+        </w:rPr>
+        <w:commentReference w:id="4"/>
+      </w:r>
+      <w:r>
+        <w:rPr>
+          <w:rFonts w:ascii="Times New Roman" w:hAnsi="Times New Roman" w:cs="Times New Roman"/>
+          <w:sz w:val="24"/>
+          <w:szCs w:val="24"/>
+        </w:rPr>
+        <w:t>), but this type of data is inherently correlated with mobility data.</w:t>
+      </w:r>
+      <w:r>
+        <w:rPr>
+          <w:rFonts w:ascii="Times New Roman" w:hAnsi="Times New Roman" w:cs="Times New Roman"/>
+          <w:sz w:val="24"/>
+          <w:szCs w:val="24"/>
+        </w:rPr>
+        <w:t xml:space="preserve"> </w:t>
+      </w:r>
+      <w:r>
+        <w:rPr>
+          <w:rFonts w:ascii="Times New Roman" w:hAnsi="Times New Roman" w:cs="Times New Roman"/>
+          <w:sz w:val="24"/>
+          <w:szCs w:val="24"/>
+        </w:rPr>
+        <w:t>A preliminary exploration of biodiversity and mobility data would include examining the relative use of land cover types in urban greenspaces to determine if certain areas</w:t>
+      </w:r>
+      <w:r>
+        <w:rPr>
+          <w:rFonts w:ascii="Times New Roman" w:hAnsi="Times New Roman" w:cs="Times New Roman"/>
+          <w:sz w:val="24"/>
+          <w:szCs w:val="24"/>
+        </w:rPr>
+        <w:t>, particularly sensitive ecozones,</w:t>
+      </w:r>
+      <w:r>
+        <w:rPr>
+          <w:rFonts w:ascii="Times New Roman" w:hAnsi="Times New Roman" w:cs="Times New Roman"/>
+          <w:sz w:val="24"/>
+          <w:szCs w:val="24"/>
+        </w:rPr>
+        <w:t xml:space="preserve"> </w:t>
+      </w:r>
+      <w:r>
+        <w:rPr>
+          <w:rFonts w:ascii="Times New Roman" w:hAnsi="Times New Roman" w:cs="Times New Roman"/>
+          <w:sz w:val="24"/>
+          <w:szCs w:val="24"/>
+        </w:rPr>
+        <w:t xml:space="preserve">receive disproportionate levels of human activity. </w:t>
+      </w:r>
+      <w:r>
+        <w:rPr>
+          <w:rFonts w:ascii="Times New Roman" w:hAnsi="Times New Roman" w:cs="Times New Roman"/>
+          <w:sz w:val="24"/>
+          <w:szCs w:val="24"/>
+        </w:rPr>
+        <w:t xml:space="preserve"> </w:t>
+      </w:r>
+      <w:r>
+        <w:rPr>
+          <w:rFonts w:ascii="Times New Roman" w:hAnsi="Times New Roman" w:cs="Times New Roman"/>
+          <w:sz w:val="24"/>
+          <w:szCs w:val="24"/>
+        </w:rPr>
+        <w:t xml:space="preserve"> </w:t>
+      </w:r>
+      <w:r>
+        <w:rPr>
+          <w:rFonts w:ascii="Times New Roman" w:hAnsi="Times New Roman" w:cs="Times New Roman"/>
+          <w:sz w:val="24"/>
+          <w:szCs w:val="24"/>
+        </w:rPr>
+        <w:t xml:space="preserve"> </w:t>
+      </w:r>
+      <w:r>
+        <w:rPr>
+          <w:rFonts w:ascii="Times New Roman" w:hAnsi="Times New Roman" w:cs="Times New Roman"/>
+          <w:sz w:val="24"/>
+          <w:szCs w:val="24"/>
+        </w:rPr>
+        <w:t xml:space="preserve"> </w:t>
+      </w:r>
+    </w:p>
+    <w:p>
+      <w:pPr>
+        <w:pStyle w:val="ListParagraph"/>
+        <w:numPr>
+          <w:ilvl w:val="1"/>
+          <w:numId w:val="1"/>
+        </w:numPr>
+        <w:rPr>
+          <w:rFonts w:ascii="Times New Roman" w:hAnsi="Times New Roman" w:cs="Times New Roman"/>
+          <w:i/>
+          <w:iCs/>
+          <w:sz w:val="24"/>
+          <w:szCs w:val="24"/>
+        </w:rPr>
+      </w:pPr>
+      <w:r>
+        <w:rPr>
+          <w:rFonts w:ascii="Times New Roman" w:hAnsi="Times New Roman" w:cs="Times New Roman"/>
+          <w:i/>
+          <w:iCs/>
+          <w:sz w:val="24"/>
+          <w:szCs w:val="24"/>
+        </w:rPr>
+        <w:t>Objectives</w:t>
+      </w:r>
+    </w:p>
+    <w:p>
+      <w:pPr>
+        <w:ind w:left="60" w:firstLine="360"/>
+        <w:rPr>
+          <w:rFonts w:ascii="Times New Roman" w:hAnsi="Times New Roman" w:cs="Times New Roman"/>
+          <w:sz w:val="24"/>
+          <w:szCs w:val="24"/>
+        </w:rPr>
+      </w:pPr>
+      <w:r>
+        <w:rPr>
+          <w:rFonts w:ascii="Times New Roman" w:hAnsi="Times New Roman" w:cs="Times New Roman"/>
+          <w:sz w:val="24"/>
+          <w:szCs w:val="24"/>
+        </w:rPr>
+        <w:t xml:space="preserve">Anonymized mobility data can be a powerful tool in managing urban greenspaces, but methods are needed that can properly assess patterns of human activity. Using </w:t>
+      </w:r>
+      <w:proofErr w:type="spellStart"/>
+      <w:r>
+        <w:rPr>
+          <w:rFonts w:ascii="Times New Roman" w:hAnsi="Times New Roman" w:cs="Times New Roman"/>
+          <w:sz w:val="24"/>
+          <w:szCs w:val="24"/>
+        </w:rPr>
+        <w:t>Mapbox</w:t>
+      </w:r>
+      <w:proofErr w:type="spellEnd"/>
+      <w:r>
+        <w:rPr>
+          <w:rFonts w:ascii="Times New Roman" w:hAnsi="Times New Roman" w:cs="Times New Roman"/>
+          <w:sz w:val="24"/>
+          <w:szCs w:val="24"/>
+        </w:rPr>
+        <w:t xml:space="preserve"> movement data (</w:t>
+      </w:r>
+      <w:hyperlink r:id="rId9" w:history="1">
+        <w:r>
+          <w:rPr>
+            <w:rStyle w:val="Hyperlink"/>
+            <w:rFonts w:ascii="Times New Roman" w:hAnsi="Times New Roman" w:cs="Times New Roman"/>
+            <w:sz w:val="24"/>
+            <w:szCs w:val="24"/>
+          </w:rPr>
+          <w:t>https://www.mapbox.com/movement-data</w:t>
+        </w:r>
+      </w:hyperlink>
+      <w:r>
+        <w:rPr>
+          <w:rFonts w:ascii="Times New Roman" w:hAnsi="Times New Roman" w:cs="Times New Roman"/>
+          <w:sz w:val="24"/>
+          <w:szCs w:val="24"/>
+        </w:rPr>
+        <w:t xml:space="preserve">) we obtained anonymized mobile data representing human activity for the Greater Toronto Area in Canada. </w:t>
+      </w:r>
+      <w:proofErr w:type="spellStart"/>
+      <w:r>
+        <w:rPr>
+          <w:rFonts w:ascii="Times New Roman" w:hAnsi="Times New Roman" w:cs="Times New Roman"/>
+          <w:sz w:val="24"/>
+          <w:szCs w:val="24"/>
+        </w:rPr>
+        <w:t>Mapbox</w:t>
+      </w:r>
+      <w:proofErr w:type="spellEnd"/>
+      <w:r>
+        <w:rPr>
+          <w:rFonts w:ascii="Times New Roman" w:hAnsi="Times New Roman" w:cs="Times New Roman"/>
+          <w:sz w:val="24"/>
+          <w:szCs w:val="24"/>
+        </w:rPr>
+        <w:t xml:space="preserve"> presents mobile activity data aggregated to 100 x 100 m grid cells and to two-hour windows. We partnered with a local conservation authority, Conservation Halton, responsible for the management of urban greenspaces including nature reserves, parks, and unmanaged lands.</w:t>
+      </w:r>
+      <w:r>
+        <w:rPr>
+          <w:rFonts w:ascii="Times New Roman" w:hAnsi="Times New Roman" w:cs="Times New Roman"/>
+          <w:sz w:val="24"/>
+          <w:szCs w:val="24"/>
+        </w:rPr>
+        <w:t xml:space="preserve"> Using the properties managed by Conservation Halton as a case study, we develop methods for the synthesis, management, and analysis of mobility data in urban greenspaces.</w:t>
+      </w:r>
+      <w:r>
+        <w:rPr>
+          <w:rFonts w:ascii="Times New Roman" w:hAnsi="Times New Roman" w:cs="Times New Roman"/>
+          <w:sz w:val="24"/>
+          <w:szCs w:val="24"/>
+        </w:rPr>
+        <w:t xml:space="preserve"> We answered the following three questions: </w:t>
+      </w:r>
+    </w:p>
+    <w:p>
+      <w:pPr>
+        <w:pStyle w:val="ListParagraph"/>
+        <w:numPr>
+          <w:ilvl w:val="0"/>
+          <w:numId w:val="2"/>
+        </w:numPr>
+        <w:rPr>
+          <w:rFonts w:ascii="Times New Roman" w:hAnsi="Times New Roman" w:cs="Times New Roman"/>
+          <w:sz w:val="24"/>
+          <w:szCs w:val="24"/>
+        </w:rPr>
+      </w:pPr>
+      <w:r>
+        <w:rPr>
+          <w:rFonts w:ascii="Times New Roman" w:hAnsi="Times New Roman" w:cs="Times New Roman"/>
+          <w:sz w:val="24"/>
+          <w:szCs w:val="24"/>
+        </w:rPr>
+        <w:t xml:space="preserve"> </w:t>
+      </w:r>
+      <w:r>
+        <w:rPr>
+          <w:rFonts w:ascii="Times New Roman" w:hAnsi="Times New Roman" w:cs="Times New Roman"/>
+          <w:sz w:val="24"/>
+          <w:szCs w:val="24"/>
+        </w:rPr>
+        <w:t xml:space="preserve">How does anonymized mobility data compare to traditional measures of human activity in urban greenspaces, such as reservation data or trail density? </w:t>
+      </w:r>
+    </w:p>
+    <w:p>
+      <w:pPr>
+        <w:pStyle w:val="ListParagraph"/>
+        <w:numPr>
+          <w:ilvl w:val="0"/>
+          <w:numId w:val="2"/>
+        </w:numPr>
+        <w:rPr>
+          <w:rFonts w:ascii="Times New Roman" w:hAnsi="Times New Roman" w:cs="Times New Roman"/>
+          <w:sz w:val="24"/>
+          <w:szCs w:val="24"/>
+        </w:rPr>
+      </w:pPr>
+      <w:r>
+        <w:rPr>
+          <w:rFonts w:ascii="Times New Roman" w:hAnsi="Times New Roman" w:cs="Times New Roman"/>
+          <w:sz w:val="24"/>
+          <w:szCs w:val="24"/>
+        </w:rPr>
+        <w:t>What information does mobility data capture that is different from traditional measures of greenspace use that is beneficial for land management?</w:t>
+      </w:r>
+    </w:p>
+    <w:p>
+      <w:pPr>
+        <w:pStyle w:val="ListParagraph"/>
+        <w:numPr>
+          <w:ilvl w:val="0"/>
+          <w:numId w:val="2"/>
+        </w:numPr>
+        <w:rPr>
+          <w:rFonts w:ascii="Times New Roman" w:hAnsi="Times New Roman" w:cs="Times New Roman"/>
+          <w:sz w:val="24"/>
+          <w:szCs w:val="24"/>
+        </w:rPr>
+      </w:pPr>
+      <w:r>
+        <w:rPr>
+          <w:rFonts w:ascii="Times New Roman" w:hAnsi="Times New Roman" w:cs="Times New Roman"/>
+          <w:sz w:val="24"/>
+          <w:szCs w:val="24"/>
+        </w:rPr>
+        <w:t xml:space="preserve">Can mobility data be used to correlate patterns of human activity to biodiversity? </w:t>
+      </w:r>
+    </w:p>
+    <w:p>
+      <w:pPr>
+        <w:rPr>
+          <w:rFonts w:ascii="Times New Roman" w:hAnsi="Times New Roman" w:cs="Times New Roman"/>
+          <w:sz w:val="24"/>
+          <w:szCs w:val="24"/>
+        </w:rPr>
+      </w:pPr>
+    </w:p>
+    <w:p>
+      <w:pPr>
+        <w:rPr>
+          <w:rFonts w:ascii="Times New Roman" w:hAnsi="Times New Roman" w:cs="Times New Roman"/>
+          <w:b/>
+          <w:bCs/>
+          <w:sz w:val="24"/>
+          <w:szCs w:val="24"/>
+        </w:rPr>
+      </w:pPr>
+      <w:r>
+        <w:rPr>
+          <w:rFonts w:ascii="Times New Roman" w:hAnsi="Times New Roman" w:cs="Times New Roman"/>
+          <w:b/>
+          <w:bCs/>
+          <w:sz w:val="24"/>
+          <w:szCs w:val="24"/>
+        </w:rPr>
+        <w:t>2.0 Data</w:t>
+      </w:r>
+      <w:r>
+        <w:rPr>
+          <w:rFonts w:ascii="Times New Roman" w:hAnsi="Times New Roman" w:cs="Times New Roman"/>
+          <w:b/>
+          <w:bCs/>
+          <w:sz w:val="24"/>
+          <w:szCs w:val="24"/>
+        </w:rPr>
+        <w:t xml:space="preserve"> and Method</w:t>
+      </w:r>
+      <w:r>
+        <w:rPr>
+          <w:rFonts w:ascii="Times New Roman" w:hAnsi="Times New Roman" w:cs="Times New Roman"/>
+          <w:b/>
+          <w:bCs/>
+          <w:sz w:val="24"/>
+          <w:szCs w:val="24"/>
+        </w:rPr>
+        <w:t>s</w:t>
+      </w:r>
+    </w:p>
+    <w:p>
+      <w:pPr>
+        <w:rPr>
+          <w:rFonts w:ascii="Times New Roman" w:hAnsi="Times New Roman" w:cs="Times New Roman"/>
+          <w:sz w:val="24"/>
+          <w:szCs w:val="24"/>
+        </w:rPr>
+      </w:pPr>
+      <w:r>
+        <w:rPr>
+          <w:rFonts w:ascii="Times New Roman" w:hAnsi="Times New Roman" w:cs="Times New Roman"/>
+          <w:sz w:val="24"/>
+          <w:szCs w:val="24"/>
+        </w:rPr>
+        <w:br w:type="page"/>
+      </w:r>
+    </w:p>
+    <w:p>
+      <w:pPr>
+        <w:rPr>
+          <w:rFonts w:ascii="Times New Roman" w:hAnsi="Times New Roman" w:cs="Times New Roman"/>
+          <w:b/>
+          <w:bCs/>
+          <w:sz w:val="24"/>
+          <w:szCs w:val="24"/>
+        </w:rPr>
+      </w:pPr>
+      <w:r>
+        <w:rPr>
+          <w:rFonts w:ascii="Times New Roman" w:hAnsi="Times New Roman" w:cs="Times New Roman"/>
+          <w:b/>
+          <w:bCs/>
+          <w:sz w:val="24"/>
+          <w:szCs w:val="24"/>
+        </w:rPr>
+        <w:lastRenderedPageBreak/>
+        <w:t>3.0 Results</w:t>
+      </w:r>
+    </w:p>
+    <w:p>
+      <w:pPr>
+        <w:rPr>
+          <w:rFonts w:ascii="Times New Roman" w:hAnsi="Times New Roman" w:cs="Times New Roman"/>
+          <w:sz w:val="24"/>
+          <w:szCs w:val="24"/>
+        </w:rPr>
+      </w:pPr>
+      <w:r>
+        <w:rPr>
+          <w:rFonts w:ascii="Times New Roman" w:hAnsi="Times New Roman" w:cs="Times New Roman"/>
+          <w:sz w:val="24"/>
+          <w:szCs w:val="24"/>
+        </w:rPr>
+        <w:t>3.1</w:t>
+      </w:r>
+      <w:r>
+        <w:rPr>
+          <w:rFonts w:ascii="Times New Roman" w:hAnsi="Times New Roman" w:cs="Times New Roman"/>
+          <w:sz w:val="24"/>
+          <w:szCs w:val="24"/>
+        </w:rPr>
+        <w:t xml:space="preserve"> </w:t>
+      </w:r>
+    </w:p>
+    <w:p>
+      <w:pPr>
+        <w:rPr>
+          <w:rFonts w:ascii="Times New Roman" w:hAnsi="Times New Roman" w:cs="Times New Roman"/>
+          <w:sz w:val="24"/>
+          <w:szCs w:val="24"/>
+        </w:rPr>
+      </w:pPr>
+      <w:r>
+        <w:rPr>
+          <w:rFonts w:ascii="Times New Roman" w:hAnsi="Times New Roman" w:cs="Times New Roman"/>
+          <w:sz w:val="24"/>
+          <w:szCs w:val="24"/>
+        </w:rPr>
+        <w:br w:type="page"/>
+      </w:r>
+    </w:p>
+    <w:p>
+      <w:pPr>
+        <w:rPr>
+          <w:rFonts w:ascii="Times New Roman" w:hAnsi="Times New Roman" w:cs="Times New Roman"/>
+          <w:sz w:val="24"/>
+          <w:szCs w:val="24"/>
+        </w:rPr>
+      </w:pPr>
+      <w:r>
+        <w:rPr>
+          <w:rFonts w:ascii="Times New Roman" w:hAnsi="Times New Roman" w:cs="Times New Roman"/>
+          <w:b/>
+          <w:bCs/>
+          <w:sz w:val="24"/>
+          <w:szCs w:val="24"/>
+        </w:rPr>
+        <w:lastRenderedPageBreak/>
+        <w:t>Table 1:</w:t>
+      </w:r>
+      <w:r>
+        <w:rPr>
+          <w:rFonts w:ascii="Times New Roman" w:hAnsi="Times New Roman" w:cs="Times New Roman"/>
+          <w:b/>
+          <w:bCs/>
+          <w:sz w:val="24"/>
+          <w:szCs w:val="24"/>
+        </w:rPr>
+        <w:t xml:space="preserve"> </w:t>
+      </w:r>
+      <w:r>
+        <w:rPr>
+          <w:rFonts w:ascii="Times New Roman" w:hAnsi="Times New Roman" w:cs="Times New Roman"/>
+          <w:sz w:val="24"/>
+          <w:szCs w:val="24"/>
+        </w:rPr>
+        <w:t xml:space="preserve">General characteristics of the properties within Conservation Halton’s jurisdiction including type of land, whether actively managed, number of properties, and average property size. Activity coverage represents the percentage of area within the property that has any human activity data from </w:t>
+      </w:r>
+      <w:proofErr w:type="spellStart"/>
+      <w:r>
+        <w:rPr>
+          <w:rFonts w:ascii="Times New Roman" w:hAnsi="Times New Roman" w:cs="Times New Roman"/>
+          <w:sz w:val="24"/>
+          <w:szCs w:val="24"/>
+        </w:rPr>
+        <w:t>Mapbox</w:t>
+      </w:r>
+      <w:proofErr w:type="spellEnd"/>
+      <w:r>
+        <w:rPr>
+          <w:rFonts w:ascii="Times New Roman" w:hAnsi="Times New Roman" w:cs="Times New Roman"/>
+          <w:sz w:val="24"/>
+          <w:szCs w:val="24"/>
+        </w:rPr>
+        <w:t>.</w:t>
+      </w:r>
+    </w:p>
+    <w:p>
+      <w:pPr>
+        <w:rPr>
+          <w:rFonts w:ascii="Times New Roman" w:hAnsi="Times New Roman" w:cs="Times New Roman"/>
+          <w:sz w:val="24"/>
+          <w:szCs w:val="24"/>
+        </w:rPr>
+      </w:pPr>
+    </w:p>
+    <w:tbl>
+      <w:tblPr>
+        <w:tblW w:w="9497" w:type="dxa"/>
+        <w:tblLook w:val="04A0" w:firstRow="1" w:lastRow="0" w:firstColumn="1" w:lastColumn="0" w:noHBand="0" w:noVBand="1"/>
+      </w:tblPr>
+      <w:tblGrid>
+        <w:gridCol w:w="1985"/>
+        <w:gridCol w:w="2288"/>
+        <w:gridCol w:w="1144"/>
+        <w:gridCol w:w="1954"/>
+        <w:gridCol w:w="2126"/>
+      </w:tblGrid>
+      <w:tr>
+        <w:trPr>
+          <w:trHeight w:val="300"/>
+        </w:trPr>
+        <w:tc>
+          <w:tcPr>
+            <w:tcW w:w="1985" w:type="dxa"/>
+            <w:tcBorders>
+              <w:top w:val="single" w:sz="4" w:space="0" w:color="auto"/>
+              <w:left w:val="nil"/>
+              <w:bottom w:val="single" w:sz="4" w:space="0" w:color="auto"/>
+              <w:right w:val="nil"/>
+            </w:tcBorders>
+            <w:shd w:val="clear" w:color="auto" w:fill="auto"/>
+            <w:noWrap/>
+            <w:vAlign w:val="bottom"/>
+            <w:hideMark/>
+          </w:tcPr>
+          <w:p>
+            <w:pPr>
+              <w:spacing w:after="0" w:line="480" w:lineRule="auto"/>
+              <w:rPr>
+                <w:rFonts w:ascii="Times New Roman" w:eastAsia="Times New Roman" w:hAnsi="Times New Roman" w:cs="Times New Roman"/>
+                <w:b/>
+                <w:bCs/>
+                <w:color w:val="000000"/>
+                <w:sz w:val="20"/>
+                <w:szCs w:val="20"/>
+                <w:lang w:eastAsia="en-CA"/>
+              </w:rPr>
+            </w:pPr>
+            <w:r>
+              <w:rPr>
+                <w:rFonts w:ascii="Times New Roman" w:eastAsia="Times New Roman" w:hAnsi="Times New Roman" w:cs="Times New Roman"/>
+                <w:b/>
+                <w:bCs/>
+                <w:color w:val="000000"/>
+                <w:sz w:val="20"/>
+                <w:szCs w:val="20"/>
+                <w:lang w:eastAsia="en-CA"/>
+              </w:rPr>
+              <w:t>Land Type</w:t>
+            </w:r>
+          </w:p>
+        </w:tc>
+        <w:tc>
+          <w:tcPr>
+            <w:tcW w:w="2288" w:type="dxa"/>
+            <w:tcBorders>
+              <w:top w:val="single" w:sz="4" w:space="0" w:color="auto"/>
+              <w:left w:val="nil"/>
+              <w:bottom w:val="single" w:sz="4" w:space="0" w:color="auto"/>
+              <w:right w:val="nil"/>
+            </w:tcBorders>
+            <w:shd w:val="clear" w:color="auto" w:fill="auto"/>
+            <w:noWrap/>
+            <w:vAlign w:val="bottom"/>
+            <w:hideMark/>
+          </w:tcPr>
+          <w:p>
+            <w:pPr>
+              <w:spacing w:after="0" w:line="480" w:lineRule="auto"/>
+              <w:rPr>
+                <w:rFonts w:ascii="Times New Roman" w:eastAsia="Times New Roman" w:hAnsi="Times New Roman" w:cs="Times New Roman"/>
+                <w:b/>
+                <w:bCs/>
+                <w:color w:val="000000"/>
+                <w:sz w:val="20"/>
+                <w:szCs w:val="20"/>
+                <w:lang w:eastAsia="en-CA"/>
+              </w:rPr>
+            </w:pPr>
+            <w:r>
+              <w:rPr>
+                <w:rFonts w:ascii="Times New Roman" w:eastAsia="Times New Roman" w:hAnsi="Times New Roman" w:cs="Times New Roman"/>
+                <w:b/>
+                <w:bCs/>
+                <w:color w:val="000000"/>
+                <w:sz w:val="20"/>
+                <w:szCs w:val="20"/>
+                <w:lang w:eastAsia="en-CA"/>
+              </w:rPr>
+              <w:t>Managed</w:t>
+            </w:r>
+          </w:p>
+        </w:tc>
+        <w:tc>
+          <w:tcPr>
+            <w:tcW w:w="1144" w:type="dxa"/>
+            <w:tcBorders>
+              <w:top w:val="single" w:sz="4" w:space="0" w:color="auto"/>
+              <w:left w:val="nil"/>
+              <w:bottom w:val="single" w:sz="4" w:space="0" w:color="auto"/>
+              <w:right w:val="nil"/>
+            </w:tcBorders>
+            <w:shd w:val="clear" w:color="auto" w:fill="auto"/>
+            <w:noWrap/>
+            <w:vAlign w:val="bottom"/>
+            <w:hideMark/>
+          </w:tcPr>
+          <w:p>
+            <w:pPr>
+              <w:spacing w:after="0" w:line="480" w:lineRule="auto"/>
+              <w:rPr>
+                <w:rFonts w:ascii="Times New Roman" w:eastAsia="Times New Roman" w:hAnsi="Times New Roman" w:cs="Times New Roman"/>
+                <w:b/>
+                <w:bCs/>
+                <w:color w:val="000000"/>
+                <w:sz w:val="20"/>
+                <w:szCs w:val="20"/>
+                <w:lang w:eastAsia="en-CA"/>
+              </w:rPr>
+            </w:pPr>
+            <w:r>
+              <w:rPr>
+                <w:rFonts w:ascii="Times New Roman" w:eastAsia="Times New Roman" w:hAnsi="Times New Roman" w:cs="Times New Roman"/>
+                <w:b/>
+                <w:bCs/>
+                <w:color w:val="000000"/>
+                <w:sz w:val="20"/>
+                <w:szCs w:val="20"/>
+                <w:lang w:eastAsia="en-CA"/>
+              </w:rPr>
+              <w:t>Properties</w:t>
+            </w:r>
+          </w:p>
+        </w:tc>
+        <w:tc>
+          <w:tcPr>
+            <w:tcW w:w="1954" w:type="dxa"/>
+            <w:tcBorders>
+              <w:top w:val="single" w:sz="4" w:space="0" w:color="auto"/>
+              <w:left w:val="nil"/>
+              <w:bottom w:val="single" w:sz="4" w:space="0" w:color="auto"/>
+              <w:right w:val="nil"/>
+            </w:tcBorders>
+            <w:vAlign w:val="bottom"/>
+          </w:tcPr>
+          <w:p>
+            <w:pPr>
+              <w:spacing w:after="0" w:line="480" w:lineRule="auto"/>
+              <w:rPr>
+                <w:rFonts w:ascii="Times New Roman" w:eastAsia="Times New Roman" w:hAnsi="Times New Roman" w:cs="Times New Roman"/>
+                <w:b/>
+                <w:bCs/>
+                <w:color w:val="000000"/>
+                <w:sz w:val="20"/>
+                <w:szCs w:val="20"/>
+                <w:lang w:eastAsia="en-CA"/>
+              </w:rPr>
+            </w:pPr>
+            <w:r>
+              <w:rPr>
+                <w:rFonts w:ascii="Times New Roman" w:eastAsia="Times New Roman" w:hAnsi="Times New Roman" w:cs="Times New Roman"/>
+                <w:b/>
+                <w:bCs/>
+                <w:color w:val="000000"/>
+                <w:sz w:val="20"/>
+                <w:szCs w:val="20"/>
+                <w:lang w:eastAsia="en-CA"/>
+              </w:rPr>
+              <w:t>Property Size (km</w:t>
+            </w:r>
+            <w:r>
+              <w:rPr>
+                <w:rFonts w:ascii="Times New Roman" w:eastAsia="Times New Roman" w:hAnsi="Times New Roman" w:cs="Times New Roman"/>
+                <w:b/>
+                <w:bCs/>
+                <w:color w:val="000000"/>
+                <w:sz w:val="20"/>
+                <w:szCs w:val="20"/>
+                <w:vertAlign w:val="superscript"/>
+                <w:lang w:eastAsia="en-CA"/>
+              </w:rPr>
+              <w:t>2</w:t>
+            </w:r>
+            <w:r>
+              <w:rPr>
+                <w:rFonts w:ascii="Times New Roman" w:eastAsia="Times New Roman" w:hAnsi="Times New Roman" w:cs="Times New Roman"/>
+                <w:b/>
+                <w:bCs/>
+                <w:color w:val="000000"/>
+                <w:sz w:val="20"/>
+                <w:szCs w:val="20"/>
+                <w:lang w:eastAsia="en-CA"/>
+              </w:rPr>
+              <w:t>)</w:t>
+            </w:r>
+          </w:p>
+        </w:tc>
+        <w:tc>
+          <w:tcPr>
+            <w:tcW w:w="2126" w:type="dxa"/>
+            <w:tcBorders>
+              <w:top w:val="single" w:sz="4" w:space="0" w:color="auto"/>
+              <w:left w:val="nil"/>
+              <w:bottom w:val="single" w:sz="4" w:space="0" w:color="auto"/>
+              <w:right w:val="nil"/>
+            </w:tcBorders>
+            <w:shd w:val="clear" w:color="auto" w:fill="auto"/>
+            <w:noWrap/>
+            <w:vAlign w:val="bottom"/>
+            <w:hideMark/>
+          </w:tcPr>
+          <w:p>
+            <w:pPr>
+              <w:spacing w:after="0" w:line="480" w:lineRule="auto"/>
+              <w:rPr>
+                <w:rFonts w:ascii="Times New Roman" w:eastAsia="Times New Roman" w:hAnsi="Times New Roman" w:cs="Times New Roman"/>
+                <w:b/>
+                <w:bCs/>
+                <w:color w:val="000000"/>
+                <w:sz w:val="20"/>
+                <w:szCs w:val="20"/>
+                <w:lang w:eastAsia="en-CA"/>
+              </w:rPr>
+            </w:pPr>
+            <w:r>
+              <w:rPr>
+                <w:rFonts w:ascii="Times New Roman" w:eastAsia="Times New Roman" w:hAnsi="Times New Roman" w:cs="Times New Roman"/>
+                <w:b/>
+                <w:bCs/>
+                <w:color w:val="000000"/>
+                <w:sz w:val="20"/>
+                <w:szCs w:val="20"/>
+                <w:lang w:eastAsia="en-CA"/>
+              </w:rPr>
+              <w:t>Activity coverage (%)</w:t>
+            </w:r>
+          </w:p>
+        </w:tc>
+      </w:tr>
+      <w:tr>
+        <w:trPr>
+          <w:trHeight w:val="300"/>
+        </w:trPr>
+        <w:tc>
+          <w:tcPr>
+            <w:tcW w:w="1985" w:type="dxa"/>
+            <w:tcBorders>
+              <w:top w:val="single" w:sz="4" w:space="0" w:color="auto"/>
+              <w:left w:val="nil"/>
+              <w:bottom w:val="nil"/>
+              <w:right w:val="nil"/>
+            </w:tcBorders>
+            <w:shd w:val="clear" w:color="auto" w:fill="auto"/>
+            <w:noWrap/>
+            <w:vAlign w:val="bottom"/>
+            <w:hideMark/>
+          </w:tcPr>
+          <w:p>
+            <w:pPr>
+              <w:spacing w:after="0" w:line="480" w:lineRule="auto"/>
+              <w:rPr>
+                <w:rFonts w:ascii="Times New Roman" w:eastAsia="Times New Roman" w:hAnsi="Times New Roman" w:cs="Times New Roman"/>
+                <w:color w:val="000000"/>
+                <w:sz w:val="20"/>
+                <w:szCs w:val="20"/>
+                <w:lang w:eastAsia="en-CA"/>
+              </w:rPr>
+            </w:pPr>
+            <w:r>
+              <w:rPr>
+                <w:rFonts w:ascii="Times New Roman" w:eastAsia="Times New Roman" w:hAnsi="Times New Roman" w:cs="Times New Roman"/>
+                <w:color w:val="000000"/>
+                <w:sz w:val="20"/>
+                <w:szCs w:val="20"/>
+                <w:lang w:eastAsia="en-CA"/>
+              </w:rPr>
+              <w:t>Conservation Area</w:t>
+            </w:r>
+          </w:p>
+        </w:tc>
+        <w:tc>
+          <w:tcPr>
+            <w:tcW w:w="2288" w:type="dxa"/>
+            <w:tcBorders>
+              <w:top w:val="single" w:sz="4" w:space="0" w:color="auto"/>
+              <w:left w:val="nil"/>
+              <w:bottom w:val="nil"/>
+              <w:right w:val="nil"/>
+            </w:tcBorders>
+            <w:shd w:val="clear" w:color="auto" w:fill="auto"/>
+            <w:noWrap/>
+            <w:vAlign w:val="bottom"/>
+            <w:hideMark/>
+          </w:tcPr>
+          <w:p>
+            <w:pPr>
+              <w:spacing w:after="0" w:line="480" w:lineRule="auto"/>
+              <w:rPr>
+                <w:rFonts w:ascii="Times New Roman" w:eastAsia="Times New Roman" w:hAnsi="Times New Roman" w:cs="Times New Roman"/>
+                <w:color w:val="000000"/>
+                <w:sz w:val="20"/>
+                <w:szCs w:val="20"/>
+                <w:lang w:eastAsia="en-CA"/>
+              </w:rPr>
+            </w:pPr>
+            <w:r>
+              <w:rPr>
+                <w:rFonts w:ascii="Times New Roman" w:eastAsia="Times New Roman" w:hAnsi="Times New Roman" w:cs="Times New Roman"/>
+                <w:color w:val="000000"/>
+                <w:sz w:val="20"/>
+                <w:szCs w:val="20"/>
+                <w:lang w:eastAsia="en-CA"/>
+              </w:rPr>
+              <w:t>Managed Land</w:t>
+            </w:r>
+          </w:p>
+        </w:tc>
+        <w:tc>
+          <w:tcPr>
+            <w:tcW w:w="1144" w:type="dxa"/>
+            <w:tcBorders>
+              <w:top w:val="single" w:sz="4" w:space="0" w:color="auto"/>
+              <w:left w:val="nil"/>
+              <w:bottom w:val="nil"/>
+              <w:right w:val="nil"/>
+            </w:tcBorders>
+            <w:shd w:val="clear" w:color="auto" w:fill="auto"/>
+            <w:noWrap/>
+            <w:vAlign w:val="bottom"/>
+            <w:hideMark/>
+          </w:tcPr>
+          <w:p>
+            <w:pPr>
+              <w:spacing w:after="0" w:line="480" w:lineRule="auto"/>
+              <w:jc w:val="right"/>
+              <w:rPr>
+                <w:rFonts w:ascii="Times New Roman" w:eastAsia="Times New Roman" w:hAnsi="Times New Roman" w:cs="Times New Roman"/>
+                <w:color w:val="000000"/>
+                <w:sz w:val="20"/>
+                <w:szCs w:val="20"/>
+                <w:lang w:eastAsia="en-CA"/>
+              </w:rPr>
+            </w:pPr>
+            <w:r>
+              <w:rPr>
+                <w:rFonts w:ascii="Times New Roman" w:eastAsia="Times New Roman" w:hAnsi="Times New Roman" w:cs="Times New Roman"/>
+                <w:color w:val="000000"/>
+                <w:sz w:val="20"/>
+                <w:szCs w:val="20"/>
+                <w:lang w:eastAsia="en-CA"/>
+              </w:rPr>
+              <w:t>7</w:t>
+            </w:r>
+          </w:p>
+        </w:tc>
+        <w:tc>
+          <w:tcPr>
+            <w:tcW w:w="1954" w:type="dxa"/>
+            <w:tcBorders>
+              <w:top w:val="single" w:sz="4" w:space="0" w:color="auto"/>
+              <w:left w:val="nil"/>
+              <w:bottom w:val="nil"/>
+              <w:right w:val="nil"/>
+            </w:tcBorders>
+            <w:vAlign w:val="bottom"/>
+          </w:tcPr>
+          <w:p>
+            <w:pPr>
+              <w:spacing w:after="0" w:line="480" w:lineRule="auto"/>
+              <w:jc w:val="right"/>
+              <w:rPr>
+                <w:rFonts w:ascii="Times New Roman" w:eastAsia="Times New Roman" w:hAnsi="Times New Roman" w:cs="Times New Roman"/>
+                <w:color w:val="000000"/>
+                <w:sz w:val="20"/>
+                <w:szCs w:val="20"/>
+                <w:lang w:eastAsia="en-CA"/>
+              </w:rPr>
+            </w:pPr>
+            <w:r>
+              <w:rPr>
+                <w:rFonts w:ascii="Times New Roman" w:eastAsia="Times New Roman" w:hAnsi="Times New Roman" w:cs="Times New Roman"/>
+                <w:color w:val="000000"/>
+                <w:sz w:val="20"/>
+                <w:szCs w:val="20"/>
+                <w:lang w:eastAsia="en-CA"/>
+              </w:rPr>
+              <w:t>3.68</w:t>
+            </w:r>
+          </w:p>
+        </w:tc>
+        <w:tc>
+          <w:tcPr>
+            <w:tcW w:w="2126" w:type="dxa"/>
+            <w:tcBorders>
+              <w:top w:val="single" w:sz="4" w:space="0" w:color="auto"/>
+              <w:left w:val="nil"/>
+              <w:bottom w:val="nil"/>
+              <w:right w:val="nil"/>
+            </w:tcBorders>
+            <w:shd w:val="clear" w:color="auto" w:fill="auto"/>
+            <w:noWrap/>
+            <w:vAlign w:val="bottom"/>
+            <w:hideMark/>
+          </w:tcPr>
+          <w:p>
+            <w:pPr>
+              <w:spacing w:after="0" w:line="480" w:lineRule="auto"/>
+              <w:jc w:val="right"/>
+              <w:rPr>
+                <w:rFonts w:ascii="Times New Roman" w:eastAsia="Times New Roman" w:hAnsi="Times New Roman" w:cs="Times New Roman"/>
+                <w:color w:val="000000"/>
+                <w:sz w:val="20"/>
+                <w:szCs w:val="20"/>
+                <w:lang w:eastAsia="en-CA"/>
+              </w:rPr>
+            </w:pPr>
+            <w:r>
+              <w:rPr>
+                <w:rFonts w:ascii="Times New Roman" w:eastAsia="Times New Roman" w:hAnsi="Times New Roman" w:cs="Times New Roman"/>
+                <w:color w:val="000000"/>
+                <w:sz w:val="20"/>
+                <w:szCs w:val="20"/>
+                <w:lang w:eastAsia="en-CA"/>
+              </w:rPr>
+              <w:t>59.8</w:t>
+            </w:r>
+          </w:p>
+        </w:tc>
+      </w:tr>
+      <w:tr>
+        <w:trPr>
+          <w:trHeight w:val="300"/>
+        </w:trPr>
+        <w:tc>
+          <w:tcPr>
+            <w:tcW w:w="1985" w:type="dxa"/>
+            <w:tcBorders>
+              <w:top w:val="nil"/>
+              <w:left w:val="nil"/>
+              <w:bottom w:val="nil"/>
+              <w:right w:val="nil"/>
+            </w:tcBorders>
+            <w:shd w:val="clear" w:color="auto" w:fill="auto"/>
+            <w:noWrap/>
+            <w:vAlign w:val="bottom"/>
+            <w:hideMark/>
+          </w:tcPr>
+          <w:p>
+            <w:pPr>
+              <w:spacing w:after="0" w:line="480" w:lineRule="auto"/>
+              <w:rPr>
+                <w:rFonts w:ascii="Times New Roman" w:eastAsia="Times New Roman" w:hAnsi="Times New Roman" w:cs="Times New Roman"/>
+                <w:color w:val="000000"/>
+                <w:sz w:val="20"/>
+                <w:szCs w:val="20"/>
+                <w:lang w:eastAsia="en-CA"/>
+              </w:rPr>
+            </w:pPr>
+            <w:r>
+              <w:rPr>
+                <w:rFonts w:ascii="Times New Roman" w:eastAsia="Times New Roman" w:hAnsi="Times New Roman" w:cs="Times New Roman"/>
+                <w:color w:val="000000"/>
+                <w:sz w:val="20"/>
+                <w:szCs w:val="20"/>
+                <w:lang w:eastAsia="en-CA"/>
+              </w:rPr>
+              <w:t>Conservation Area</w:t>
+            </w:r>
+          </w:p>
+        </w:tc>
+        <w:tc>
+          <w:tcPr>
+            <w:tcW w:w="2288" w:type="dxa"/>
+            <w:tcBorders>
+              <w:top w:val="nil"/>
+              <w:left w:val="nil"/>
+              <w:bottom w:val="nil"/>
+              <w:right w:val="nil"/>
+            </w:tcBorders>
+            <w:shd w:val="clear" w:color="auto" w:fill="auto"/>
+            <w:noWrap/>
+            <w:vAlign w:val="bottom"/>
+            <w:hideMark/>
+          </w:tcPr>
+          <w:p>
+            <w:pPr>
+              <w:spacing w:after="0" w:line="480" w:lineRule="auto"/>
+              <w:rPr>
+                <w:rFonts w:ascii="Times New Roman" w:eastAsia="Times New Roman" w:hAnsi="Times New Roman" w:cs="Times New Roman"/>
+                <w:color w:val="000000"/>
+                <w:sz w:val="20"/>
+                <w:szCs w:val="20"/>
+                <w:lang w:eastAsia="en-CA"/>
+              </w:rPr>
+            </w:pPr>
+            <w:r>
+              <w:rPr>
+                <w:rFonts w:ascii="Times New Roman" w:eastAsia="Times New Roman" w:hAnsi="Times New Roman" w:cs="Times New Roman"/>
+                <w:color w:val="000000"/>
+                <w:sz w:val="20"/>
+                <w:szCs w:val="20"/>
+                <w:lang w:eastAsia="en-CA"/>
+              </w:rPr>
+              <w:t>Non-Managed Land</w:t>
+            </w:r>
+          </w:p>
+        </w:tc>
+        <w:tc>
+          <w:tcPr>
+            <w:tcW w:w="1144" w:type="dxa"/>
+            <w:tcBorders>
+              <w:top w:val="nil"/>
+              <w:left w:val="nil"/>
+              <w:bottom w:val="nil"/>
+              <w:right w:val="nil"/>
+            </w:tcBorders>
+            <w:shd w:val="clear" w:color="auto" w:fill="auto"/>
+            <w:noWrap/>
+            <w:vAlign w:val="bottom"/>
+            <w:hideMark/>
+          </w:tcPr>
+          <w:p>
+            <w:pPr>
+              <w:spacing w:after="0" w:line="480" w:lineRule="auto"/>
+              <w:jc w:val="right"/>
+              <w:rPr>
+                <w:rFonts w:ascii="Times New Roman" w:eastAsia="Times New Roman" w:hAnsi="Times New Roman" w:cs="Times New Roman"/>
+                <w:color w:val="000000"/>
+                <w:sz w:val="20"/>
+                <w:szCs w:val="20"/>
+                <w:lang w:eastAsia="en-CA"/>
+              </w:rPr>
+            </w:pPr>
+            <w:r>
+              <w:rPr>
+                <w:rFonts w:ascii="Times New Roman" w:eastAsia="Times New Roman" w:hAnsi="Times New Roman" w:cs="Times New Roman"/>
+                <w:color w:val="000000"/>
+                <w:sz w:val="20"/>
+                <w:szCs w:val="20"/>
+                <w:lang w:eastAsia="en-CA"/>
+              </w:rPr>
+              <w:t>8</w:t>
+            </w:r>
+          </w:p>
+        </w:tc>
+        <w:tc>
+          <w:tcPr>
+            <w:tcW w:w="1954" w:type="dxa"/>
+            <w:tcBorders>
+              <w:top w:val="nil"/>
+              <w:left w:val="nil"/>
+              <w:bottom w:val="nil"/>
+              <w:right w:val="nil"/>
+            </w:tcBorders>
+            <w:vAlign w:val="bottom"/>
+          </w:tcPr>
+          <w:p>
+            <w:pPr>
+              <w:spacing w:after="0" w:line="480" w:lineRule="auto"/>
+              <w:jc w:val="right"/>
+              <w:rPr>
+                <w:rFonts w:ascii="Times New Roman" w:eastAsia="Times New Roman" w:hAnsi="Times New Roman" w:cs="Times New Roman"/>
+                <w:color w:val="000000"/>
+                <w:sz w:val="20"/>
+                <w:szCs w:val="20"/>
+                <w:lang w:eastAsia="en-CA"/>
+              </w:rPr>
+            </w:pPr>
+            <w:r>
+              <w:rPr>
+                <w:rFonts w:ascii="Times New Roman" w:eastAsia="Times New Roman" w:hAnsi="Times New Roman" w:cs="Times New Roman"/>
+                <w:color w:val="000000"/>
+                <w:sz w:val="20"/>
+                <w:szCs w:val="20"/>
+                <w:lang w:eastAsia="en-CA"/>
+              </w:rPr>
+              <w:t>0.88</w:t>
+            </w:r>
+          </w:p>
+        </w:tc>
+        <w:tc>
+          <w:tcPr>
+            <w:tcW w:w="2126" w:type="dxa"/>
+            <w:tcBorders>
+              <w:top w:val="nil"/>
+              <w:left w:val="nil"/>
+              <w:bottom w:val="nil"/>
+              <w:right w:val="nil"/>
+            </w:tcBorders>
+            <w:shd w:val="clear" w:color="auto" w:fill="auto"/>
+            <w:noWrap/>
+            <w:vAlign w:val="bottom"/>
+            <w:hideMark/>
+          </w:tcPr>
+          <w:p>
+            <w:pPr>
+              <w:spacing w:after="0" w:line="480" w:lineRule="auto"/>
+              <w:jc w:val="right"/>
+              <w:rPr>
+                <w:rFonts w:ascii="Times New Roman" w:eastAsia="Times New Roman" w:hAnsi="Times New Roman" w:cs="Times New Roman"/>
+                <w:color w:val="000000"/>
+                <w:sz w:val="20"/>
+                <w:szCs w:val="20"/>
+                <w:lang w:eastAsia="en-CA"/>
+              </w:rPr>
+            </w:pPr>
+            <w:r>
+              <w:rPr>
+                <w:rFonts w:ascii="Times New Roman" w:eastAsia="Times New Roman" w:hAnsi="Times New Roman" w:cs="Times New Roman"/>
+                <w:color w:val="000000"/>
+                <w:sz w:val="20"/>
+                <w:szCs w:val="20"/>
+                <w:lang w:eastAsia="en-CA"/>
+              </w:rPr>
+              <w:t>48.4</w:t>
+            </w:r>
+          </w:p>
+        </w:tc>
+      </w:tr>
+      <w:tr>
+        <w:trPr>
+          <w:trHeight w:val="300"/>
+        </w:trPr>
+        <w:tc>
+          <w:tcPr>
+            <w:tcW w:w="1985" w:type="dxa"/>
+            <w:tcBorders>
+              <w:top w:val="nil"/>
+              <w:left w:val="nil"/>
+              <w:bottom w:val="nil"/>
+              <w:right w:val="nil"/>
+            </w:tcBorders>
+            <w:shd w:val="clear" w:color="auto" w:fill="auto"/>
+            <w:noWrap/>
+            <w:vAlign w:val="bottom"/>
+            <w:hideMark/>
+          </w:tcPr>
+          <w:p>
+            <w:pPr>
+              <w:spacing w:after="0" w:line="480" w:lineRule="auto"/>
+              <w:rPr>
+                <w:rFonts w:ascii="Times New Roman" w:eastAsia="Times New Roman" w:hAnsi="Times New Roman" w:cs="Times New Roman"/>
+                <w:color w:val="000000"/>
+                <w:sz w:val="20"/>
+                <w:szCs w:val="20"/>
+                <w:lang w:eastAsia="en-CA"/>
+              </w:rPr>
+            </w:pPr>
+            <w:r>
+              <w:rPr>
+                <w:rFonts w:ascii="Times New Roman" w:eastAsia="Times New Roman" w:hAnsi="Times New Roman" w:cs="Times New Roman"/>
+                <w:color w:val="000000"/>
+                <w:sz w:val="20"/>
+                <w:szCs w:val="20"/>
+                <w:lang w:eastAsia="en-CA"/>
+              </w:rPr>
+              <w:t>Natural Area</w:t>
+            </w:r>
+          </w:p>
+        </w:tc>
+        <w:tc>
+          <w:tcPr>
+            <w:tcW w:w="2288" w:type="dxa"/>
+            <w:tcBorders>
+              <w:top w:val="nil"/>
+              <w:left w:val="nil"/>
+              <w:bottom w:val="nil"/>
+              <w:right w:val="nil"/>
+            </w:tcBorders>
+            <w:shd w:val="clear" w:color="auto" w:fill="auto"/>
+            <w:noWrap/>
+            <w:vAlign w:val="bottom"/>
+            <w:hideMark/>
+          </w:tcPr>
+          <w:p>
+            <w:pPr>
+              <w:spacing w:after="0" w:line="480" w:lineRule="auto"/>
+              <w:rPr>
+                <w:rFonts w:ascii="Times New Roman" w:eastAsia="Times New Roman" w:hAnsi="Times New Roman" w:cs="Times New Roman"/>
+                <w:color w:val="000000"/>
+                <w:sz w:val="20"/>
+                <w:szCs w:val="20"/>
+                <w:lang w:eastAsia="en-CA"/>
+              </w:rPr>
+            </w:pPr>
+            <w:r>
+              <w:rPr>
+                <w:rFonts w:ascii="Times New Roman" w:eastAsia="Times New Roman" w:hAnsi="Times New Roman" w:cs="Times New Roman"/>
+                <w:color w:val="000000"/>
+                <w:sz w:val="20"/>
+                <w:szCs w:val="20"/>
+                <w:lang w:eastAsia="en-CA"/>
+              </w:rPr>
+              <w:t>Non-Managed Land</w:t>
+            </w:r>
+          </w:p>
+        </w:tc>
+        <w:tc>
+          <w:tcPr>
+            <w:tcW w:w="1144" w:type="dxa"/>
+            <w:tcBorders>
+              <w:top w:val="nil"/>
+              <w:left w:val="nil"/>
+              <w:bottom w:val="nil"/>
+              <w:right w:val="nil"/>
+            </w:tcBorders>
+            <w:shd w:val="clear" w:color="auto" w:fill="auto"/>
+            <w:noWrap/>
+            <w:vAlign w:val="bottom"/>
+            <w:hideMark/>
+          </w:tcPr>
+          <w:p>
+            <w:pPr>
+              <w:spacing w:after="0" w:line="480" w:lineRule="auto"/>
+              <w:jc w:val="right"/>
+              <w:rPr>
+                <w:rFonts w:ascii="Times New Roman" w:eastAsia="Times New Roman" w:hAnsi="Times New Roman" w:cs="Times New Roman"/>
+                <w:color w:val="000000"/>
+                <w:sz w:val="20"/>
+                <w:szCs w:val="20"/>
+                <w:lang w:eastAsia="en-CA"/>
+              </w:rPr>
+            </w:pPr>
+            <w:r>
+              <w:rPr>
+                <w:rFonts w:ascii="Times New Roman" w:eastAsia="Times New Roman" w:hAnsi="Times New Roman" w:cs="Times New Roman"/>
+                <w:color w:val="000000"/>
+                <w:sz w:val="20"/>
+                <w:szCs w:val="20"/>
+                <w:lang w:eastAsia="en-CA"/>
+              </w:rPr>
+              <w:t>16</w:t>
+            </w:r>
+          </w:p>
+        </w:tc>
+        <w:tc>
+          <w:tcPr>
+            <w:tcW w:w="1954" w:type="dxa"/>
+            <w:tcBorders>
+              <w:top w:val="nil"/>
+              <w:left w:val="nil"/>
+              <w:bottom w:val="nil"/>
+              <w:right w:val="nil"/>
+            </w:tcBorders>
+            <w:vAlign w:val="bottom"/>
+          </w:tcPr>
+          <w:p>
+            <w:pPr>
+              <w:spacing w:after="0" w:line="480" w:lineRule="auto"/>
+              <w:jc w:val="right"/>
+              <w:rPr>
+                <w:rFonts w:ascii="Times New Roman" w:eastAsia="Times New Roman" w:hAnsi="Times New Roman" w:cs="Times New Roman"/>
+                <w:color w:val="000000"/>
+                <w:sz w:val="20"/>
+                <w:szCs w:val="20"/>
+                <w:lang w:eastAsia="en-CA"/>
+              </w:rPr>
+            </w:pPr>
+            <w:r>
+              <w:rPr>
+                <w:rFonts w:ascii="Times New Roman" w:eastAsia="Times New Roman" w:hAnsi="Times New Roman" w:cs="Times New Roman"/>
+                <w:color w:val="000000"/>
+                <w:sz w:val="20"/>
+                <w:szCs w:val="20"/>
+                <w:lang w:eastAsia="en-CA"/>
+              </w:rPr>
+              <w:t>0.5</w:t>
+            </w:r>
+          </w:p>
+        </w:tc>
+        <w:tc>
+          <w:tcPr>
+            <w:tcW w:w="2126" w:type="dxa"/>
+            <w:tcBorders>
+              <w:top w:val="nil"/>
+              <w:left w:val="nil"/>
+              <w:bottom w:val="nil"/>
+              <w:right w:val="nil"/>
+            </w:tcBorders>
+            <w:shd w:val="clear" w:color="auto" w:fill="auto"/>
+            <w:noWrap/>
+            <w:vAlign w:val="bottom"/>
+            <w:hideMark/>
+          </w:tcPr>
+          <w:p>
+            <w:pPr>
+              <w:spacing w:after="0" w:line="480" w:lineRule="auto"/>
+              <w:jc w:val="right"/>
+              <w:rPr>
+                <w:rFonts w:ascii="Times New Roman" w:eastAsia="Times New Roman" w:hAnsi="Times New Roman" w:cs="Times New Roman"/>
+                <w:color w:val="000000"/>
+                <w:sz w:val="20"/>
+                <w:szCs w:val="20"/>
+                <w:lang w:eastAsia="en-CA"/>
+              </w:rPr>
+            </w:pPr>
+            <w:r>
+              <w:rPr>
+                <w:rFonts w:ascii="Times New Roman" w:eastAsia="Times New Roman" w:hAnsi="Times New Roman" w:cs="Times New Roman"/>
+                <w:color w:val="000000"/>
+                <w:sz w:val="20"/>
+                <w:szCs w:val="20"/>
+                <w:lang w:eastAsia="en-CA"/>
+              </w:rPr>
+              <w:t>44.5</w:t>
+            </w:r>
+          </w:p>
+        </w:tc>
+      </w:tr>
+      <w:tr>
+        <w:trPr>
+          <w:trHeight w:val="80"/>
+        </w:trPr>
+        <w:tc>
+          <w:tcPr>
+            <w:tcW w:w="1985" w:type="dxa"/>
+            <w:tcBorders>
+              <w:top w:val="nil"/>
+              <w:left w:val="nil"/>
+              <w:right w:val="nil"/>
+            </w:tcBorders>
+            <w:shd w:val="clear" w:color="auto" w:fill="auto"/>
+            <w:noWrap/>
+            <w:vAlign w:val="bottom"/>
+            <w:hideMark/>
+          </w:tcPr>
+          <w:p>
+            <w:pPr>
+              <w:spacing w:after="0" w:line="480" w:lineRule="auto"/>
+              <w:rPr>
+                <w:rFonts w:ascii="Times New Roman" w:eastAsia="Times New Roman" w:hAnsi="Times New Roman" w:cs="Times New Roman"/>
+                <w:color w:val="000000"/>
+                <w:sz w:val="20"/>
+                <w:szCs w:val="20"/>
+                <w:lang w:eastAsia="en-CA"/>
+              </w:rPr>
+            </w:pPr>
+            <w:r>
+              <w:rPr>
+                <w:rFonts w:ascii="Times New Roman" w:eastAsia="Times New Roman" w:hAnsi="Times New Roman" w:cs="Times New Roman"/>
+                <w:color w:val="000000"/>
+                <w:sz w:val="20"/>
+                <w:szCs w:val="20"/>
+                <w:lang w:eastAsia="en-CA"/>
+              </w:rPr>
+              <w:t>Other</w:t>
+            </w:r>
+          </w:p>
+        </w:tc>
+        <w:tc>
+          <w:tcPr>
+            <w:tcW w:w="2288" w:type="dxa"/>
+            <w:tcBorders>
+              <w:top w:val="nil"/>
+              <w:left w:val="nil"/>
+              <w:right w:val="nil"/>
+            </w:tcBorders>
+            <w:shd w:val="clear" w:color="auto" w:fill="auto"/>
+            <w:noWrap/>
+            <w:vAlign w:val="bottom"/>
+            <w:hideMark/>
+          </w:tcPr>
+          <w:p>
+            <w:pPr>
+              <w:spacing w:after="0" w:line="480" w:lineRule="auto"/>
+              <w:rPr>
+                <w:rFonts w:ascii="Times New Roman" w:eastAsia="Times New Roman" w:hAnsi="Times New Roman" w:cs="Times New Roman"/>
+                <w:color w:val="000000"/>
+                <w:sz w:val="20"/>
+                <w:szCs w:val="20"/>
+                <w:lang w:eastAsia="en-CA"/>
+              </w:rPr>
+            </w:pPr>
+            <w:r>
+              <w:rPr>
+                <w:rFonts w:ascii="Times New Roman" w:eastAsia="Times New Roman" w:hAnsi="Times New Roman" w:cs="Times New Roman"/>
+                <w:color w:val="000000"/>
+                <w:sz w:val="20"/>
+                <w:szCs w:val="20"/>
+                <w:lang w:eastAsia="en-CA"/>
+              </w:rPr>
+              <w:t>Non-Managed Land</w:t>
+            </w:r>
+          </w:p>
+        </w:tc>
+        <w:tc>
+          <w:tcPr>
+            <w:tcW w:w="1144" w:type="dxa"/>
+            <w:tcBorders>
+              <w:top w:val="nil"/>
+              <w:left w:val="nil"/>
+              <w:right w:val="nil"/>
+            </w:tcBorders>
+            <w:shd w:val="clear" w:color="auto" w:fill="auto"/>
+            <w:noWrap/>
+            <w:vAlign w:val="bottom"/>
+            <w:hideMark/>
+          </w:tcPr>
+          <w:p>
+            <w:pPr>
+              <w:spacing w:after="0" w:line="480" w:lineRule="auto"/>
+              <w:jc w:val="right"/>
+              <w:rPr>
+                <w:rFonts w:ascii="Times New Roman" w:eastAsia="Times New Roman" w:hAnsi="Times New Roman" w:cs="Times New Roman"/>
+                <w:color w:val="000000"/>
+                <w:sz w:val="20"/>
+                <w:szCs w:val="20"/>
+                <w:lang w:eastAsia="en-CA"/>
+              </w:rPr>
+            </w:pPr>
+            <w:r>
+              <w:rPr>
+                <w:rFonts w:ascii="Times New Roman" w:eastAsia="Times New Roman" w:hAnsi="Times New Roman" w:cs="Times New Roman"/>
+                <w:color w:val="000000"/>
+                <w:sz w:val="20"/>
+                <w:szCs w:val="20"/>
+                <w:lang w:eastAsia="en-CA"/>
+              </w:rPr>
+              <w:t>9</w:t>
+            </w:r>
+          </w:p>
+        </w:tc>
+        <w:tc>
+          <w:tcPr>
+            <w:tcW w:w="1954" w:type="dxa"/>
+            <w:tcBorders>
+              <w:top w:val="nil"/>
+              <w:left w:val="nil"/>
+              <w:right w:val="nil"/>
+            </w:tcBorders>
+            <w:vAlign w:val="bottom"/>
+          </w:tcPr>
+          <w:p>
+            <w:pPr>
+              <w:spacing w:after="0" w:line="480" w:lineRule="auto"/>
+              <w:jc w:val="right"/>
+              <w:rPr>
+                <w:rFonts w:ascii="Times New Roman" w:eastAsia="Times New Roman" w:hAnsi="Times New Roman" w:cs="Times New Roman"/>
+                <w:color w:val="000000"/>
+                <w:sz w:val="20"/>
+                <w:szCs w:val="20"/>
+                <w:lang w:eastAsia="en-CA"/>
+              </w:rPr>
+            </w:pPr>
+            <w:r>
+              <w:rPr>
+                <w:rFonts w:ascii="Times New Roman" w:eastAsia="Times New Roman" w:hAnsi="Times New Roman" w:cs="Times New Roman"/>
+                <w:color w:val="000000"/>
+                <w:sz w:val="20"/>
+                <w:szCs w:val="20"/>
+                <w:lang w:eastAsia="en-CA"/>
+              </w:rPr>
+              <w:t>0.1</w:t>
+            </w:r>
+          </w:p>
+        </w:tc>
+        <w:tc>
+          <w:tcPr>
+            <w:tcW w:w="2126" w:type="dxa"/>
+            <w:tcBorders>
+              <w:top w:val="nil"/>
+              <w:left w:val="nil"/>
+              <w:right w:val="nil"/>
+            </w:tcBorders>
+            <w:shd w:val="clear" w:color="auto" w:fill="auto"/>
+            <w:noWrap/>
+            <w:vAlign w:val="bottom"/>
+            <w:hideMark/>
+          </w:tcPr>
+          <w:p>
+            <w:pPr>
+              <w:spacing w:after="0" w:line="480" w:lineRule="auto"/>
+              <w:jc w:val="right"/>
+              <w:rPr>
+                <w:rFonts w:ascii="Times New Roman" w:eastAsia="Times New Roman" w:hAnsi="Times New Roman" w:cs="Times New Roman"/>
+                <w:color w:val="000000"/>
+                <w:sz w:val="20"/>
+                <w:szCs w:val="20"/>
+                <w:lang w:eastAsia="en-CA"/>
+              </w:rPr>
+            </w:pPr>
+            <w:r>
+              <w:rPr>
+                <w:rFonts w:ascii="Times New Roman" w:eastAsia="Times New Roman" w:hAnsi="Times New Roman" w:cs="Times New Roman"/>
+                <w:color w:val="000000"/>
+                <w:sz w:val="20"/>
+                <w:szCs w:val="20"/>
+                <w:lang w:eastAsia="en-CA"/>
+              </w:rPr>
+              <w:t>34.3</w:t>
+            </w:r>
+          </w:p>
+        </w:tc>
+      </w:tr>
+      <w:tr>
+        <w:trPr>
+          <w:trHeight w:val="80"/>
+        </w:trPr>
+        <w:tc>
+          <w:tcPr>
+            <w:tcW w:w="1985" w:type="dxa"/>
+            <w:tcBorders>
+              <w:top w:val="nil"/>
+              <w:left w:val="nil"/>
+              <w:bottom w:val="single" w:sz="4" w:space="0" w:color="auto"/>
+              <w:right w:val="nil"/>
+            </w:tcBorders>
+            <w:shd w:val="clear" w:color="auto" w:fill="auto"/>
+            <w:noWrap/>
+            <w:vAlign w:val="bottom"/>
+            <w:hideMark/>
+          </w:tcPr>
+          <w:p>
+            <w:pPr>
+              <w:spacing w:after="0" w:line="480" w:lineRule="auto"/>
+              <w:rPr>
+                <w:rFonts w:ascii="Times New Roman" w:eastAsia="Times New Roman" w:hAnsi="Times New Roman" w:cs="Times New Roman"/>
+                <w:color w:val="000000"/>
+                <w:sz w:val="20"/>
+                <w:szCs w:val="20"/>
+                <w:lang w:eastAsia="en-CA"/>
+              </w:rPr>
+            </w:pPr>
+            <w:r>
+              <w:rPr>
+                <w:rFonts w:ascii="Times New Roman" w:eastAsia="Times New Roman" w:hAnsi="Times New Roman" w:cs="Times New Roman"/>
+                <w:color w:val="000000"/>
+                <w:sz w:val="20"/>
+                <w:szCs w:val="20"/>
+                <w:lang w:eastAsia="en-CA"/>
+              </w:rPr>
+              <w:t>Reserve Area</w:t>
+            </w:r>
+          </w:p>
+        </w:tc>
+        <w:tc>
+          <w:tcPr>
+            <w:tcW w:w="2288" w:type="dxa"/>
+            <w:tcBorders>
+              <w:top w:val="nil"/>
+              <w:left w:val="nil"/>
+              <w:bottom w:val="single" w:sz="4" w:space="0" w:color="auto"/>
+              <w:right w:val="nil"/>
+            </w:tcBorders>
+            <w:shd w:val="clear" w:color="auto" w:fill="auto"/>
+            <w:noWrap/>
+            <w:vAlign w:val="bottom"/>
+            <w:hideMark/>
+          </w:tcPr>
+          <w:p>
+            <w:pPr>
+              <w:spacing w:after="0" w:line="480" w:lineRule="auto"/>
+              <w:rPr>
+                <w:rFonts w:ascii="Times New Roman" w:eastAsia="Times New Roman" w:hAnsi="Times New Roman" w:cs="Times New Roman"/>
+                <w:color w:val="000000"/>
+                <w:sz w:val="20"/>
+                <w:szCs w:val="20"/>
+                <w:lang w:eastAsia="en-CA"/>
+              </w:rPr>
+            </w:pPr>
+            <w:r>
+              <w:rPr>
+                <w:rFonts w:ascii="Times New Roman" w:eastAsia="Times New Roman" w:hAnsi="Times New Roman" w:cs="Times New Roman"/>
+                <w:color w:val="000000"/>
+                <w:sz w:val="20"/>
+                <w:szCs w:val="20"/>
+                <w:lang w:eastAsia="en-CA"/>
+              </w:rPr>
+              <w:t>Non-Managed Land</w:t>
+            </w:r>
+          </w:p>
+        </w:tc>
+        <w:tc>
+          <w:tcPr>
+            <w:tcW w:w="1144" w:type="dxa"/>
+            <w:tcBorders>
+              <w:top w:val="nil"/>
+              <w:left w:val="nil"/>
+              <w:bottom w:val="single" w:sz="4" w:space="0" w:color="auto"/>
+              <w:right w:val="nil"/>
+            </w:tcBorders>
+            <w:shd w:val="clear" w:color="auto" w:fill="auto"/>
+            <w:noWrap/>
+            <w:vAlign w:val="bottom"/>
+            <w:hideMark/>
+          </w:tcPr>
+          <w:p>
+            <w:pPr>
+              <w:spacing w:after="0" w:line="480" w:lineRule="auto"/>
+              <w:jc w:val="right"/>
+              <w:rPr>
+                <w:rFonts w:ascii="Times New Roman" w:eastAsia="Times New Roman" w:hAnsi="Times New Roman" w:cs="Times New Roman"/>
+                <w:color w:val="000000"/>
+                <w:sz w:val="20"/>
+                <w:szCs w:val="20"/>
+                <w:lang w:eastAsia="en-CA"/>
+              </w:rPr>
+            </w:pPr>
+            <w:r>
+              <w:rPr>
+                <w:rFonts w:ascii="Times New Roman" w:eastAsia="Times New Roman" w:hAnsi="Times New Roman" w:cs="Times New Roman"/>
+                <w:color w:val="000000"/>
+                <w:sz w:val="20"/>
+                <w:szCs w:val="20"/>
+                <w:lang w:eastAsia="en-CA"/>
+              </w:rPr>
+              <w:t>13</w:t>
+            </w:r>
+          </w:p>
+        </w:tc>
+        <w:tc>
+          <w:tcPr>
+            <w:tcW w:w="1954" w:type="dxa"/>
+            <w:tcBorders>
+              <w:top w:val="nil"/>
+              <w:left w:val="nil"/>
+              <w:bottom w:val="single" w:sz="4" w:space="0" w:color="auto"/>
+              <w:right w:val="nil"/>
+            </w:tcBorders>
+            <w:vAlign w:val="bottom"/>
+          </w:tcPr>
+          <w:p>
+            <w:pPr>
+              <w:spacing w:after="0" w:line="480" w:lineRule="auto"/>
+              <w:jc w:val="right"/>
+              <w:rPr>
+                <w:rFonts w:ascii="Times New Roman" w:eastAsia="Times New Roman" w:hAnsi="Times New Roman" w:cs="Times New Roman"/>
+                <w:color w:val="000000"/>
+                <w:sz w:val="20"/>
+                <w:szCs w:val="20"/>
+                <w:lang w:eastAsia="en-CA"/>
+              </w:rPr>
+            </w:pPr>
+            <w:r>
+              <w:rPr>
+                <w:rFonts w:ascii="Times New Roman" w:eastAsia="Times New Roman" w:hAnsi="Times New Roman" w:cs="Times New Roman"/>
+                <w:color w:val="000000"/>
+                <w:sz w:val="20"/>
+                <w:szCs w:val="20"/>
+                <w:lang w:eastAsia="en-CA"/>
+              </w:rPr>
+              <w:t>0.24</w:t>
+            </w:r>
+          </w:p>
+        </w:tc>
+        <w:tc>
+          <w:tcPr>
+            <w:tcW w:w="2126" w:type="dxa"/>
+            <w:tcBorders>
+              <w:top w:val="nil"/>
+              <w:left w:val="nil"/>
+              <w:bottom w:val="single" w:sz="4" w:space="0" w:color="auto"/>
+              <w:right w:val="nil"/>
+            </w:tcBorders>
+            <w:shd w:val="clear" w:color="auto" w:fill="auto"/>
+            <w:noWrap/>
+            <w:vAlign w:val="bottom"/>
+            <w:hideMark/>
+          </w:tcPr>
+          <w:p>
+            <w:pPr>
+              <w:spacing w:after="0" w:line="480" w:lineRule="auto"/>
+              <w:jc w:val="right"/>
+              <w:rPr>
+                <w:rFonts w:ascii="Times New Roman" w:eastAsia="Times New Roman" w:hAnsi="Times New Roman" w:cs="Times New Roman"/>
+                <w:color w:val="000000"/>
+                <w:sz w:val="20"/>
+                <w:szCs w:val="20"/>
+                <w:lang w:eastAsia="en-CA"/>
+              </w:rPr>
+            </w:pPr>
+            <w:r>
+              <w:rPr>
+                <w:rFonts w:ascii="Times New Roman" w:eastAsia="Times New Roman" w:hAnsi="Times New Roman" w:cs="Times New Roman"/>
+                <w:color w:val="000000"/>
+                <w:sz w:val="20"/>
+                <w:szCs w:val="20"/>
+                <w:lang w:eastAsia="en-CA"/>
+              </w:rPr>
+              <w:t>26.3</w:t>
+            </w:r>
+          </w:p>
+        </w:tc>
+      </w:tr>
+    </w:tbl>
+    <w:p>
+      <w:pPr>
+        <w:rPr>
+          <w:rFonts w:ascii="Times New Roman" w:hAnsi="Times New Roman" w:cs="Times New Roman"/>
+          <w:sz w:val="24"/>
+          <w:szCs w:val="24"/>
+        </w:rPr>
+      </w:pPr>
+    </w:p>
+    <w:p>
+      <w:pPr>
+        <w:rPr>
+          <w:rFonts w:ascii="Times New Roman" w:hAnsi="Times New Roman" w:cs="Times New Roman"/>
+          <w:sz w:val="24"/>
+          <w:szCs w:val="24"/>
+        </w:rPr>
+      </w:pPr>
+      <w:r>
+        <w:rPr>
+          <w:rFonts w:ascii="Times New Roman" w:hAnsi="Times New Roman" w:cs="Times New Roman"/>
+          <w:sz w:val="24"/>
+          <w:szCs w:val="24"/>
+        </w:rPr>
+        <w:br w:type="page"/>
+      </w:r>
+    </w:p>
+    <w:p>
+      <w:pPr>
+        <w:rPr>
+          <w:rFonts w:ascii="Times New Roman" w:hAnsi="Times New Roman" w:cs="Times New Roman"/>
+          <w:sz w:val="24"/>
+          <w:szCs w:val="24"/>
+        </w:rPr>
+      </w:pPr>
+      <w:r>
+        <w:rPr>
+          <w:noProof/>
+        </w:rPr>
+        <w:lastRenderedPageBreak/>
+        <w:drawing>
+          <wp:inline distT="0" distB="0" distL="0" distR="0" wp14:anchorId="47CB2340" wp14:editId="476D50D3">
+            <wp:extent cx="5943600" cy="4672330"/>
+            <wp:effectExtent l="0" t="0" r="0" b="0"/>
+            <wp:docPr id="1" name="Picture 1"/>
+            <wp:cNvGraphicFramePr>
+              <a:graphicFrameLocks xmlns:a="http://schemas.openxmlformats.org/drawingml/2006/main" noChangeAspect="1"/>
+            </wp:cNvGraphicFramePr>
+            <a:graphic xmlns:a="http://schemas.openxmlformats.org/drawingml/2006/main">
+              <a:graphicData uri="http://schemas.openxmlformats.org/drawingml/2006/picture">
+                <pic:pic xmlns:pic="http://schemas.openxmlformats.org/drawingml/2006/picture">
+                  <pic:nvPicPr>
+                    <pic:cNvPr id="0" name="Picture 1"/>
+                    <pic:cNvPicPr>
+                      <a:picLocks noChangeAspect="1" noChangeArrowheads="1"/>
+                    </pic:cNvPicPr>
+                  </pic:nvPicPr>
+                  <pic:blipFill>
+                    <a:blip r:embed="rId10" cstate="print">
+                      <a:extLst>
+                        <a:ext uri="{28A0092B-C50C-407E-A947-70E740481C1C}">
+                          <a14:useLocalDpi xmlns:a14="http://schemas.microsoft.com/office/drawing/2010/main" val="0"/>
+                        </a:ext>
+                      </a:extLst>
+                    </a:blip>
+                    <a:srcRect/>
+                    <a:stretch>
+                      <a:fillRect/>
+                    </a:stretch>
+                  </pic:blipFill>
+                  <pic:spPr bwMode="auto">
+                    <a:xfrm>
+                      <a:off x="0" y="0"/>
+                      <a:ext cx="5943600" cy="4672330"/>
+                    </a:xfrm>
+                    <a:prstGeom prst="rect">
+                      <a:avLst/>
+                    </a:prstGeom>
+                    <a:noFill/>
+                    <a:ln>
+                      <a:noFill/>
+                    </a:ln>
+                  </pic:spPr>
+                </pic:pic>
+              </a:graphicData>
+            </a:graphic>
+          </wp:inline>
+        </w:drawing>
+      </w:r>
+      <w:r>
+        <w:rPr>
+          <w:rFonts w:ascii="Times New Roman" w:hAnsi="Times New Roman" w:cs="Times New Roman"/>
+          <w:b/>
+          <w:bCs/>
+          <w:sz w:val="24"/>
+          <w:szCs w:val="24"/>
+        </w:rPr>
+        <w:t>Figure 1</w:t>
+      </w:r>
+      <w:r>
+        <w:rPr>
+          <w:rFonts w:ascii="Times New Roman" w:hAnsi="Times New Roman" w:cs="Times New Roman"/>
+          <w:sz w:val="24"/>
+          <w:szCs w:val="24"/>
+        </w:rPr>
+        <w:t xml:space="preserve">: A representation of mobility data in two Conservation Halton properties Hilton Falls and Kelso Conservation </w:t>
+      </w:r>
+      <w:r>
+        <w:rPr>
+          <w:rFonts w:ascii="Times New Roman" w:hAnsi="Times New Roman" w:cs="Times New Roman"/>
+          <w:sz w:val="24"/>
+          <w:szCs w:val="24"/>
+        </w:rPr>
+        <w:t>A</w:t>
+      </w:r>
+      <w:r>
+        <w:rPr>
+          <w:rFonts w:ascii="Times New Roman" w:hAnsi="Times New Roman" w:cs="Times New Roman"/>
+          <w:sz w:val="24"/>
+          <w:szCs w:val="24"/>
+        </w:rPr>
+        <w:t xml:space="preserve">rea. Each blue grid-cell represents a 100 x 100 m pixel of anonymized mobility data with darker colours representing higher </w:t>
+      </w:r>
+      <w:r>
+        <w:rPr>
+          <w:rFonts w:ascii="Times New Roman" w:hAnsi="Times New Roman" w:cs="Times New Roman"/>
+          <w:sz w:val="24"/>
+          <w:szCs w:val="24"/>
+        </w:rPr>
+        <w:t>densities</w:t>
+      </w:r>
+      <w:r>
+        <w:rPr>
+          <w:rFonts w:ascii="Times New Roman" w:hAnsi="Times New Roman" w:cs="Times New Roman"/>
+          <w:sz w:val="24"/>
+          <w:szCs w:val="24"/>
+        </w:rPr>
+        <w:t xml:space="preserve"> of human activity. Orange lines within property boundaries are official trails managed within the greenspaces. Green areas within property boundaries have activity levels too low to be available in the mobility dataset, potentially representing </w:t>
+      </w:r>
+      <w:r>
+        <w:rPr>
+          <w:rFonts w:ascii="Times New Roman" w:hAnsi="Times New Roman" w:cs="Times New Roman"/>
+          <w:sz w:val="24"/>
+          <w:szCs w:val="24"/>
+        </w:rPr>
+        <w:t xml:space="preserve">refugia in the park where human activity is negligible. </w:t>
+      </w:r>
+    </w:p>
+    <w:p>
+      <w:pPr>
+        <w:rPr>
+          <w:rFonts w:ascii="Times New Roman" w:hAnsi="Times New Roman" w:cs="Times New Roman"/>
+          <w:sz w:val="24"/>
+          <w:szCs w:val="24"/>
+        </w:rPr>
+      </w:pPr>
+      <w:r>
+        <w:rPr>
+          <w:rFonts w:ascii="Times New Roman" w:hAnsi="Times New Roman" w:cs="Times New Roman"/>
+          <w:sz w:val="24"/>
+          <w:szCs w:val="24"/>
+        </w:rPr>
+        <w:br w:type="page"/>
+      </w:r>
+    </w:p>
+    <w:p>
+      <w:pPr>
+        <w:rPr>
+          <w:rFonts w:ascii="Times New Roman" w:hAnsi="Times New Roman" w:cs="Times New Roman"/>
+          <w:sz w:val="24"/>
+          <w:szCs w:val="24"/>
+        </w:rPr>
+      </w:pPr>
+      <w:r>
+        <w:rPr>
+          <w:noProof/>
+        </w:rPr>
+        <w:lastRenderedPageBreak/>
+        <w:drawing>
+          <wp:inline distT="0" distB="0" distL="0" distR="0" wp14:anchorId="072AC6E3" wp14:editId="3978E397">
+            <wp:extent cx="5943600" cy="3781425"/>
+            <wp:effectExtent l="0" t="0" r="0" b="9525"/>
+            <wp:docPr id="3" name="Picture 3"/>
+            <wp:cNvGraphicFramePr>
+              <a:graphicFrameLocks xmlns:a="http://schemas.openxmlformats.org/drawingml/2006/main" noChangeAspect="1"/>
+            </wp:cNvGraphicFramePr>
+            <a:graphic xmlns:a="http://schemas.openxmlformats.org/drawingml/2006/main">
+              <a:graphicData uri="http://schemas.openxmlformats.org/drawingml/2006/picture">
+                <pic:pic xmlns:pic="http://schemas.openxmlformats.org/drawingml/2006/picture">
+                  <pic:nvPicPr>
+                    <pic:cNvPr id="0" name="Picture 5"/>
+                    <pic:cNvPicPr>
+                      <a:picLocks noChangeAspect="1" noChangeArrowheads="1"/>
+                    </pic:cNvPicPr>
+                  </pic:nvPicPr>
+                  <pic:blipFill>
+                    <a:blip r:embed="rId11" cstate="print">
+                      <a:extLst>
+                        <a:ext uri="{28A0092B-C50C-407E-A947-70E740481C1C}">
+                          <a14:useLocalDpi xmlns:a14="http://schemas.microsoft.com/office/drawing/2010/main" val="0"/>
+                        </a:ext>
+                      </a:extLst>
+                    </a:blip>
+                    <a:srcRect/>
+                    <a:stretch>
+                      <a:fillRect/>
+                    </a:stretch>
+                  </pic:blipFill>
+                  <pic:spPr bwMode="auto">
+                    <a:xfrm>
+                      <a:off x="0" y="0"/>
+                      <a:ext cx="5943600" cy="3781425"/>
+                    </a:xfrm>
+                    <a:prstGeom prst="rect">
+                      <a:avLst/>
+                    </a:prstGeom>
+                    <a:noFill/>
+                    <a:ln>
+                      <a:noFill/>
+                    </a:ln>
+                  </pic:spPr>
+                </pic:pic>
+              </a:graphicData>
+            </a:graphic>
+          </wp:inline>
+        </w:drawing>
+      </w:r>
+    </w:p>
+    <w:p>
+      <w:pPr>
+        <w:rPr>
+          <w:rFonts w:ascii="Times New Roman" w:hAnsi="Times New Roman" w:cs="Times New Roman"/>
+          <w:sz w:val="24"/>
+          <w:szCs w:val="24"/>
+        </w:rPr>
+      </w:pPr>
+      <w:r>
+        <w:rPr>
+          <w:rFonts w:ascii="Times New Roman" w:hAnsi="Times New Roman" w:cs="Times New Roman"/>
+          <w:b/>
+          <w:bCs/>
+          <w:sz w:val="24"/>
+          <w:szCs w:val="24"/>
+        </w:rPr>
+        <w:t>Figure 2:</w:t>
+      </w:r>
+      <w:r>
+        <w:rPr>
+          <w:rFonts w:ascii="Times New Roman" w:hAnsi="Times New Roman" w:cs="Times New Roman"/>
+          <w:sz w:val="24"/>
+          <w:szCs w:val="24"/>
+        </w:rPr>
+        <w:t xml:space="preserve"> The total daily reservations for </w:t>
+      </w:r>
+      <w:r>
+        <w:rPr>
+          <w:rFonts w:ascii="Times New Roman" w:hAnsi="Times New Roman" w:cs="Times New Roman"/>
+          <w:sz w:val="24"/>
+          <w:szCs w:val="24"/>
+        </w:rPr>
+        <w:t>Conservation Halton</w:t>
+      </w:r>
+      <w:r>
+        <w:rPr>
+          <w:rFonts w:ascii="Times New Roman" w:hAnsi="Times New Roman" w:cs="Times New Roman"/>
+          <w:sz w:val="24"/>
+          <w:szCs w:val="24"/>
+        </w:rPr>
+        <w:t xml:space="preserve"> properties that had reservation-only entrance were strongly positively associated with mobility data. On average, mobility data was much higher on weekends compared to weekdays. Reservation and mobility data are the </w:t>
+      </w:r>
+      <w:r>
+        <w:rPr>
+          <w:rFonts w:ascii="Times New Roman" w:hAnsi="Times New Roman" w:cs="Times New Roman"/>
+          <w:sz w:val="24"/>
+          <w:szCs w:val="24"/>
+        </w:rPr>
+        <w:t>total</w:t>
+      </w:r>
+      <w:r>
+        <w:rPr>
+          <w:rFonts w:ascii="Times New Roman" w:hAnsi="Times New Roman" w:cs="Times New Roman"/>
+          <w:sz w:val="24"/>
+          <w:szCs w:val="24"/>
+        </w:rPr>
+        <w:t xml:space="preserve"> of activity within each conservation authority property between May and August 2020.  </w:t>
+      </w:r>
+    </w:p>
+    <w:p>
+      <w:pPr>
+        <w:rPr>
+          <w:rFonts w:ascii="Times New Roman" w:hAnsi="Times New Roman" w:cs="Times New Roman"/>
+          <w:sz w:val="24"/>
+          <w:szCs w:val="24"/>
+        </w:rPr>
+      </w:pPr>
+    </w:p>
+    <w:p>
+      <w:pPr>
+        <w:rPr>
+          <w:rFonts w:ascii="Times New Roman" w:hAnsi="Times New Roman" w:cs="Times New Roman"/>
+          <w:sz w:val="24"/>
+          <w:szCs w:val="24"/>
+        </w:rPr>
+      </w:pPr>
+      <w:r>
+        <w:rPr>
+          <w:rFonts w:ascii="Times New Roman" w:hAnsi="Times New Roman" w:cs="Times New Roman"/>
+          <w:sz w:val="24"/>
+          <w:szCs w:val="24"/>
+        </w:rPr>
+        <w:br w:type="page"/>
+      </w:r>
+    </w:p>
+    <w:p>
+      <w:pPr>
+        <w:rPr>
+          <w:rFonts w:ascii="Times New Roman" w:hAnsi="Times New Roman" w:cs="Times New Roman"/>
+          <w:sz w:val="24"/>
+          <w:szCs w:val="24"/>
+        </w:rPr>
+      </w:pPr>
+      <w:r>
+        <w:rPr>
+          <w:noProof/>
+        </w:rPr>
+        <w:lastRenderedPageBreak/>
+        <w:drawing>
+          <wp:inline distT="0" distB="0" distL="0" distR="0" wp14:anchorId="577A9A52" wp14:editId="41F95CB5">
+            <wp:extent cx="5943600" cy="2011045"/>
+            <wp:effectExtent l="0" t="0" r="0" b="8255"/>
+            <wp:docPr id="4" name="Picture 4"/>
+            <wp:cNvGraphicFramePr>
+              <a:graphicFrameLocks xmlns:a="http://schemas.openxmlformats.org/drawingml/2006/main" noChangeAspect="1"/>
+            </wp:cNvGraphicFramePr>
+            <a:graphic xmlns:a="http://schemas.openxmlformats.org/drawingml/2006/main">
+              <a:graphicData uri="http://schemas.openxmlformats.org/drawingml/2006/picture">
+                <pic:pic xmlns:pic="http://schemas.openxmlformats.org/drawingml/2006/picture">
+                  <pic:nvPicPr>
+                    <pic:cNvPr id="0" name="Picture 7"/>
+                    <pic:cNvPicPr>
+                      <a:picLocks noChangeAspect="1" noChangeArrowheads="1"/>
+                    </pic:cNvPicPr>
+                  </pic:nvPicPr>
+                  <pic:blipFill>
+                    <a:blip r:embed="rId12" cstate="print">
+                      <a:extLst>
+                        <a:ext uri="{28A0092B-C50C-407E-A947-70E740481C1C}">
+                          <a14:useLocalDpi xmlns:a14="http://schemas.microsoft.com/office/drawing/2010/main" val="0"/>
+                        </a:ext>
+                      </a:extLst>
+                    </a:blip>
+                    <a:srcRect/>
+                    <a:stretch>
+                      <a:fillRect/>
+                    </a:stretch>
+                  </pic:blipFill>
+                  <pic:spPr bwMode="auto">
+                    <a:xfrm>
+                      <a:off x="0" y="0"/>
+                      <a:ext cx="5943600" cy="2011045"/>
+                    </a:xfrm>
+                    <a:prstGeom prst="rect">
+                      <a:avLst/>
+                    </a:prstGeom>
+                    <a:noFill/>
+                    <a:ln>
+                      <a:noFill/>
+                    </a:ln>
+                  </pic:spPr>
+                </pic:pic>
+              </a:graphicData>
+            </a:graphic>
+          </wp:inline>
+        </w:drawing>
+      </w:r>
+      <w:r>
+        <w:rPr>
+          <w:rFonts w:ascii="Times New Roman" w:hAnsi="Times New Roman" w:cs="Times New Roman"/>
+          <w:sz w:val="24"/>
+          <w:szCs w:val="24"/>
+        </w:rPr>
+        <w:t>Figure 3: Patterns of trail use with mobility data. Properties with higher trail densities were found to have significantly high activity patterns once controlling for the two smallest properties (Shanahan and Robert Edmondson). There was also a positive relationship with area of human activity</w:t>
+      </w:r>
+      <w:r>
+        <w:rPr>
+          <w:rFonts w:ascii="Times New Roman" w:hAnsi="Times New Roman" w:cs="Times New Roman"/>
+          <w:sz w:val="24"/>
+          <w:szCs w:val="24"/>
+        </w:rPr>
+        <w:t xml:space="preserve"> </w:t>
+      </w:r>
+      <w:r>
+        <w:rPr>
+          <w:rFonts w:ascii="Times New Roman" w:hAnsi="Times New Roman" w:cs="Times New Roman"/>
+          <w:sz w:val="24"/>
+          <w:szCs w:val="24"/>
+        </w:rPr>
+        <w:t>with trail densities, especially properties with water bodies that had high percentages of human interaction. The percentage of activity on trails (i.e., on-trail vs. off-trail use)</w:t>
       </w:r>
     </w:p>
     <w:sectPr>
@@ -683,6 +3300,38 @@
       </w:r>
     </w:p>
   </w:comment>
+  <w:comment w:id="3" w:author="Alex Filazzola" w:date="2022-01-28T11:19:00Z" w:initials="AF">
+    <w:p>
+      <w:pPr>
+        <w:pStyle w:val="CommentText"/>
+      </w:pPr>
+      <w:r>
+        <w:rPr>
+          <w:rStyle w:val="CommentReference"/>
+        </w:rPr>
+        <w:annotationRef/>
+      </w:r>
+      <w:r>
+        <w:t>https://conbio.onlinelibrary.wiley.com/doi/pdfdirect/10.1111/csp2.338</w:t>
+      </w:r>
+    </w:p>
+  </w:comment>
+  <w:comment w:id="4" w:author="Alex Filazzola" w:date="2022-01-28T11:20:00Z" w:initials="AF">
+    <w:p>
+      <w:pPr>
+        <w:pStyle w:val="CommentText"/>
+      </w:pPr>
+      <w:r>
+        <w:rPr>
+          <w:rStyle w:val="CommentReference"/>
+        </w:rPr>
+        <w:annotationRef/>
+      </w:r>
+      <w:r>
+        <w:t>https://www.sciencedirect.com/science/article/pii/S0006320720308119?casa_token=XSPBkPVGMwwAAAAA:Q32nomKbXrBRxW9w1PwujYm8Ecv4yO9n26wcXQ7tLhj8QJU2EysQzNECA40GNW_pCb8_lJY7bg</w:t>
+      </w:r>
+    </w:p>
+  </w:comment>
 </w:comments>
 </file>
 
@@ -691,6 +3340,8 @@
   <w15:commentEx w15:paraId="7B1B095B" w15:done="0"/>
   <w15:commentEx w15:paraId="2B82CCA4" w15:done="0"/>
   <w15:commentEx w15:paraId="08A9D19F" w15:done="0"/>
+  <w15:commentEx w15:paraId="6177AAA1" w15:done="0"/>
+  <w15:commentEx w15:paraId="4EA9809E" w15:done="0"/>
 </w15:commentsEx>
 </file>
 
@@ -699,6 +3350,8 @@
   <w16cex:commentExtensible w16cex:durableId="259E2EF0" w16cex:dateUtc="2022-01-28T13:59:00Z"/>
   <w16cex:commentExtensible w16cex:durableId="259E3E54" w16cex:dateUtc="2022-01-28T15:05:00Z"/>
   <w16cex:commentExtensible w16cex:durableId="259E3E25" w16cex:dateUtc="2022-01-28T15:04:00Z"/>
+  <w16cex:commentExtensible w16cex:durableId="259E4FDF" w16cex:dateUtc="2022-01-28T16:19:00Z"/>
+  <w16cex:commentExtensible w16cex:durableId="259E4FFA" w16cex:dateUtc="2022-01-28T16:20:00Z"/>
 </w16cex:commentsExtensible>
 </file>
 
@@ -707,15 +3360,106 @@
   <w16cid:commentId w16cid:paraId="7B1B095B" w16cid:durableId="259E2EF0"/>
   <w16cid:commentId w16cid:paraId="2B82CCA4" w16cid:durableId="259E3E54"/>
   <w16cid:commentId w16cid:paraId="08A9D19F" w16cid:durableId="259E3E25"/>
+  <w16cid:commentId w16cid:paraId="6177AAA1" w16cid:durableId="259E4FDF"/>
+  <w16cid:commentId w16cid:paraId="4EA9809E" w16cid:durableId="259E4FFA"/>
 </w16cid:commentsIds>
 </file>
 
 <file path=word/numbering.xml><?xml version="1.0" encoding="utf-8"?>
 <w:numbering xmlns:wpc="http://schemas.microsoft.com/office/word/2010/wordprocessingCanvas" xmlns:cx="http://schemas.microsoft.com/office/drawing/2014/chartex" xmlns:cx1="http://schemas.microsoft.com/office/drawing/2015/9/8/chartex" xmlns:cx2="http://schemas.microsoft.com/office/drawing/2015/10/21/chartex" xmlns:cx3="http://schemas.microsoft.com/office/drawing/2016/5/9/chartex" xmlns:cx4="http://schemas.microsoft.com/office/drawing/2016/5/10/chartex" xmlns:cx5="http://schemas.microsoft.com/office/drawing/2016/5/11/chartex" xmlns:cx6="http://schemas.microsoft.com/office/drawing/2016/5/12/chartex" xmlns:cx7="http://schemas.microsoft.com/office/drawing/2016/5/13/chartex" xmlns:cx8="http://schemas.microsoft.com/office/drawing/2016/5/14/chartex" xmlns:mc="http://schemas.openxmlformats.org/markup-compatibility/2006" xmlns:aink="http://schemas.microsoft.com/office/drawing/2016/ink" xmlns:am3d="http://schemas.microsoft.com/office/drawing/2017/model3d" xmlns:o="urn:schemas-microsoft-com:office:office" xmlns:r="http://schemas.openxmlformats.org/officeDocument/2006/relationships" xmlns:m="http://schemas.openxmlformats.org/officeDocument/2006/math" xmlns:v="urn:schemas-microsoft-com:vml" xmlns:wp14="http://schemas.microsoft.com/office/word/2010/wordprocessingDrawing" xmlns:wp="http://schemas.openxmlformats.org/drawingml/2006/wordprocessingDrawing" xmlns:w10="urn:schemas-microsoft-com:office:word" xmlns:w="http://schemas.openxmlformats.org/wordprocessingml/2006/main" xmlns:w14="http://schemas.microsoft.com/office/word/2010/wordml" xmlns:w15="http://schemas.microsoft.com/office/word/2012/wordml" xmlns:w16cex="http://schemas.microsoft.com/office/word/2018/wordml/cex" xmlns:w16cid="http://schemas.microsoft.com/office/word/2016/wordml/cid" xmlns:w16="http://schemas.microsoft.com/office/word/2018/wordml" xmlns:w16sdtdh="http://schemas.microsoft.com/office/word/2020/wordml/sdtdatahash" xmlns:w16se="http://schemas.microsoft.com/office/word/2015/wordml/symex" xmlns:wpg="http://schemas.microsoft.com/office/word/2010/wordprocessingGroup" xmlns:wpi="http://schemas.microsoft.com/office/word/2010/wordprocessingInk" xmlns:wne="http://schemas.microsoft.com/office/word/2006/wordml" xmlns:wps="http://schemas.microsoft.com/office/word/2010/wordprocessingShape" mc:Ignorable="w14 w15 w16se w16cid w16 w16cex w16sdtdh wp14">
   <w:abstractNum w:abstractNumId="0" w15:restartNumberingAfterBreak="0">
+    <w:nsid w:val="31D74921"/>
+    <w:multiLevelType w:val="hybridMultilevel"/>
+    <w:tmpl w:val="09B83D98"/>
+    <w:lvl w:ilvl="0" w:tplc="2DC2B55C">
+      <w:start w:val="1"/>
+      <w:numFmt w:val="decimal"/>
+      <w:lvlText w:val="%1)"/>
+      <w:lvlJc w:val="left"/>
+      <w:pPr>
+        <w:ind w:left="420" w:hanging="360"/>
+      </w:pPr>
+      <w:rPr>
+        <w:rFonts w:hint="default"/>
+      </w:rPr>
+    </w:lvl>
+    <w:lvl w:ilvl="1" w:tplc="10090019" w:tentative="1">
+      <w:start w:val="1"/>
+      <w:numFmt w:val="lowerLetter"/>
+      <w:lvlText w:val="%2."/>
+      <w:lvlJc w:val="left"/>
+      <w:pPr>
+        <w:ind w:left="1140" w:hanging="360"/>
+      </w:pPr>
+    </w:lvl>
+    <w:lvl w:ilvl="2" w:tplc="1009001B" w:tentative="1">
+      <w:start w:val="1"/>
+      <w:numFmt w:val="lowerRoman"/>
+      <w:lvlText w:val="%3."/>
+      <w:lvlJc w:val="right"/>
+      <w:pPr>
+        <w:ind w:left="1860" w:hanging="180"/>
+      </w:pPr>
+    </w:lvl>
+    <w:lvl w:ilvl="3" w:tplc="1009000F" w:tentative="1">
+      <w:start w:val="1"/>
+      <w:numFmt w:val="decimal"/>
+      <w:lvlText w:val="%4."/>
+      <w:lvlJc w:val="left"/>
+      <w:pPr>
+        <w:ind w:left="2580" w:hanging="360"/>
+      </w:pPr>
+    </w:lvl>
+    <w:lvl w:ilvl="4" w:tplc="10090019" w:tentative="1">
+      <w:start w:val="1"/>
+      <w:numFmt w:val="lowerLetter"/>
+      <w:lvlText w:val="%5."/>
+      <w:lvlJc w:val="left"/>
+      <w:pPr>
+        <w:ind w:left="3300" w:hanging="360"/>
+      </w:pPr>
+    </w:lvl>
+    <w:lvl w:ilvl="5" w:tplc="1009001B" w:tentative="1">
+      <w:start w:val="1"/>
+      <w:numFmt w:val="lowerRoman"/>
+      <w:lvlText w:val="%6."/>
+      <w:lvlJc w:val="right"/>
+      <w:pPr>
+        <w:ind w:left="4020" w:hanging="180"/>
+      </w:pPr>
+    </w:lvl>
+    <w:lvl w:ilvl="6" w:tplc="1009000F" w:tentative="1">
+      <w:start w:val="1"/>
+      <w:numFmt w:val="decimal"/>
+      <w:lvlText w:val="%7."/>
+      <w:lvlJc w:val="left"/>
+      <w:pPr>
+        <w:ind w:left="4740" w:hanging="360"/>
+      </w:pPr>
+    </w:lvl>
+    <w:lvl w:ilvl="7" w:tplc="10090019" w:tentative="1">
+      <w:start w:val="1"/>
+      <w:numFmt w:val="lowerLetter"/>
+      <w:lvlText w:val="%8."/>
+      <w:lvlJc w:val="left"/>
+      <w:pPr>
+        <w:ind w:left="5460" w:hanging="360"/>
+      </w:pPr>
+    </w:lvl>
+    <w:lvl w:ilvl="8" w:tplc="1009001B" w:tentative="1">
+      <w:start w:val="1"/>
+      <w:numFmt w:val="lowerRoman"/>
+      <w:lvlText w:val="%9."/>
+      <w:lvlJc w:val="right"/>
+      <w:pPr>
+        <w:ind w:left="6180" w:hanging="180"/>
+      </w:pPr>
+    </w:lvl>
+  </w:abstractNum>
+  <w:abstractNum w:abstractNumId="1" w15:restartNumberingAfterBreak="0">
     <w:nsid w:val="7AF447C7"/>
     <w:multiLevelType w:val="multilevel"/>
-    <w:tmpl w:val="B8B69892"/>
+    <w:tmpl w:val="E85CC0B4"/>
     <w:lvl w:ilvl="0">
       <w:start w:val="1"/>
       <w:numFmt w:val="decimal"/>
@@ -738,6 +3482,8 @@
       </w:pPr>
       <w:rPr>
         <w:rFonts w:hint="default"/>
+        <w:i/>
+        <w:iCs/>
       </w:rPr>
     </w:lvl>
     <w:lvl w:ilvl="2">
@@ -826,6 +3572,9 @@
     </w:lvl>
   </w:abstractNum>
   <w:num w:numId="1">
+    <w:abstractNumId w:val="1"/>
+  </w:num>
+  <w:num w:numId="2">
     <w:abstractNumId w:val="0"/>
   </w:num>
 </w:numbering>

</xml_diff>

<commit_message>
begun writing the methods
</commit_message>
<xml_diff>
--- a/manuscript/MS 2022 - urban green space activity.docx
+++ b/manuscript/MS 2022 - urban green space activity.docx
@@ -140,23 +140,7 @@
           <w:sz w:val="24"/>
           <w:szCs w:val="24"/>
         </w:rPr>
-        <w:t>,</w:t>
-      </w:r>
-      <w:r>
-        <w:rPr>
-          <w:rFonts w:ascii="Times New Roman" w:hAnsi="Times New Roman" w:cs="Times New Roman"/>
-          <w:sz w:val="24"/>
-          <w:szCs w:val="24"/>
-        </w:rPr>
-        <w:t xml:space="preserve"> </w:t>
-      </w:r>
-      <w:r>
-        <w:rPr>
-          <w:rFonts w:ascii="Times New Roman" w:hAnsi="Times New Roman" w:cs="Times New Roman"/>
-          <w:sz w:val="24"/>
-          <w:szCs w:val="24"/>
-        </w:rPr>
-        <w:t>Marc T.J. Johnson</w:t>
+        <w:t>, Marc T.J. Johnson</w:t>
       </w:r>
       <w:r>
         <w:rPr>
@@ -458,25 +442,7 @@
           <w:sz w:val="24"/>
           <w:szCs w:val="24"/>
         </w:rPr>
-        <w:t xml:space="preserve">More than half of the global population currently </w:t>
-      </w:r>
-      <w:proofErr w:type="gramStart"/>
-      <w:r>
-        <w:rPr>
-          <w:rFonts w:ascii="Times New Roman" w:hAnsi="Times New Roman" w:cs="Times New Roman"/>
-          <w:sz w:val="24"/>
-          <w:szCs w:val="24"/>
-        </w:rPr>
-        <w:t>live in</w:t>
-      </w:r>
-      <w:proofErr w:type="gramEnd"/>
-      <w:r>
-        <w:rPr>
-          <w:rFonts w:ascii="Times New Roman" w:hAnsi="Times New Roman" w:cs="Times New Roman"/>
-          <w:sz w:val="24"/>
-          <w:szCs w:val="24"/>
-        </w:rPr>
-        <w:t xml:space="preserve"> cities and that number is projected to increase to almost 90% by the end of the century</w:t>
+        <w:t>More than half of the global population currently live in cities and that number is projected to increase to almost 90% by the end of the century</w:t>
       </w:r>
       <w:r>
         <w:rPr>
@@ -952,25 +918,7 @@
           <w:sz w:val="24"/>
           <w:szCs w:val="24"/>
         </w:rPr>
-        <w:t xml:space="preserve">activity at a beach or picnic area could represent swimming and socializing respectively, but neither is definitive </w:t>
-      </w:r>
-      <w:proofErr w:type="gramStart"/>
-      <w:r>
-        <w:rPr>
-          <w:rFonts w:ascii="Times New Roman" w:hAnsi="Times New Roman" w:cs="Times New Roman"/>
-          <w:sz w:val="24"/>
-          <w:szCs w:val="24"/>
-        </w:rPr>
-        <w:t>and</w:t>
-      </w:r>
-      <w:proofErr w:type="gramEnd"/>
-      <w:r>
-        <w:rPr>
-          <w:rFonts w:ascii="Times New Roman" w:hAnsi="Times New Roman" w:cs="Times New Roman"/>
-          <w:sz w:val="24"/>
-          <w:szCs w:val="24"/>
-        </w:rPr>
-        <w:t xml:space="preserve"> requires knowledge about the land cover. </w:t>
+        <w:t xml:space="preserve">activity at a beach or picnic area could represent swimming and socializing respectively, but neither is definitive and requires knowledge about the land cover. </w:t>
       </w:r>
       <w:r>
         <w:rPr>
@@ -1307,7 +1255,23 @@
           <w:sz w:val="24"/>
           <w:szCs w:val="24"/>
         </w:rPr>
-        <w:t xml:space="preserve"> movement data (</w:t>
+        <w:t xml:space="preserve"> </w:t>
+      </w:r>
+      <w:r>
+        <w:rPr>
+          <w:rFonts w:ascii="Times New Roman" w:hAnsi="Times New Roman" w:cs="Times New Roman"/>
+          <w:sz w:val="24"/>
+          <w:szCs w:val="24"/>
+        </w:rPr>
+        <w:t>M</w:t>
+      </w:r>
+      <w:r>
+        <w:rPr>
+          <w:rFonts w:ascii="Times New Roman" w:hAnsi="Times New Roman" w:cs="Times New Roman"/>
+          <w:sz w:val="24"/>
+          <w:szCs w:val="24"/>
+        </w:rPr>
+        <w:t>ovement (</w:t>
       </w:r>
       <w:hyperlink r:id="rId9" w:history="1">
         <w:r>
@@ -1352,7 +1316,39 @@
           <w:sz w:val="24"/>
           <w:szCs w:val="24"/>
         </w:rPr>
-        <w:t xml:space="preserve"> Using the properties managed by Conservation Halton as a case study, we develop methods for the synthesis, management, and analysis of mobility data in urban greenspaces.</w:t>
+        <w:t xml:space="preserve"> Using Conservation Halton</w:t>
+      </w:r>
+      <w:r>
+        <w:rPr>
+          <w:rFonts w:ascii="Times New Roman" w:hAnsi="Times New Roman" w:cs="Times New Roman"/>
+          <w:sz w:val="24"/>
+          <w:szCs w:val="24"/>
+        </w:rPr>
+        <w:t xml:space="preserve"> properties</w:t>
+      </w:r>
+      <w:r>
+        <w:rPr>
+          <w:rFonts w:ascii="Times New Roman" w:hAnsi="Times New Roman" w:cs="Times New Roman"/>
+          <w:sz w:val="24"/>
+          <w:szCs w:val="24"/>
+        </w:rPr>
+        <w:t xml:space="preserve"> as a case study, we develop</w:t>
+      </w:r>
+      <w:r>
+        <w:rPr>
+          <w:rFonts w:ascii="Times New Roman" w:hAnsi="Times New Roman" w:cs="Times New Roman"/>
+          <w:sz w:val="24"/>
+          <w:szCs w:val="24"/>
+        </w:rPr>
+        <w:t>ed</w:t>
+      </w:r>
+      <w:r>
+        <w:rPr>
+          <w:rFonts w:ascii="Times New Roman" w:hAnsi="Times New Roman" w:cs="Times New Roman"/>
+          <w:sz w:val="24"/>
+          <w:szCs w:val="24"/>
+        </w:rPr>
+        <w:t xml:space="preserve"> methods for the synthesis, management, and analysis of mobility data in urban greenspaces.</w:t>
       </w:r>
       <w:r>
         <w:rPr>
@@ -1445,6 +1441,41 @@
           <w:szCs w:val="24"/>
         </w:rPr>
       </w:pPr>
+      <w:r>
+        <w:rPr>
+          <w:rFonts w:ascii="Times New Roman" w:hAnsi="Times New Roman" w:cs="Times New Roman"/>
+          <w:sz w:val="24"/>
+          <w:szCs w:val="24"/>
+        </w:rPr>
+        <w:t xml:space="preserve">To our knowledge, this is the first-time </w:t>
+      </w:r>
+      <w:proofErr w:type="spellStart"/>
+      <w:r>
+        <w:rPr>
+          <w:rFonts w:ascii="Times New Roman" w:hAnsi="Times New Roman" w:cs="Times New Roman"/>
+          <w:sz w:val="24"/>
+          <w:szCs w:val="24"/>
+        </w:rPr>
+        <w:t>Mapbox</w:t>
+      </w:r>
+      <w:proofErr w:type="spellEnd"/>
+      <w:r>
+        <w:rPr>
+          <w:rFonts w:ascii="Times New Roman" w:hAnsi="Times New Roman" w:cs="Times New Roman"/>
+          <w:sz w:val="24"/>
+          <w:szCs w:val="24"/>
+        </w:rPr>
+        <w:t xml:space="preserve"> Movement Data has been used to explore questions in ecology and evolution. Thus, we needed to develop tools for management, validation, and comparison, especially when comparing to biodiversity patterns. We share the related methods and scripts to facilitate future users of this type of data.  </w:t>
+      </w:r>
+    </w:p>
+    <w:p>
+      <w:pPr>
+        <w:rPr>
+          <w:rFonts w:ascii="Times New Roman" w:hAnsi="Times New Roman" w:cs="Times New Roman"/>
+          <w:sz w:val="24"/>
+          <w:szCs w:val="24"/>
+        </w:rPr>
+      </w:pPr>
     </w:p>
     <w:p>
       <w:pPr>
@@ -1501,8 +1532,386 @@
           <w:sz w:val="24"/>
           <w:szCs w:val="24"/>
         </w:rPr>
-        <w:br w:type="page"/>
-      </w:r>
+        <w:lastRenderedPageBreak/>
+        <w:t xml:space="preserve">2.1 </w:t>
+      </w:r>
+      <w:proofErr w:type="spellStart"/>
+      <w:r>
+        <w:rPr>
+          <w:rFonts w:ascii="Times New Roman" w:hAnsi="Times New Roman" w:cs="Times New Roman"/>
+          <w:sz w:val="24"/>
+          <w:szCs w:val="24"/>
+        </w:rPr>
+        <w:t>Mapbox</w:t>
+      </w:r>
+      <w:proofErr w:type="spellEnd"/>
+      <w:r>
+        <w:rPr>
+          <w:rFonts w:ascii="Times New Roman" w:hAnsi="Times New Roman" w:cs="Times New Roman"/>
+          <w:sz w:val="24"/>
+          <w:szCs w:val="24"/>
+        </w:rPr>
+        <w:t xml:space="preserve"> Movement Data</w:t>
+      </w:r>
+    </w:p>
+    <w:p>
+      <w:pPr>
+        <w:rPr>
+          <w:rFonts w:ascii="Times New Roman" w:hAnsi="Times New Roman" w:cs="Times New Roman"/>
+          <w:sz w:val="24"/>
+          <w:szCs w:val="24"/>
+        </w:rPr>
+      </w:pPr>
+      <w:r>
+        <w:rPr>
+          <w:rFonts w:ascii="Times New Roman" w:hAnsi="Times New Roman" w:cs="Times New Roman"/>
+          <w:sz w:val="24"/>
+          <w:szCs w:val="24"/>
+        </w:rPr>
+        <w:t xml:space="preserve">We obtained anonymized mobility data from </w:t>
+      </w:r>
+      <w:proofErr w:type="spellStart"/>
+      <w:r>
+        <w:rPr>
+          <w:rFonts w:ascii="Times New Roman" w:hAnsi="Times New Roman" w:cs="Times New Roman"/>
+          <w:sz w:val="24"/>
+          <w:szCs w:val="24"/>
+        </w:rPr>
+        <w:t>Mapbox</w:t>
+      </w:r>
+      <w:proofErr w:type="spellEnd"/>
+      <w:r>
+        <w:rPr>
+          <w:rFonts w:ascii="Times New Roman" w:hAnsi="Times New Roman" w:cs="Times New Roman"/>
+          <w:sz w:val="24"/>
+          <w:szCs w:val="24"/>
+        </w:rPr>
+        <w:t xml:space="preserve"> for the Greater Toronto Region (</w:t>
+      </w:r>
+      <w:r>
+        <w:rPr>
+          <w:rFonts w:ascii="Times New Roman" w:hAnsi="Times New Roman" w:cs="Times New Roman"/>
+          <w:sz w:val="24"/>
+          <w:szCs w:val="24"/>
+        </w:rPr>
+        <w:t>43.23° N – 44.35° N, 78.83° W - 80.26° W)</w:t>
+      </w:r>
+      <w:r>
+        <w:rPr>
+          <w:rFonts w:ascii="Times New Roman" w:hAnsi="Times New Roman" w:cs="Times New Roman"/>
+          <w:sz w:val="24"/>
+          <w:szCs w:val="24"/>
+        </w:rPr>
+        <w:t xml:space="preserve">. </w:t>
+      </w:r>
+      <w:proofErr w:type="spellStart"/>
+      <w:r>
+        <w:rPr>
+          <w:rFonts w:ascii="Times New Roman" w:hAnsi="Times New Roman" w:cs="Times New Roman"/>
+          <w:sz w:val="24"/>
+          <w:szCs w:val="24"/>
+        </w:rPr>
+        <w:t>Mapbox</w:t>
+      </w:r>
+      <w:proofErr w:type="spellEnd"/>
+      <w:r>
+        <w:rPr>
+          <w:rFonts w:ascii="Times New Roman" w:hAnsi="Times New Roman" w:cs="Times New Roman"/>
+          <w:sz w:val="24"/>
+          <w:szCs w:val="24"/>
+        </w:rPr>
+        <w:t xml:space="preserve"> is a</w:t>
+      </w:r>
+      <w:r>
+        <w:rPr>
+          <w:rFonts w:ascii="Times New Roman" w:hAnsi="Times New Roman" w:cs="Times New Roman"/>
+          <w:sz w:val="24"/>
+          <w:szCs w:val="24"/>
+        </w:rPr>
+        <w:t xml:space="preserve"> private company that specializes in location data with products for application development. The data was provided aggregated to 100 x 100 m grid cells for June, July, and August 2020.</w:t>
+      </w:r>
+      <w:r>
+        <w:rPr>
+          <w:rFonts w:ascii="Times New Roman" w:hAnsi="Times New Roman" w:cs="Times New Roman"/>
+          <w:sz w:val="24"/>
+          <w:szCs w:val="24"/>
+        </w:rPr>
+        <w:t xml:space="preserve"> Each grid cell has a monthly average value for 2-hour time windows throughout the day. Monthly averages are also separated into weekdays (Monday-Friday) and weekends (Saturday and Sunday).</w:t>
+      </w:r>
+      <w:r>
+        <w:rPr>
+          <w:rFonts w:ascii="Times New Roman" w:hAnsi="Times New Roman" w:cs="Times New Roman"/>
+          <w:sz w:val="24"/>
+          <w:szCs w:val="24"/>
+        </w:rPr>
+        <w:t xml:space="preserve"> </w:t>
+      </w:r>
+      <w:r>
+        <w:rPr>
+          <w:rFonts w:ascii="Times New Roman" w:hAnsi="Times New Roman" w:cs="Times New Roman"/>
+          <w:sz w:val="24"/>
+          <w:szCs w:val="24"/>
+        </w:rPr>
+        <w:t xml:space="preserve">To anonymize the mobility data, </w:t>
+      </w:r>
+      <w:r>
+        <w:rPr>
+          <w:rFonts w:ascii="Times New Roman" w:hAnsi="Times New Roman" w:cs="Times New Roman"/>
+          <w:sz w:val="24"/>
+          <w:szCs w:val="24"/>
+        </w:rPr>
+        <w:t xml:space="preserve">grid cells with activity levels below a certain threshold are removed. Additionally, all activity patterns </w:t>
+      </w:r>
+      <w:r>
+        <w:rPr>
+          <w:rFonts w:ascii="Times New Roman" w:hAnsi="Times New Roman" w:cs="Times New Roman"/>
+          <w:sz w:val="24"/>
+          <w:szCs w:val="24"/>
+        </w:rPr>
+        <w:t xml:space="preserve">are normalized (i.e., scaled between 0 and 1) across the entire dataset. The activity pattern found within a </w:t>
+      </w:r>
+      <w:r>
+        <w:rPr>
+          <w:rFonts w:ascii="Times New Roman" w:hAnsi="Times New Roman" w:cs="Times New Roman"/>
+          <w:sz w:val="24"/>
+          <w:szCs w:val="24"/>
+        </w:rPr>
+        <w:t xml:space="preserve">grid-cell therefore represents the relative human activity between areas and not the raw total. </w:t>
+      </w:r>
+    </w:p>
+    <w:p>
+      <w:pPr>
+        <w:rPr>
+          <w:rFonts w:ascii="Times New Roman" w:hAnsi="Times New Roman" w:cs="Times New Roman"/>
+          <w:sz w:val="24"/>
+          <w:szCs w:val="24"/>
+        </w:rPr>
+      </w:pPr>
+      <w:r>
+        <w:rPr>
+          <w:rFonts w:ascii="Times New Roman" w:hAnsi="Times New Roman" w:cs="Times New Roman"/>
+          <w:sz w:val="24"/>
+          <w:szCs w:val="24"/>
+        </w:rPr>
+        <w:t xml:space="preserve">The data provided by </w:t>
+      </w:r>
+      <w:proofErr w:type="spellStart"/>
+      <w:r>
+        <w:rPr>
+          <w:rFonts w:ascii="Times New Roman" w:hAnsi="Times New Roman" w:cs="Times New Roman"/>
+          <w:sz w:val="24"/>
+          <w:szCs w:val="24"/>
+        </w:rPr>
+        <w:t>Mapbox</w:t>
+      </w:r>
+      <w:proofErr w:type="spellEnd"/>
+      <w:r>
+        <w:rPr>
+          <w:rFonts w:ascii="Times New Roman" w:hAnsi="Times New Roman" w:cs="Times New Roman"/>
+          <w:sz w:val="24"/>
+          <w:szCs w:val="24"/>
+        </w:rPr>
+        <w:t xml:space="preserve"> require processing for comparisons with other spatial data. The anonymized mobility data came as a text delimited file with a column specifying the boundaries of the grid cell. </w:t>
+      </w:r>
+      <w:r>
+        <w:rPr>
+          <w:rFonts w:ascii="Times New Roman" w:hAnsi="Times New Roman" w:cs="Times New Roman"/>
+          <w:sz w:val="24"/>
+          <w:szCs w:val="24"/>
+        </w:rPr>
+        <w:t xml:space="preserve">We found the intersection of each grid cell with the properties managed by Conservation Halton through an iterative loop. The file size for this dataset was large (&gt; 4 million observations) and difficult to manage personal computers. We conduct this intersection process in </w:t>
+      </w:r>
+      <w:r>
+        <w:rPr>
+          <w:rFonts w:ascii="Times New Roman" w:hAnsi="Times New Roman" w:cs="Times New Roman"/>
+          <w:sz w:val="24"/>
+          <w:szCs w:val="24"/>
+        </w:rPr>
+        <w:t xml:space="preserve">parallel for efficiency in runtime on the Compute Canada </w:t>
+      </w:r>
+      <w:r>
+        <w:rPr>
+          <w:rFonts w:ascii="Times New Roman" w:hAnsi="Times New Roman" w:cs="Times New Roman"/>
+          <w:sz w:val="24"/>
+          <w:szCs w:val="24"/>
+        </w:rPr>
+        <w:t>high-performance computing</w:t>
+      </w:r>
+      <w:r>
+        <w:rPr>
+          <w:rFonts w:ascii="Times New Roman" w:hAnsi="Times New Roman" w:cs="Times New Roman"/>
+          <w:sz w:val="24"/>
+          <w:szCs w:val="24"/>
+        </w:rPr>
+        <w:t xml:space="preserve"> cluster (</w:t>
+      </w:r>
+      <w:hyperlink r:id="rId10" w:history="1">
+        <w:r>
+          <w:rPr>
+            <w:rStyle w:val="Hyperlink"/>
+            <w:rFonts w:ascii="Times New Roman" w:hAnsi="Times New Roman" w:cs="Times New Roman"/>
+            <w:sz w:val="24"/>
+            <w:szCs w:val="24"/>
+          </w:rPr>
+          <w:t>https://www.computecanada.ca/</w:t>
+        </w:r>
+      </w:hyperlink>
+      <w:r>
+        <w:rPr>
+          <w:rFonts w:ascii="Times New Roman" w:hAnsi="Times New Roman" w:cs="Times New Roman"/>
+          <w:sz w:val="24"/>
+          <w:szCs w:val="24"/>
+        </w:rPr>
+        <w:t>).</w:t>
+      </w:r>
+      <w:r>
+        <w:rPr>
+          <w:rFonts w:ascii="Times New Roman" w:hAnsi="Times New Roman" w:cs="Times New Roman"/>
+          <w:sz w:val="24"/>
+          <w:szCs w:val="24"/>
+        </w:rPr>
+        <w:t xml:space="preserve"> We provide a function </w:t>
+      </w:r>
+      <w:r>
+        <w:rPr>
+          <w:rFonts w:ascii="Times New Roman" w:hAnsi="Times New Roman" w:cs="Times New Roman"/>
+          <w:sz w:val="24"/>
+          <w:szCs w:val="24"/>
+        </w:rPr>
+        <w:t xml:space="preserve">for matching spatial files in R (e.g., sf, </w:t>
+      </w:r>
+      <w:proofErr w:type="spellStart"/>
+      <w:r>
+        <w:rPr>
+          <w:rFonts w:ascii="Times New Roman" w:hAnsi="Times New Roman" w:cs="Times New Roman"/>
+          <w:sz w:val="24"/>
+          <w:szCs w:val="24"/>
+        </w:rPr>
+        <w:t>sfc</w:t>
+      </w:r>
+      <w:proofErr w:type="spellEnd"/>
+      <w:r>
+        <w:rPr>
+          <w:rFonts w:ascii="Times New Roman" w:hAnsi="Times New Roman" w:cs="Times New Roman"/>
+          <w:sz w:val="24"/>
+          <w:szCs w:val="24"/>
+        </w:rPr>
+        <w:t>) to the grid cells from the mobility data for future users (</w:t>
+      </w:r>
+      <w:proofErr w:type="spellStart"/>
+      <w:r>
+        <w:rPr>
+          <w:rFonts w:ascii="Times New Roman" w:hAnsi="Times New Roman" w:cs="Times New Roman"/>
+          <w:sz w:val="24"/>
+          <w:szCs w:val="24"/>
+        </w:rPr>
+        <w:t>functions.r</w:t>
+      </w:r>
+      <w:proofErr w:type="spellEnd"/>
+      <w:r>
+        <w:rPr>
+          <w:rFonts w:ascii="Times New Roman" w:hAnsi="Times New Roman" w:cs="Times New Roman"/>
+          <w:sz w:val="24"/>
+          <w:szCs w:val="24"/>
+        </w:rPr>
+        <w:t xml:space="preserve">). The output produced was a spatial data file (SF class; package sf) that had grid cells masked to the Conservation Halton properties. </w:t>
+      </w:r>
+    </w:p>
+    <w:p>
+      <w:pPr>
+        <w:rPr>
+          <w:rFonts w:ascii="Times New Roman" w:hAnsi="Times New Roman" w:cs="Times New Roman"/>
+          <w:sz w:val="24"/>
+          <w:szCs w:val="24"/>
+        </w:rPr>
+      </w:pPr>
+      <w:r>
+        <w:rPr>
+          <w:rFonts w:ascii="Times New Roman" w:hAnsi="Times New Roman" w:cs="Times New Roman"/>
+          <w:sz w:val="24"/>
+          <w:szCs w:val="24"/>
+        </w:rPr>
+        <w:t xml:space="preserve">A significant challenge with using the mobility data for urban greenspaces was the accidental inclusion of activity outside of the park. Roads and highways were especially challenging with boundaries of greenspace properties have high activity patterns that are likely not reflective of the activity within the property. Removing 100 x 100 grid cells individually based on proximity to road is </w:t>
+      </w:r>
+      <w:proofErr w:type="spellStart"/>
+      <w:r>
+        <w:rPr>
+          <w:rFonts w:ascii="Times New Roman" w:hAnsi="Times New Roman" w:cs="Times New Roman"/>
+          <w:sz w:val="24"/>
+          <w:szCs w:val="24"/>
+        </w:rPr>
+        <w:t>labourious</w:t>
+      </w:r>
+      <w:proofErr w:type="spellEnd"/>
+      <w:r>
+        <w:rPr>
+          <w:rFonts w:ascii="Times New Roman" w:hAnsi="Times New Roman" w:cs="Times New Roman"/>
+          <w:sz w:val="24"/>
+          <w:szCs w:val="24"/>
+        </w:rPr>
+        <w:t xml:space="preserve">, requires spatial information about roads, and can be subjective. For a more systematic approach, we identified any grid cell with human activity between 12 – 6 am. </w:t>
+      </w:r>
+      <w:r>
+        <w:rPr>
+          <w:rFonts w:ascii="Times New Roman" w:hAnsi="Times New Roman" w:cs="Times New Roman"/>
+          <w:sz w:val="24"/>
+          <w:szCs w:val="24"/>
+        </w:rPr>
+        <w:t xml:space="preserve">Many of the properties are closed to access overnight and </w:t>
+      </w:r>
+      <w:r>
+        <w:rPr>
+          <w:rFonts w:ascii="Times New Roman" w:hAnsi="Times New Roman" w:cs="Times New Roman"/>
+          <w:sz w:val="24"/>
+          <w:szCs w:val="24"/>
+        </w:rPr>
+        <w:t xml:space="preserve">the remaining properties likely experience substantially lower traffic. The activity in these areas between 12 – 6 am are likely below the threshold identified by </w:t>
+      </w:r>
+      <w:proofErr w:type="spellStart"/>
+      <w:r>
+        <w:rPr>
+          <w:rFonts w:ascii="Times New Roman" w:hAnsi="Times New Roman" w:cs="Times New Roman"/>
+          <w:sz w:val="24"/>
+          <w:szCs w:val="24"/>
+        </w:rPr>
+        <w:t>Mapbox</w:t>
+      </w:r>
+      <w:proofErr w:type="spellEnd"/>
+      <w:r>
+        <w:rPr>
+          <w:rFonts w:ascii="Times New Roman" w:hAnsi="Times New Roman" w:cs="Times New Roman"/>
+          <w:sz w:val="24"/>
+          <w:szCs w:val="24"/>
+        </w:rPr>
+        <w:t xml:space="preserve"> for human activity. Conversely, roads and adjacent commercial operations remain activity during overnight hours. We excluded any grid cell with activity during these select hours to remove activity outside of the greenspaces from being reported (Appendix A). </w:t>
+      </w:r>
+    </w:p>
+    <w:p>
+      <w:pPr>
+        <w:rPr>
+          <w:rFonts w:ascii="Times New Roman" w:hAnsi="Times New Roman" w:cs="Times New Roman"/>
+          <w:sz w:val="24"/>
+          <w:szCs w:val="24"/>
+        </w:rPr>
+      </w:pPr>
+    </w:p>
+    <w:p>
+      <w:pPr>
+        <w:rPr>
+          <w:rFonts w:ascii="Times New Roman" w:hAnsi="Times New Roman" w:cs="Times New Roman"/>
+          <w:sz w:val="24"/>
+          <w:szCs w:val="24"/>
+        </w:rPr>
+      </w:pPr>
+    </w:p>
+    <w:p>
+      <w:pPr>
+        <w:rPr>
+          <w:rFonts w:ascii="Times New Roman" w:hAnsi="Times New Roman" w:cs="Times New Roman"/>
+          <w:sz w:val="24"/>
+          <w:szCs w:val="24"/>
+        </w:rPr>
+      </w:pPr>
     </w:p>
     <w:p>
       <w:pPr>
@@ -1522,49 +1931,49 @@
           <w:sz w:val="24"/>
           <w:szCs w:val="24"/>
         </w:rPr>
+        <w:t>3.0 Results</w:t>
+      </w:r>
+    </w:p>
+    <w:p>
+      <w:pPr>
+        <w:rPr>
+          <w:rFonts w:ascii="Times New Roman" w:hAnsi="Times New Roman" w:cs="Times New Roman"/>
+          <w:sz w:val="24"/>
+          <w:szCs w:val="24"/>
+        </w:rPr>
+      </w:pPr>
+      <w:r>
+        <w:rPr>
+          <w:rFonts w:ascii="Times New Roman" w:hAnsi="Times New Roman" w:cs="Times New Roman"/>
+          <w:sz w:val="24"/>
+          <w:szCs w:val="24"/>
+        </w:rPr>
+        <w:t>3.1</w:t>
+      </w:r>
+      <w:r>
+        <w:rPr>
+          <w:rFonts w:ascii="Times New Roman" w:hAnsi="Times New Roman" w:cs="Times New Roman"/>
+          <w:sz w:val="24"/>
+          <w:szCs w:val="24"/>
+        </w:rPr>
+        <w:t xml:space="preserve"> </w:t>
+      </w:r>
+    </w:p>
+    <w:p>
+      <w:pPr>
+        <w:rPr>
+          <w:rFonts w:ascii="Times New Roman" w:hAnsi="Times New Roman" w:cs="Times New Roman"/>
+          <w:sz w:val="24"/>
+          <w:szCs w:val="24"/>
+        </w:rPr>
+      </w:pPr>
+      <w:r>
+        <w:rPr>
+          <w:rFonts w:ascii="Times New Roman" w:hAnsi="Times New Roman" w:cs="Times New Roman"/>
+          <w:sz w:val="24"/>
+          <w:szCs w:val="24"/>
+        </w:rPr>
         <w:lastRenderedPageBreak/>
-        <w:t>3.0 Results</w:t>
-      </w:r>
-    </w:p>
-    <w:p>
-      <w:pPr>
-        <w:rPr>
-          <w:rFonts w:ascii="Times New Roman" w:hAnsi="Times New Roman" w:cs="Times New Roman"/>
-          <w:sz w:val="24"/>
-          <w:szCs w:val="24"/>
-        </w:rPr>
-      </w:pPr>
-      <w:r>
-        <w:rPr>
-          <w:rFonts w:ascii="Times New Roman" w:hAnsi="Times New Roman" w:cs="Times New Roman"/>
-          <w:sz w:val="24"/>
-          <w:szCs w:val="24"/>
-        </w:rPr>
-        <w:t>3.1</w:t>
-      </w:r>
-      <w:r>
-        <w:rPr>
-          <w:rFonts w:ascii="Times New Roman" w:hAnsi="Times New Roman" w:cs="Times New Roman"/>
-          <w:sz w:val="24"/>
-          <w:szCs w:val="24"/>
-        </w:rPr>
-        <w:t xml:space="preserve"> </w:t>
-      </w:r>
-    </w:p>
-    <w:p>
-      <w:pPr>
-        <w:rPr>
-          <w:rFonts w:ascii="Times New Roman" w:hAnsi="Times New Roman" w:cs="Times New Roman"/>
-          <w:sz w:val="24"/>
-          <w:szCs w:val="24"/>
-        </w:rPr>
-      </w:pPr>
-      <w:r>
-        <w:rPr>
-          <w:rFonts w:ascii="Times New Roman" w:hAnsi="Times New Roman" w:cs="Times New Roman"/>
-          <w:sz w:val="24"/>
-          <w:szCs w:val="24"/>
-        </w:rPr>
         <w:br w:type="page"/>
       </w:r>
     </w:p>
@@ -2880,7 +3289,7 @@
                     </pic:cNvPicPr>
                   </pic:nvPicPr>
                   <pic:blipFill>
-                    <a:blip r:embed="rId10" cstate="print">
+                    <a:blip r:embed="rId11" cstate="print">
                       <a:extLst>
                         <a:ext uri="{28A0092B-C50C-407E-A947-70E740481C1C}">
                           <a14:useLocalDpi xmlns:a14="http://schemas.microsoft.com/office/drawing/2010/main" val="0"/>
@@ -3018,7 +3427,7 @@
                     </pic:cNvPicPr>
                   </pic:nvPicPr>
                   <pic:blipFill>
-                    <a:blip r:embed="rId11" cstate="print">
+                    <a:blip r:embed="rId12" cstate="print">
                       <a:extLst>
                         <a:ext uri="{28A0092B-C50C-407E-A947-70E740481C1C}">
                           <a14:useLocalDpi xmlns:a14="http://schemas.microsoft.com/office/drawing/2010/main" val="0"/>
@@ -3166,7 +3575,7 @@
                     </pic:cNvPicPr>
                   </pic:nvPicPr>
                   <pic:blipFill>
-                    <a:blip r:embed="rId12" cstate="print">
+                    <a:blip r:embed="rId13" cstate="print">
                       <a:extLst>
                         <a:ext uri="{28A0092B-C50C-407E-A947-70E740481C1C}">
                           <a14:useLocalDpi xmlns:a14="http://schemas.microsoft.com/office/drawing/2010/main" val="0"/>
@@ -3200,10 +3609,20 @@
       <w:r>
         <w:rPr>
           <w:rFonts w:ascii="Times New Roman" w:hAnsi="Times New Roman" w:cs="Times New Roman"/>
-          <w:sz w:val="24"/>
-          <w:szCs w:val="24"/>
-        </w:rPr>
-        <w:t>Figure 3: Patterns of trail use with mobility data. Properties with higher trail densities were found to have significantly high activity patterns once controlling for the two smallest properties (Shanahan and Robert Edmondson). There was also a positive relationship with area of human activity</w:t>
+          <w:b/>
+          <w:bCs/>
+          <w:sz w:val="24"/>
+          <w:szCs w:val="24"/>
+        </w:rPr>
+        <w:t>Figure 3:</w:t>
+      </w:r>
+      <w:r>
+        <w:rPr>
+          <w:rFonts w:ascii="Times New Roman" w:hAnsi="Times New Roman" w:cs="Times New Roman"/>
+          <w:sz w:val="24"/>
+          <w:szCs w:val="24"/>
+        </w:rPr>
+        <w:t xml:space="preserve"> Patterns of trail use with mobility data. Properties with higher trail densities were found to have significantly high activity patterns once controlling for the two smallest properties (Shanahan and Robert Edmondson). There was also a positive relationship with area of human activity</w:t>
       </w:r>
       <w:r>
         <w:rPr>

</xml_diff>

<commit_message>
Finished draft, revised biodiversity EDA
</commit_message>
<xml_diff>
--- a/manuscript/MS 2022 - urban green space activity.docx
+++ b/manuscript/MS 2022 - urban green space activity.docx
@@ -895,15 +895,63 @@
           <w:sz w:val="24"/>
           <w:szCs w:val="24"/>
         </w:rPr>
-        <w:t>This prevents tracking individual behaviours, activity by demographics, or fine resolution of activity patterns (e.g., &lt; 10 m).</w:t>
-      </w:r>
-      <w:r>
-        <w:rPr>
-          <w:rFonts w:ascii="Times New Roman" w:hAnsi="Times New Roman" w:cs="Times New Roman"/>
-          <w:sz w:val="24"/>
-          <w:szCs w:val="24"/>
-        </w:rPr>
-        <w:t xml:space="preserve"> Often urban greenspaces are not very large, so discerning activity within the space relative to nearby city development can be difficult. This becomes particularly problematic on greenspace boundaries that are often residential or high-traffic roads. Mobility data is rarely separated by mode of transportation (e.g., pedestrian, cyclist, motorist) and thus differentiating between cars driving along the boundaries and hikers within the greenspace can be difficult at too coarse scales. </w:t>
+        <w:t>This prevents tracking individual behaviours, activity by demographics, or fine resolution of activity patterns (e.g., &lt; 10</w:t>
+      </w:r>
+      <w:r>
+        <w:rPr>
+          <w:rFonts w:ascii="Times New Roman" w:hAnsi="Times New Roman" w:cs="Times New Roman"/>
+          <w:sz w:val="24"/>
+          <w:szCs w:val="24"/>
+        </w:rPr>
+        <w:t>0</w:t>
+      </w:r>
+      <w:r>
+        <w:rPr>
+          <w:rFonts w:ascii="Times New Roman" w:hAnsi="Times New Roman" w:cs="Times New Roman"/>
+          <w:sz w:val="24"/>
+          <w:szCs w:val="24"/>
+        </w:rPr>
+        <w:t xml:space="preserve"> m).</w:t>
+      </w:r>
+      <w:r>
+        <w:rPr>
+          <w:rFonts w:ascii="Times New Roman" w:hAnsi="Times New Roman" w:cs="Times New Roman"/>
+          <w:sz w:val="24"/>
+          <w:szCs w:val="24"/>
+        </w:rPr>
+        <w:t xml:space="preserve"> Often urban greenspaces are not very large, so discerning activity within the space relative to nearby city development can be difficult. This becomes particularly problematic on greenspace boundaries that are often </w:t>
+      </w:r>
+      <w:r>
+        <w:rPr>
+          <w:rFonts w:ascii="Times New Roman" w:hAnsi="Times New Roman" w:cs="Times New Roman"/>
+          <w:sz w:val="24"/>
+          <w:szCs w:val="24"/>
+        </w:rPr>
+        <w:t xml:space="preserve">delineated by </w:t>
+      </w:r>
+      <w:r>
+        <w:rPr>
+          <w:rFonts w:ascii="Times New Roman" w:hAnsi="Times New Roman" w:cs="Times New Roman"/>
+          <w:sz w:val="24"/>
+          <w:szCs w:val="24"/>
+        </w:rPr>
+        <w:t>residential or high-traffic roads. Mobility data is rarely separated by mode of transportation (e.g., pedestrian, cyclist, motorist) and thus differentiating between cars driving along the boundaries and hikers within the</w:t>
+      </w:r>
+      <w:r>
+        <w:rPr>
+          <w:rFonts w:ascii="Times New Roman" w:hAnsi="Times New Roman" w:cs="Times New Roman"/>
+          <w:sz w:val="24"/>
+          <w:szCs w:val="24"/>
+        </w:rPr>
+        <w:t xml:space="preserve"> adjacent</w:t>
+      </w:r>
+      <w:r>
+        <w:rPr>
+          <w:rFonts w:ascii="Times New Roman" w:hAnsi="Times New Roman" w:cs="Times New Roman"/>
+          <w:sz w:val="24"/>
+          <w:szCs w:val="24"/>
+        </w:rPr>
+        <w:t xml:space="preserve"> greenspace can be difficult at coarse scales. </w:t>
       </w:r>
       <w:r>
         <w:rPr>
@@ -1051,7 +1099,71 @@
           <w:sz w:val="24"/>
           <w:szCs w:val="24"/>
         </w:rPr>
-        <w:t xml:space="preserve"> Rarely is biodiversity data collected hourly or more than a few grid-cells of mobility data, presenting a challenge trying to connect these two disparate types of data. Additionally, biodiversity surveys are often conducted away from human activity, such as away from trails, playgrounds, or picnic areas.</w:t>
+        <w:t xml:space="preserve"> Rarely is biodiversity data collected hourly or </w:t>
+      </w:r>
+      <w:r>
+        <w:rPr>
+          <w:rFonts w:ascii="Times New Roman" w:hAnsi="Times New Roman" w:cs="Times New Roman"/>
+          <w:sz w:val="24"/>
+          <w:szCs w:val="24"/>
+        </w:rPr>
+        <w:t xml:space="preserve">covering more </w:t>
+      </w:r>
+      <w:r>
+        <w:rPr>
+          <w:rFonts w:ascii="Times New Roman" w:hAnsi="Times New Roman" w:cs="Times New Roman"/>
+          <w:sz w:val="24"/>
+          <w:szCs w:val="24"/>
+        </w:rPr>
+        <w:t>than a few grid-cells of mobility data, presenting a challenge trying to connect these two disparate types of data. Additionally, biodiversity surveys are often conducted away from</w:t>
+      </w:r>
+      <w:r>
+        <w:rPr>
+          <w:rFonts w:ascii="Times New Roman" w:hAnsi="Times New Roman" w:cs="Times New Roman"/>
+          <w:sz w:val="24"/>
+          <w:szCs w:val="24"/>
+        </w:rPr>
+        <w:t xml:space="preserve"> areas with high</w:t>
+      </w:r>
+      <w:r>
+        <w:rPr>
+          <w:rFonts w:ascii="Times New Roman" w:hAnsi="Times New Roman" w:cs="Times New Roman"/>
+          <w:sz w:val="24"/>
+          <w:szCs w:val="24"/>
+        </w:rPr>
+        <w:t xml:space="preserve"> human activity</w:t>
+      </w:r>
+      <w:r>
+        <w:rPr>
+          <w:rFonts w:ascii="Times New Roman" w:hAnsi="Times New Roman" w:cs="Times New Roman"/>
+          <w:sz w:val="24"/>
+          <w:szCs w:val="24"/>
+        </w:rPr>
+        <w:t xml:space="preserve"> (e.g., </w:t>
+      </w:r>
+      <w:r>
+        <w:rPr>
+          <w:rFonts w:ascii="Times New Roman" w:hAnsi="Times New Roman" w:cs="Times New Roman"/>
+          <w:sz w:val="24"/>
+          <w:szCs w:val="24"/>
+        </w:rPr>
+        <w:t>trails, playgrounds, picnic areas</w:t>
+      </w:r>
+      <w:r>
+        <w:rPr>
+          <w:rFonts w:ascii="Times New Roman" w:hAnsi="Times New Roman" w:cs="Times New Roman"/>
+          <w:sz w:val="24"/>
+          <w:szCs w:val="24"/>
+        </w:rPr>
+        <w:t>) reducing the chance that any activity would be recorded</w:t>
+      </w:r>
+      <w:r>
+        <w:rPr>
+          <w:rFonts w:ascii="Times New Roman" w:hAnsi="Times New Roman" w:cs="Times New Roman"/>
+          <w:sz w:val="24"/>
+          <w:szCs w:val="24"/>
+        </w:rPr>
+        <w:t>.</w:t>
       </w:r>
       <w:r>
         <w:rPr>
@@ -1298,7 +1410,7 @@
           <w:sz w:val="24"/>
           <w:szCs w:val="24"/>
         </w:rPr>
-        <w:t xml:space="preserve"> presents mobile activity data aggregated to 100 x 100 m grid cells and to two-hour windows. We partnered with a local conservation authority, Conservation Halton, responsible for the management of urban greenspaces including nature reserves, parks, and unmanaged lands.</w:t>
+        <w:t xml:space="preserve"> presents mobile activity data aggregated to 100 x 100 m grid cells and two-hour windows. We partnered with a local conservation authority, Conservation Halton, responsible for the management of urban greenspaces including nature reserves, parks, and unmanaged lands.</w:t>
       </w:r>
       <w:r>
         <w:rPr>
@@ -1314,7 +1426,16 @@
           <w:sz w:val="24"/>
           <w:szCs w:val="24"/>
         </w:rPr>
-        <w:t xml:space="preserve"> properties</w:t>
+        <w:t xml:space="preserve"> </w:t>
+      </w:r>
+      <w:r>
+        <w:rPr>
+          <w:rFonts w:ascii="Times New Roman" w:hAnsi="Times New Roman" w:cs="Times New Roman"/>
+          <w:sz w:val="24"/>
+          <w:szCs w:val="24"/>
+        </w:rPr>
+        <w:lastRenderedPageBreak/>
+        <w:t>properties</w:t>
       </w:r>
       <w:r>
         <w:rPr>
@@ -1370,7 +1491,6 @@
           <w:sz w:val="24"/>
           <w:szCs w:val="24"/>
         </w:rPr>
-        <w:lastRenderedPageBreak/>
         <w:t xml:space="preserve">How does anonymized mobility data compare to traditional measures of human activity in urban greenspaces, such as reservation data or trail density? </w:t>
       </w:r>
     </w:p>
@@ -1649,7 +1769,23 @@
           <w:sz w:val="24"/>
           <w:szCs w:val="24"/>
         </w:rPr>
-        <w:t xml:space="preserve"> private company that specializes in location data with products for application development. The data was provided aggregated to 100 x 100 m grid cells for June, July, and August 2020.</w:t>
+        <w:t xml:space="preserve"> private company that specializes in location data with products for application development. The data was provided aggregated to 100 x 100 m grid cells for June, July, and August 2020</w:t>
+      </w:r>
+      <w:commentRangeStart w:id="6"/>
+      <w:r>
+        <w:rPr>
+          <w:rFonts w:ascii="Times New Roman" w:hAnsi="Times New Roman" w:cs="Times New Roman"/>
+          <w:sz w:val="24"/>
+          <w:szCs w:val="24"/>
+        </w:rPr>
+        <w:t>.</w:t>
+      </w:r>
+      <w:commentRangeEnd w:id="6"/>
+      <w:r>
+        <w:rPr>
+          <w:rStyle w:val="CommentReference"/>
+        </w:rPr>
+        <w:commentReference w:id="6"/>
       </w:r>
       <w:r>
         <w:rPr>
@@ -1723,7 +1859,16 @@
           <w:sz w:val="24"/>
           <w:szCs w:val="24"/>
         </w:rPr>
-        <w:t xml:space="preserve">are normalized (i.e., scaled between 0 and 1) across the entire dataset. The activity pattern found within a </w:t>
+        <w:t xml:space="preserve">are normalized (i.e., scaled between 0 and 1) across the entire </w:t>
+      </w:r>
+      <w:r>
+        <w:rPr>
+          <w:rFonts w:ascii="Times New Roman" w:hAnsi="Times New Roman" w:cs="Times New Roman"/>
+          <w:sz w:val="24"/>
+          <w:szCs w:val="24"/>
+        </w:rPr>
+        <w:lastRenderedPageBreak/>
+        <w:t xml:space="preserve">dataset. The activity pattern found within a </w:t>
       </w:r>
       <w:r>
         <w:rPr>
@@ -1750,7 +1895,6 @@
           <w:sz w:val="24"/>
           <w:szCs w:val="24"/>
         </w:rPr>
-        <w:lastRenderedPageBreak/>
         <w:t xml:space="preserve">The data provided by </w:t>
       </w:r>
       <w:proofErr w:type="spellStart"/>
@@ -1909,23 +2053,7 @@
           <w:sz w:val="24"/>
           <w:szCs w:val="24"/>
         </w:rPr>
-        <w:t>Grid cells that were found to intersect on Conservation Halton properties often ended up masked to an area smaller than the full 100 x 100 m bounding box (</w:t>
-      </w:r>
-      <w:r>
-        <w:rPr>
-          <w:rFonts w:ascii="Times New Roman" w:hAnsi="Times New Roman" w:cs="Times New Roman"/>
-          <w:sz w:val="24"/>
-          <w:szCs w:val="24"/>
-        </w:rPr>
-        <w:t>for an example</w:t>
-      </w:r>
-      <w:r>
-        <w:rPr>
-          <w:rFonts w:ascii="Times New Roman" w:hAnsi="Times New Roman" w:cs="Times New Roman"/>
-          <w:sz w:val="24"/>
-          <w:szCs w:val="24"/>
-        </w:rPr>
-        <w:t xml:space="preserve">, see Figure 1). Many grids were reduced to areas that were only a fraction of the full size. However, the activity value for that grid cell remained unadjusted. To adjust the activity patterns to more accurately reflect the activity registered, we multiplied the mobility data for every grid cell by the polygon area of the respective cell. We also log-transformed the adjusted mobility data to account for wide right-skew in the data.  </w:t>
+        <w:t xml:space="preserve">Grid cells that were found to intersect on Conservation Halton properties often ended up masked to an area smaller than the full 100 x 100 m bounding box (for an example, see Figure 1). Many grids were reduced to areas that were only a fraction of the full size. However, the activity value for that grid cell remained unadjusted. To adjust the activity patterns to more accurately reflect the activity registered, we multiplied the mobility data for every grid cell by the polygon area of the respective cell. We also log-transformed the adjusted mobility data to account for wide right-skew in the data.  </w:t>
       </w:r>
     </w:p>
     <w:p>
@@ -1976,7 +2104,16 @@
           <w:sz w:val="24"/>
           <w:szCs w:val="24"/>
         </w:rPr>
-        <w:t xml:space="preserve">cells individually based on proximity to road is </w:t>
+        <w:t xml:space="preserve">cells individually based on </w:t>
+      </w:r>
+      <w:r>
+        <w:rPr>
+          <w:rFonts w:ascii="Times New Roman" w:hAnsi="Times New Roman" w:cs="Times New Roman"/>
+          <w:sz w:val="24"/>
+          <w:szCs w:val="24"/>
+        </w:rPr>
+        <w:lastRenderedPageBreak/>
+        <w:t xml:space="preserve">proximity to road is </w:t>
       </w:r>
       <w:proofErr w:type="spellStart"/>
       <w:r>
@@ -1994,16 +2131,7 @@
           <w:sz w:val="24"/>
           <w:szCs w:val="24"/>
         </w:rPr>
-        <w:t xml:space="preserve">, requires spatial information about roads, and can be subjective. For a more systematic approach, we identified any grid cell with human activity between 12 – 6 </w:t>
-      </w:r>
-      <w:r>
-        <w:rPr>
-          <w:rFonts w:ascii="Times New Roman" w:hAnsi="Times New Roman" w:cs="Times New Roman"/>
-          <w:sz w:val="24"/>
-          <w:szCs w:val="24"/>
-        </w:rPr>
-        <w:lastRenderedPageBreak/>
-        <w:t xml:space="preserve">am. </w:t>
+        <w:t xml:space="preserve">, requires spatial information about roads, and can be subjective. For a more systematic approach, we identified any grid cell with human activity between 12 – 6 am. </w:t>
       </w:r>
       <w:r>
         <w:rPr>
@@ -2149,27 +2277,7 @@
           <w:sz w:val="24"/>
           <w:szCs w:val="24"/>
         </w:rPr>
-        <w:t>2.</w:t>
-      </w:r>
-      <w:r>
-        <w:rPr>
-          <w:rFonts w:ascii="Times New Roman" w:hAnsi="Times New Roman" w:cs="Times New Roman"/>
-          <w:i/>
-          <w:iCs/>
-          <w:sz w:val="24"/>
-          <w:szCs w:val="24"/>
-        </w:rPr>
-        <w:t>2</w:t>
-      </w:r>
-      <w:r>
-        <w:rPr>
-          <w:rFonts w:ascii="Times New Roman" w:hAnsi="Times New Roman" w:cs="Times New Roman"/>
-          <w:i/>
-          <w:iCs/>
-          <w:sz w:val="24"/>
-          <w:szCs w:val="24"/>
-        </w:rPr>
-        <w:t xml:space="preserve"> Urban greenspace data</w:t>
+        <w:t>2.2 Urban greenspace data</w:t>
       </w:r>
     </w:p>
     <w:p>
@@ -2204,31 +2312,7 @@
           <w:sz w:val="24"/>
           <w:szCs w:val="24"/>
         </w:rPr>
-        <w:t>properties managed by Conservation Halton in Ontario, Canada. Conservation Halton is a conservation authority empowered by the provincial government to manage urban greenspaces for biological conservation, the preservation of ecosystem services</w:t>
-      </w:r>
-      <w:r>
-        <w:rPr>
-          <w:rFonts w:ascii="Times New Roman" w:hAnsi="Times New Roman" w:cs="Times New Roman"/>
-          <w:sz w:val="24"/>
-          <w:szCs w:val="24"/>
-        </w:rPr>
-        <w:t>,</w:t>
-      </w:r>
-      <w:r>
-        <w:rPr>
-          <w:rFonts w:ascii="Times New Roman" w:hAnsi="Times New Roman" w:cs="Times New Roman"/>
-          <w:sz w:val="24"/>
-          <w:szCs w:val="24"/>
-        </w:rPr>
-        <w:t xml:space="preserve"> and for human recreation. </w:t>
-      </w:r>
-      <w:r>
-        <w:rPr>
-          <w:rFonts w:ascii="Times New Roman" w:hAnsi="Times New Roman" w:cs="Times New Roman"/>
-          <w:sz w:val="24"/>
-          <w:szCs w:val="24"/>
-        </w:rPr>
-        <w:t>The 53 properties include a range of management types including conservation area</w:t>
+        <w:t>properties managed by Conservation Halton in Ontario, Canada. Conservation Halton is a conservation authority empowered by the provincial government to manage urban greenspaces for biological conservation, the preservation of ecosystem services, and for human recreation. The 53 properties include a range of management types including conservation area</w:t>
       </w:r>
       <w:r>
         <w:rPr>
@@ -2359,7 +2443,16 @@
           <w:sz w:val="24"/>
           <w:szCs w:val="24"/>
         </w:rPr>
-        <w:t xml:space="preserve"> between 9 am and 6 pm for a maximum of 2 hours. These seven properties are among the most popular areas within Conservation Halton with popular features including waterbodies, rock formations, and a well</w:t>
+        <w:t xml:space="preserve"> between 9 am and 6 pm for a maximum of 2 hours. These seven properties are among the most popular areas within Conservation Halton with popular features </w:t>
+      </w:r>
+      <w:r>
+        <w:rPr>
+          <w:rFonts w:ascii="Times New Roman" w:hAnsi="Times New Roman" w:cs="Times New Roman"/>
+          <w:sz w:val="24"/>
+          <w:szCs w:val="24"/>
+        </w:rPr>
+        <w:lastRenderedPageBreak/>
+        <w:t>including waterbodies, rock formations, and a well</w:t>
       </w:r>
       <w:r>
         <w:rPr>
@@ -2383,16 +2476,7 @@
           <w:sz w:val="24"/>
           <w:szCs w:val="24"/>
         </w:rPr>
-        <w:t xml:space="preserve"> We obtained the reservation data for visitors that attended these seven properties for June, July, and August 2020. </w:t>
-      </w:r>
-      <w:r>
-        <w:rPr>
-          <w:rFonts w:ascii="Times New Roman" w:hAnsi="Times New Roman" w:cs="Times New Roman"/>
-          <w:sz w:val="24"/>
-          <w:szCs w:val="24"/>
-        </w:rPr>
-        <w:lastRenderedPageBreak/>
-        <w:t xml:space="preserve">The reservation data included the number of individuals, the time of check-in, and park visited. Additionally, we obtained information about the </w:t>
+        <w:t xml:space="preserve"> We obtained the reservation data for visitors that attended these seven properties for June, July, and August 2020. The reservation data included the number of individuals, the time of check-in, and park visited. Additionally, we obtained information about the </w:t>
       </w:r>
       <w:r>
         <w:rPr>
@@ -2579,7 +2663,6 @@
           <w:rFonts w:ascii="Times New Roman" w:eastAsiaTheme="minorEastAsia" w:hAnsi="Times New Roman" w:cs="Times New Roman"/>
           <w:sz w:val="24"/>
           <w:szCs w:val="24"/>
-          <w:lang w:val="it-IT"/>
         </w:rPr>
       </w:pPr>
       <m:oMath>
@@ -2608,7 +2691,6 @@
                 <w:rFonts w:ascii="Cambria Math" w:hAnsi="Cambria Math" w:cs="Times New Roman"/>
                 <w:sz w:val="24"/>
                 <w:szCs w:val="24"/>
-                <w:lang w:val="it-IT"/>
               </w:rPr>
               <m:t xml:space="preserve"> </m:t>
             </m:r>
@@ -2637,7 +2719,6 @@
             <w:rFonts w:ascii="Cambria Math" w:hAnsi="Cambria Math" w:cs="Times New Roman"/>
             <w:sz w:val="24"/>
             <w:szCs w:val="24"/>
-            <w:lang w:val="it-IT"/>
           </w:rPr>
           <m:t xml:space="preserve"> =</m:t>
         </m:r>
@@ -2684,7 +2765,6 @@
                     <w:rFonts w:ascii="Cambria Math" w:hAnsi="Cambria Math" w:cs="Times New Roman"/>
                     <w:sz w:val="24"/>
                     <w:szCs w:val="24"/>
-                    <w:lang w:val="it-IT"/>
                   </w:rPr>
                   <m:t xml:space="preserve"> × </m:t>
                 </m:r>
@@ -2764,7 +2844,6 @@
           <w:rFonts w:ascii="Times New Roman" w:eastAsiaTheme="minorEastAsia" w:hAnsi="Times New Roman" w:cs="Times New Roman"/>
           <w:sz w:val="24"/>
           <w:szCs w:val="24"/>
-          <w:lang w:val="it-IT"/>
         </w:rPr>
         <w:tab/>
       </w:r>
@@ -2773,7 +2852,6 @@
           <w:rFonts w:ascii="Times New Roman" w:eastAsiaTheme="minorEastAsia" w:hAnsi="Times New Roman" w:cs="Times New Roman"/>
           <w:sz w:val="24"/>
           <w:szCs w:val="24"/>
-          <w:lang w:val="it-IT"/>
         </w:rPr>
         <w:tab/>
       </w:r>
@@ -2782,27 +2860,9 @@
           <w:rFonts w:ascii="Times New Roman" w:eastAsiaTheme="minorEastAsia" w:hAnsi="Times New Roman" w:cs="Times New Roman"/>
           <w:sz w:val="24"/>
           <w:szCs w:val="24"/>
-          <w:lang w:val="it-IT"/>
         </w:rPr>
         <w:tab/>
-      </w:r>
-      <w:r>
-        <w:rPr>
-          <w:rFonts w:ascii="Times New Roman" w:eastAsiaTheme="minorEastAsia" w:hAnsi="Times New Roman" w:cs="Times New Roman"/>
-          <w:sz w:val="24"/>
-          <w:szCs w:val="24"/>
-          <w:lang w:val="it-IT"/>
-        </w:rPr>
-        <w:t>E</w:t>
-      </w:r>
-      <w:r>
-        <w:rPr>
-          <w:rFonts w:ascii="Times New Roman" w:eastAsiaTheme="minorEastAsia" w:hAnsi="Times New Roman" w:cs="Times New Roman"/>
-          <w:sz w:val="24"/>
-          <w:szCs w:val="24"/>
-          <w:lang w:val="it-IT"/>
-        </w:rPr>
-        <w:t xml:space="preserve">q.1 </w:t>
+        <w:t xml:space="preserve">Eq.1 </w:t>
       </w:r>
     </w:p>
     <w:p>
@@ -2813,7 +2873,6 @@
           <w:rFonts w:ascii="Times New Roman" w:eastAsiaTheme="minorEastAsia" w:hAnsi="Times New Roman" w:cs="Times New Roman"/>
           <w:sz w:val="24"/>
           <w:szCs w:val="24"/>
-          <w:lang w:val="it-IT"/>
         </w:rPr>
       </w:pPr>
       <m:oMath>
@@ -2854,7 +2913,6 @@
             <w:rFonts w:ascii="Cambria Math" w:hAnsi="Cambria Math" w:cs="Times New Roman"/>
             <w:sz w:val="24"/>
             <w:szCs w:val="24"/>
-            <w:lang w:val="it-IT"/>
           </w:rPr>
           <m:t xml:space="preserve"> =</m:t>
         </m:r>
@@ -2964,7 +3022,6 @@
           <w:rFonts w:ascii="Times New Roman" w:eastAsiaTheme="minorEastAsia" w:hAnsi="Times New Roman" w:cs="Times New Roman"/>
           <w:sz w:val="24"/>
           <w:szCs w:val="24"/>
-          <w:lang w:val="it-IT"/>
         </w:rPr>
         <w:tab/>
       </w:r>
@@ -2973,7 +3030,6 @@
           <w:rFonts w:ascii="Times New Roman" w:eastAsiaTheme="minorEastAsia" w:hAnsi="Times New Roman" w:cs="Times New Roman"/>
           <w:sz w:val="24"/>
           <w:szCs w:val="24"/>
-          <w:lang w:val="it-IT"/>
         </w:rPr>
         <w:tab/>
       </w:r>
@@ -2982,45 +3038,9 @@
           <w:rFonts w:ascii="Times New Roman" w:eastAsiaTheme="minorEastAsia" w:hAnsi="Times New Roman" w:cs="Times New Roman"/>
           <w:sz w:val="24"/>
           <w:szCs w:val="24"/>
-          <w:lang w:val="it-IT"/>
         </w:rPr>
         <w:tab/>
-      </w:r>
-      <w:r>
-        <w:rPr>
-          <w:rFonts w:ascii="Times New Roman" w:eastAsiaTheme="minorEastAsia" w:hAnsi="Times New Roman" w:cs="Times New Roman"/>
-          <w:sz w:val="24"/>
-          <w:szCs w:val="24"/>
-          <w:lang w:val="it-IT"/>
-        </w:rPr>
-        <w:t>E</w:t>
-      </w:r>
-      <w:r>
-        <w:rPr>
-          <w:rFonts w:ascii="Times New Roman" w:eastAsiaTheme="minorEastAsia" w:hAnsi="Times New Roman" w:cs="Times New Roman"/>
-          <w:sz w:val="24"/>
-          <w:szCs w:val="24"/>
-          <w:lang w:val="it-IT"/>
-        </w:rPr>
-        <w:t>q.</w:t>
-      </w:r>
-      <w:r>
-        <w:rPr>
-          <w:rFonts w:ascii="Times New Roman" w:eastAsiaTheme="minorEastAsia" w:hAnsi="Times New Roman" w:cs="Times New Roman"/>
-          <w:sz w:val="24"/>
-          <w:szCs w:val="24"/>
-          <w:lang w:val="it-IT"/>
-        </w:rPr>
-        <w:t xml:space="preserve"> 2</w:t>
-      </w:r>
-      <w:r>
-        <w:rPr>
-          <w:rFonts w:ascii="Times New Roman" w:eastAsiaTheme="minorEastAsia" w:hAnsi="Times New Roman" w:cs="Times New Roman"/>
-          <w:sz w:val="24"/>
-          <w:szCs w:val="24"/>
-          <w:lang w:val="it-IT"/>
-        </w:rPr>
-        <w:t xml:space="preserve"> </w:t>
+        <w:t xml:space="preserve">Eq. 2 </w:t>
       </w:r>
     </w:p>
     <w:p>
@@ -3031,7 +3051,6 @@
           <w:rFonts w:ascii="Times New Roman" w:hAnsi="Times New Roman" w:cs="Times New Roman"/>
           <w:sz w:val="24"/>
           <w:szCs w:val="24"/>
-          <w:lang w:val="it-IT"/>
         </w:rPr>
       </w:pPr>
     </w:p>
@@ -3114,23 +3133,7 @@
           <w:sz w:val="24"/>
           <w:szCs w:val="24"/>
         </w:rPr>
-        <w:t xml:space="preserve">determined the mobility data that intersected with the ecological land classifications (ELC). The proportion of human activity was </w:t>
-      </w:r>
-      <w:r>
-        <w:rPr>
-          <w:rFonts w:ascii="Times New Roman" w:hAnsi="Times New Roman" w:cs="Times New Roman"/>
-          <w:sz w:val="24"/>
-          <w:szCs w:val="24"/>
-        </w:rPr>
-        <w:t xml:space="preserve">determined </w:t>
-      </w:r>
-      <w:r>
-        <w:rPr>
-          <w:rFonts w:ascii="Times New Roman" w:hAnsi="Times New Roman" w:cs="Times New Roman"/>
-          <w:sz w:val="24"/>
-          <w:szCs w:val="24"/>
-        </w:rPr>
-        <w:t xml:space="preserve">by dividing the area of human activity in each ELC class by the total area of human activity. The proportion of ELC used was determined by dividing </w:t>
+        <w:t xml:space="preserve">determined the mobility data that intersected with the ecological land classifications (ELC). The proportion of human activity was determined by dividing the area of human activity in each ELC class by the total area of human activity. The proportion of ELC used was determined by dividing </w:t>
       </w:r>
       <w:r>
         <w:rPr>
@@ -3157,1410 +3160,48 @@
           <w:sz w:val="24"/>
           <w:szCs w:val="24"/>
         </w:rPr>
-        <w:t>All analyses were conducted in R 4.1.2</w:t>
-      </w:r>
-    </w:p>
-    <w:p>
-      <w:pPr>
-        <w:spacing w:line="480" w:lineRule="auto"/>
-        <w:rPr>
-          <w:rFonts w:ascii="Times New Roman" w:hAnsi="Times New Roman" w:cs="Times New Roman"/>
-          <w:sz w:val="24"/>
-          <w:szCs w:val="24"/>
-        </w:rPr>
-      </w:pPr>
-    </w:p>
-    <w:p>
-      <w:pPr>
-        <w:spacing w:line="480" w:lineRule="auto"/>
-        <w:rPr>
-          <w:rFonts w:ascii="Times New Roman" w:hAnsi="Times New Roman" w:cs="Times New Roman"/>
-          <w:b/>
-          <w:bCs/>
-          <w:sz w:val="24"/>
-          <w:szCs w:val="24"/>
-        </w:rPr>
-      </w:pPr>
-      <w:r>
-        <w:rPr>
-          <w:rFonts w:ascii="Times New Roman" w:hAnsi="Times New Roman" w:cs="Times New Roman"/>
-          <w:b/>
-          <w:bCs/>
-          <w:sz w:val="24"/>
-          <w:szCs w:val="24"/>
-        </w:rPr>
         <w:lastRenderedPageBreak/>
-        <w:t>3.0 Results</w:t>
-      </w:r>
-    </w:p>
-    <w:p>
-      <w:pPr>
-        <w:spacing w:line="480" w:lineRule="auto"/>
-        <w:rPr>
-          <w:rFonts w:ascii="Times New Roman" w:hAnsi="Times New Roman" w:cs="Times New Roman"/>
-          <w:i/>
-          <w:iCs/>
-          <w:sz w:val="24"/>
-          <w:szCs w:val="24"/>
-        </w:rPr>
-      </w:pPr>
-      <w:r>
-        <w:rPr>
-          <w:rFonts w:ascii="Times New Roman" w:hAnsi="Times New Roman" w:cs="Times New Roman"/>
-          <w:i/>
-          <w:iCs/>
-          <w:sz w:val="24"/>
-          <w:szCs w:val="24"/>
-        </w:rPr>
-        <w:t>3.1</w:t>
-      </w:r>
-      <w:r>
-        <w:rPr>
-          <w:rFonts w:ascii="Times New Roman" w:hAnsi="Times New Roman" w:cs="Times New Roman"/>
-          <w:i/>
-          <w:iCs/>
-          <w:sz w:val="24"/>
-          <w:szCs w:val="24"/>
-        </w:rPr>
-        <w:t xml:space="preserve"> </w:t>
-      </w:r>
-      <w:r>
-        <w:rPr>
-          <w:rFonts w:ascii="Times New Roman" w:hAnsi="Times New Roman" w:cs="Times New Roman"/>
-          <w:i/>
-          <w:iCs/>
-          <w:sz w:val="24"/>
-          <w:szCs w:val="24"/>
-        </w:rPr>
-        <w:t>Patterns of mobility data</w:t>
-      </w:r>
-    </w:p>
-    <w:p>
-      <w:pPr>
-        <w:spacing w:line="480" w:lineRule="auto"/>
-        <w:ind w:firstLine="720"/>
-        <w:rPr>
-          <w:rFonts w:ascii="Times New Roman" w:hAnsi="Times New Roman" w:cs="Times New Roman"/>
-          <w:sz w:val="24"/>
-          <w:szCs w:val="24"/>
-        </w:rPr>
-      </w:pPr>
-      <w:r>
-        <w:rPr>
-          <w:rFonts w:ascii="Times New Roman" w:hAnsi="Times New Roman" w:cs="Times New Roman"/>
-          <w:sz w:val="24"/>
-          <w:szCs w:val="24"/>
-        </w:rPr>
-        <w:t xml:space="preserve">Mobility data was found to capture human activity within urban greenspaces. </w:t>
-      </w:r>
-      <w:r>
-        <w:rPr>
-          <w:rFonts w:ascii="Times New Roman" w:hAnsi="Times New Roman" w:cs="Times New Roman"/>
-          <w:sz w:val="24"/>
-          <w:szCs w:val="24"/>
-        </w:rPr>
-        <w:t xml:space="preserve">Almost all properties were found to have activity levels above the threshold used to anonymize the data. Most properties had between 30 and 50% of the total area with some observation of mobility data (Table 1). Reserve areas had the lowest percentage of mobility data (Table 1) as would be expected for lands where access is limited. </w:t>
-      </w:r>
-      <w:r>
-        <w:rPr>
-          <w:rFonts w:ascii="Times New Roman" w:hAnsi="Times New Roman" w:cs="Times New Roman"/>
-          <w:sz w:val="24"/>
-          <w:szCs w:val="24"/>
-        </w:rPr>
-        <w:t>For the properties where reservations were required, we found a strong positive relationship between the total number of reservations and total mobility data (</w:t>
-      </w:r>
-      <w:r>
-        <w:rPr>
-          <w:rFonts w:ascii="Times New Roman" w:hAnsi="Times New Roman" w:cs="Times New Roman"/>
-          <w:sz w:val="24"/>
-          <w:szCs w:val="24"/>
-        </w:rPr>
-        <w:t>F</w:t>
-      </w:r>
-      <w:r>
-        <w:rPr>
-          <w:rFonts w:ascii="Times New Roman" w:hAnsi="Times New Roman" w:cs="Times New Roman"/>
-          <w:sz w:val="24"/>
-          <w:szCs w:val="24"/>
-          <w:vertAlign w:val="subscript"/>
-        </w:rPr>
-        <w:t xml:space="preserve">6 </w:t>
-      </w:r>
-      <w:r>
-        <w:rPr>
-          <w:rFonts w:ascii="Times New Roman" w:hAnsi="Times New Roman" w:cs="Times New Roman"/>
-          <w:sz w:val="24"/>
-          <w:szCs w:val="24"/>
-        </w:rPr>
-        <w:t xml:space="preserve">= </w:t>
-      </w:r>
-      <w:r>
-        <w:rPr>
-          <w:rFonts w:ascii="Times New Roman" w:hAnsi="Times New Roman" w:cs="Times New Roman"/>
-          <w:sz w:val="24"/>
-          <w:szCs w:val="24"/>
-        </w:rPr>
-        <w:t xml:space="preserve">86.6, p </w:t>
-      </w:r>
-      <w:r>
-        <w:rPr>
-          <w:rFonts w:ascii="Times New Roman" w:hAnsi="Times New Roman" w:cs="Times New Roman"/>
-          <w:sz w:val="24"/>
-          <w:szCs w:val="24"/>
-        </w:rPr>
-        <w:t>&lt; 0.0001,</w:t>
-      </w:r>
-      <w:r>
-        <w:rPr>
-          <w:rFonts w:ascii="Times New Roman" w:hAnsi="Times New Roman" w:cs="Times New Roman"/>
-          <w:sz w:val="24"/>
-          <w:szCs w:val="24"/>
-        </w:rPr>
-        <w:t xml:space="preserve"> R</w:t>
-      </w:r>
-      <w:r>
-        <w:rPr>
-          <w:rFonts w:ascii="Times New Roman" w:hAnsi="Times New Roman" w:cs="Times New Roman"/>
-          <w:sz w:val="24"/>
-          <w:szCs w:val="24"/>
-          <w:vertAlign w:val="superscript"/>
-        </w:rPr>
-        <w:t>2</w:t>
-      </w:r>
-      <w:r>
-        <w:rPr>
-          <w:rFonts w:ascii="Times New Roman" w:hAnsi="Times New Roman" w:cs="Times New Roman"/>
-          <w:sz w:val="24"/>
-          <w:szCs w:val="24"/>
-        </w:rPr>
-        <w:t xml:space="preserve"> = 0.97; </w:t>
-      </w:r>
-      <w:r>
-        <w:rPr>
-          <w:rFonts w:ascii="Times New Roman" w:hAnsi="Times New Roman" w:cs="Times New Roman"/>
-          <w:sz w:val="24"/>
-          <w:szCs w:val="24"/>
-        </w:rPr>
-        <w:t xml:space="preserve">Figure 2). </w:t>
-      </w:r>
-      <w:r>
-        <w:rPr>
-          <w:rFonts w:ascii="Times New Roman" w:hAnsi="Times New Roman" w:cs="Times New Roman"/>
-          <w:sz w:val="24"/>
-          <w:szCs w:val="24"/>
-        </w:rPr>
-        <w:t>The relationship between number of reservations and mobility data</w:t>
-      </w:r>
-      <w:r>
-        <w:rPr>
-          <w:rFonts w:ascii="Times New Roman" w:hAnsi="Times New Roman" w:cs="Times New Roman"/>
-          <w:sz w:val="24"/>
-          <w:szCs w:val="24"/>
-        </w:rPr>
-        <w:t xml:space="preserve"> </w:t>
-      </w:r>
-      <w:r>
-        <w:rPr>
-          <w:rFonts w:ascii="Times New Roman" w:hAnsi="Times New Roman" w:cs="Times New Roman"/>
-          <w:sz w:val="24"/>
-          <w:szCs w:val="24"/>
-        </w:rPr>
-        <w:t>was mediated by day-of-week</w:t>
-      </w:r>
-      <w:r>
-        <w:rPr>
-          <w:rFonts w:ascii="Times New Roman" w:hAnsi="Times New Roman" w:cs="Times New Roman"/>
-          <w:sz w:val="24"/>
-          <w:szCs w:val="24"/>
-        </w:rPr>
-        <w:t xml:space="preserve"> (p = 0.047)</w:t>
-      </w:r>
-      <w:r>
-        <w:rPr>
-          <w:rFonts w:ascii="Times New Roman" w:hAnsi="Times New Roman" w:cs="Times New Roman"/>
-          <w:sz w:val="24"/>
-          <w:szCs w:val="24"/>
-        </w:rPr>
-        <w:t>, where mobile activity was much higher on weekends</w:t>
-      </w:r>
-      <w:r>
-        <w:rPr>
-          <w:rFonts w:ascii="Times New Roman" w:hAnsi="Times New Roman" w:cs="Times New Roman"/>
-          <w:sz w:val="24"/>
-          <w:szCs w:val="24"/>
-        </w:rPr>
-        <w:t xml:space="preserve">. This pattern suggests that for the same number of reservations, people often spend more time at these properties on the weekend relative to weekdays. </w:t>
-      </w:r>
-    </w:p>
-    <w:p>
-      <w:pPr>
-        <w:spacing w:line="480" w:lineRule="auto"/>
-        <w:rPr>
-          <w:rFonts w:ascii="Times New Roman" w:hAnsi="Times New Roman" w:cs="Times New Roman"/>
-          <w:i/>
-          <w:iCs/>
-          <w:sz w:val="24"/>
-          <w:szCs w:val="24"/>
-        </w:rPr>
-      </w:pPr>
-    </w:p>
-    <w:p>
-      <w:pPr>
-        <w:spacing w:line="480" w:lineRule="auto"/>
-        <w:rPr>
-          <w:rFonts w:ascii="Times New Roman" w:hAnsi="Times New Roman" w:cs="Times New Roman"/>
-          <w:i/>
-          <w:iCs/>
-          <w:sz w:val="24"/>
-          <w:szCs w:val="24"/>
-        </w:rPr>
-      </w:pPr>
-      <w:r>
-        <w:rPr>
-          <w:rFonts w:ascii="Times New Roman" w:hAnsi="Times New Roman" w:cs="Times New Roman"/>
-          <w:i/>
-          <w:iCs/>
-          <w:sz w:val="24"/>
-          <w:szCs w:val="24"/>
-        </w:rPr>
-        <w:t xml:space="preserve">3.2 </w:t>
-      </w:r>
-      <w:r>
-        <w:rPr>
-          <w:rFonts w:ascii="Times New Roman" w:hAnsi="Times New Roman" w:cs="Times New Roman"/>
-          <w:i/>
-          <w:iCs/>
-          <w:sz w:val="24"/>
-          <w:szCs w:val="24"/>
-        </w:rPr>
-        <w:t>Unique metrics from mobility data</w:t>
-      </w:r>
-    </w:p>
-    <w:p>
-      <w:pPr>
-        <w:spacing w:line="480" w:lineRule="auto"/>
-        <w:ind w:firstLine="720"/>
-        <w:rPr>
-          <w:rFonts w:ascii="Times New Roman" w:hAnsi="Times New Roman" w:cs="Times New Roman"/>
-          <w:sz w:val="24"/>
-          <w:szCs w:val="24"/>
-        </w:rPr>
-      </w:pPr>
-      <w:r>
-        <w:rPr>
-          <w:rFonts w:ascii="Times New Roman" w:hAnsi="Times New Roman" w:cs="Times New Roman"/>
-          <w:sz w:val="24"/>
-          <w:szCs w:val="24"/>
-        </w:rPr>
-        <w:t>Mobility data provides</w:t>
-      </w:r>
-      <w:r>
-        <w:rPr>
-          <w:rFonts w:ascii="Times New Roman" w:hAnsi="Times New Roman" w:cs="Times New Roman"/>
-          <w:sz w:val="24"/>
-          <w:szCs w:val="24"/>
-        </w:rPr>
-        <w:t xml:space="preserve"> greater</w:t>
-      </w:r>
-      <w:r>
-        <w:rPr>
-          <w:rFonts w:ascii="Times New Roman" w:hAnsi="Times New Roman" w:cs="Times New Roman"/>
-          <w:sz w:val="24"/>
-          <w:szCs w:val="24"/>
-        </w:rPr>
-        <w:t xml:space="preserve"> spatial and temporal resolution </w:t>
-      </w:r>
-      <w:r>
-        <w:rPr>
-          <w:rFonts w:ascii="Times New Roman" w:hAnsi="Times New Roman" w:cs="Times New Roman"/>
-          <w:sz w:val="24"/>
-          <w:szCs w:val="24"/>
-        </w:rPr>
-        <w:t xml:space="preserve">on human activity relative to tracking visitation patterns. </w:t>
-      </w:r>
-      <w:r>
-        <w:rPr>
-          <w:rFonts w:ascii="Times New Roman" w:hAnsi="Times New Roman" w:cs="Times New Roman"/>
-          <w:sz w:val="24"/>
-          <w:szCs w:val="24"/>
-        </w:rPr>
-        <w:t>Many parks had hot spots of mobility data where activity was substantially higher than adjacent areas. For example, two properties (Hilton Falls and Kelso Conservation Area) had high activity patterns within their trail network (Figure 1).</w:t>
-      </w:r>
-      <w:r>
-        <w:rPr>
-          <w:rFonts w:ascii="Times New Roman" w:hAnsi="Times New Roman" w:cs="Times New Roman"/>
-          <w:sz w:val="24"/>
-          <w:szCs w:val="24"/>
-        </w:rPr>
-        <w:t xml:space="preserve"> On average, parks with higher trail densities were found to have higher amounts of mobile activity </w:t>
-      </w:r>
-      <w:r>
-        <w:rPr>
-          <w:rFonts w:ascii="Times New Roman" w:hAnsi="Times New Roman" w:cs="Times New Roman"/>
-          <w:sz w:val="24"/>
-          <w:szCs w:val="24"/>
-        </w:rPr>
-        <w:t>(F</w:t>
-      </w:r>
-      <w:r>
-        <w:rPr>
-          <w:rFonts w:ascii="Times New Roman" w:hAnsi="Times New Roman" w:cs="Times New Roman"/>
-          <w:sz w:val="24"/>
-          <w:szCs w:val="24"/>
-          <w:vertAlign w:val="subscript"/>
-        </w:rPr>
-        <w:t>14</w:t>
-      </w:r>
-      <w:r>
-        <w:rPr>
-          <w:rFonts w:ascii="Times New Roman" w:hAnsi="Times New Roman" w:cs="Times New Roman"/>
-          <w:sz w:val="24"/>
-          <w:szCs w:val="24"/>
-          <w:vertAlign w:val="subscript"/>
-        </w:rPr>
-        <w:t xml:space="preserve"> </w:t>
-      </w:r>
-      <w:r>
-        <w:rPr>
-          <w:rFonts w:ascii="Times New Roman" w:hAnsi="Times New Roman" w:cs="Times New Roman"/>
-          <w:sz w:val="24"/>
-          <w:szCs w:val="24"/>
-        </w:rPr>
-        <w:t xml:space="preserve">= </w:t>
-      </w:r>
-      <w:r>
-        <w:rPr>
-          <w:rFonts w:ascii="Times New Roman" w:hAnsi="Times New Roman" w:cs="Times New Roman"/>
-          <w:sz w:val="24"/>
-          <w:szCs w:val="24"/>
-        </w:rPr>
-        <w:t>18.2</w:t>
-      </w:r>
-      <w:r>
-        <w:rPr>
-          <w:rFonts w:ascii="Times New Roman" w:hAnsi="Times New Roman" w:cs="Times New Roman"/>
-          <w:sz w:val="24"/>
-          <w:szCs w:val="24"/>
-        </w:rPr>
-        <w:t>, p &lt; 0.0001, R</w:t>
-      </w:r>
-      <w:r>
-        <w:rPr>
-          <w:rFonts w:ascii="Times New Roman" w:hAnsi="Times New Roman" w:cs="Times New Roman"/>
-          <w:sz w:val="24"/>
-          <w:szCs w:val="24"/>
-          <w:vertAlign w:val="superscript"/>
-        </w:rPr>
-        <w:t>2</w:t>
-      </w:r>
-      <w:r>
-        <w:rPr>
-          <w:rFonts w:ascii="Times New Roman" w:hAnsi="Times New Roman" w:cs="Times New Roman"/>
-          <w:sz w:val="24"/>
-          <w:szCs w:val="24"/>
-        </w:rPr>
-        <w:t xml:space="preserve"> = 0.</w:t>
-      </w:r>
-      <w:r>
-        <w:rPr>
-          <w:rFonts w:ascii="Times New Roman" w:hAnsi="Times New Roman" w:cs="Times New Roman"/>
-          <w:sz w:val="24"/>
-          <w:szCs w:val="24"/>
-        </w:rPr>
-        <w:t>75</w:t>
-      </w:r>
-      <w:r>
-        <w:rPr>
-          <w:rFonts w:ascii="Times New Roman" w:hAnsi="Times New Roman" w:cs="Times New Roman"/>
-          <w:sz w:val="24"/>
-          <w:szCs w:val="24"/>
-        </w:rPr>
-        <w:t xml:space="preserve">; Figure </w:t>
-      </w:r>
-      <w:r>
-        <w:rPr>
-          <w:rFonts w:ascii="Times New Roman" w:hAnsi="Times New Roman" w:cs="Times New Roman"/>
-          <w:sz w:val="24"/>
-          <w:szCs w:val="24"/>
-        </w:rPr>
-        <w:t>3</w:t>
-      </w:r>
-      <w:r>
-        <w:rPr>
-          <w:rFonts w:ascii="Times New Roman" w:hAnsi="Times New Roman" w:cs="Times New Roman"/>
-          <w:sz w:val="24"/>
-          <w:szCs w:val="24"/>
-        </w:rPr>
-        <w:t>A</w:t>
-      </w:r>
-      <w:r>
-        <w:rPr>
-          <w:rFonts w:ascii="Times New Roman" w:hAnsi="Times New Roman" w:cs="Times New Roman"/>
-          <w:sz w:val="24"/>
-          <w:szCs w:val="24"/>
-        </w:rPr>
-        <w:t>)</w:t>
-      </w:r>
-      <w:r>
-        <w:rPr>
-          <w:rFonts w:ascii="Times New Roman" w:hAnsi="Times New Roman" w:cs="Times New Roman"/>
-          <w:sz w:val="24"/>
-          <w:szCs w:val="24"/>
-        </w:rPr>
-        <w:t xml:space="preserve">. Similarly, properties with high densities of trails also correlated with more area of the property containing some human activity </w:t>
-      </w:r>
-      <w:r>
-        <w:rPr>
-          <w:rFonts w:ascii="Times New Roman" w:hAnsi="Times New Roman" w:cs="Times New Roman"/>
-          <w:sz w:val="24"/>
-          <w:szCs w:val="24"/>
-        </w:rPr>
-        <w:t>(F</w:t>
-      </w:r>
-      <w:r>
-        <w:rPr>
-          <w:rFonts w:ascii="Times New Roman" w:hAnsi="Times New Roman" w:cs="Times New Roman"/>
-          <w:sz w:val="24"/>
-          <w:szCs w:val="24"/>
-          <w:vertAlign w:val="subscript"/>
-        </w:rPr>
-        <w:t>9</w:t>
-      </w:r>
-      <w:r>
-        <w:rPr>
-          <w:rFonts w:ascii="Times New Roman" w:hAnsi="Times New Roman" w:cs="Times New Roman"/>
-          <w:sz w:val="24"/>
-          <w:szCs w:val="24"/>
-          <w:vertAlign w:val="subscript"/>
-        </w:rPr>
-        <w:t xml:space="preserve"> </w:t>
-      </w:r>
-      <w:r>
-        <w:rPr>
-          <w:rFonts w:ascii="Times New Roman" w:hAnsi="Times New Roman" w:cs="Times New Roman"/>
-          <w:sz w:val="24"/>
-          <w:szCs w:val="24"/>
-        </w:rPr>
-        <w:t xml:space="preserve">= </w:t>
-      </w:r>
-      <w:r>
-        <w:rPr>
-          <w:rFonts w:ascii="Times New Roman" w:hAnsi="Times New Roman" w:cs="Times New Roman"/>
-          <w:sz w:val="24"/>
-          <w:szCs w:val="24"/>
-        </w:rPr>
-        <w:t>6.57</w:t>
-      </w:r>
-      <w:r>
-        <w:rPr>
-          <w:rFonts w:ascii="Times New Roman" w:hAnsi="Times New Roman" w:cs="Times New Roman"/>
-          <w:sz w:val="24"/>
-          <w:szCs w:val="24"/>
-        </w:rPr>
-        <w:t xml:space="preserve">, p </w:t>
-      </w:r>
-      <w:r>
-        <w:rPr>
-          <w:rFonts w:ascii="Times New Roman" w:hAnsi="Times New Roman" w:cs="Times New Roman"/>
-          <w:sz w:val="24"/>
-          <w:szCs w:val="24"/>
-        </w:rPr>
-        <w:t>=</w:t>
-      </w:r>
-      <w:r>
-        <w:rPr>
-          <w:rFonts w:ascii="Times New Roman" w:hAnsi="Times New Roman" w:cs="Times New Roman"/>
-          <w:sz w:val="24"/>
-          <w:szCs w:val="24"/>
-        </w:rPr>
-        <w:t xml:space="preserve"> 0.0</w:t>
-      </w:r>
-      <w:r>
-        <w:rPr>
-          <w:rFonts w:ascii="Times New Roman" w:hAnsi="Times New Roman" w:cs="Times New Roman"/>
-          <w:sz w:val="24"/>
-          <w:szCs w:val="24"/>
-        </w:rPr>
-        <w:t>35</w:t>
-      </w:r>
-      <w:r>
-        <w:rPr>
-          <w:rFonts w:ascii="Times New Roman" w:hAnsi="Times New Roman" w:cs="Times New Roman"/>
-          <w:sz w:val="24"/>
-          <w:szCs w:val="24"/>
-        </w:rPr>
-        <w:t>, R</w:t>
-      </w:r>
-      <w:r>
-        <w:rPr>
-          <w:rFonts w:ascii="Times New Roman" w:hAnsi="Times New Roman" w:cs="Times New Roman"/>
-          <w:sz w:val="24"/>
-          <w:szCs w:val="24"/>
-          <w:vertAlign w:val="superscript"/>
-        </w:rPr>
-        <w:t>2</w:t>
-      </w:r>
-      <w:r>
-        <w:rPr>
-          <w:rFonts w:ascii="Times New Roman" w:hAnsi="Times New Roman" w:cs="Times New Roman"/>
-          <w:sz w:val="24"/>
-          <w:szCs w:val="24"/>
-        </w:rPr>
-        <w:t xml:space="preserve"> = 0.</w:t>
-      </w:r>
-      <w:r>
-        <w:rPr>
-          <w:rFonts w:ascii="Times New Roman" w:hAnsi="Times New Roman" w:cs="Times New Roman"/>
-          <w:sz w:val="24"/>
-          <w:szCs w:val="24"/>
-        </w:rPr>
-        <w:t>36</w:t>
-      </w:r>
-      <w:r>
-        <w:rPr>
-          <w:rFonts w:ascii="Times New Roman" w:hAnsi="Times New Roman" w:cs="Times New Roman"/>
-          <w:sz w:val="24"/>
-          <w:szCs w:val="24"/>
-        </w:rPr>
-        <w:t xml:space="preserve">; Figure </w:t>
-      </w:r>
-      <w:r>
-        <w:rPr>
-          <w:rFonts w:ascii="Times New Roman" w:hAnsi="Times New Roman" w:cs="Times New Roman"/>
-          <w:sz w:val="24"/>
-          <w:szCs w:val="24"/>
-        </w:rPr>
-        <w:t>3</w:t>
-      </w:r>
-      <w:r>
-        <w:rPr>
-          <w:rFonts w:ascii="Times New Roman" w:hAnsi="Times New Roman" w:cs="Times New Roman"/>
-          <w:sz w:val="24"/>
-          <w:szCs w:val="24"/>
-        </w:rPr>
-        <w:t>B</w:t>
-      </w:r>
-      <w:r>
-        <w:rPr>
-          <w:rFonts w:ascii="Times New Roman" w:hAnsi="Times New Roman" w:cs="Times New Roman"/>
-          <w:sz w:val="24"/>
-          <w:szCs w:val="24"/>
-        </w:rPr>
-        <w:t>).</w:t>
-      </w:r>
-      <w:r>
-        <w:rPr>
-          <w:rFonts w:ascii="Times New Roman" w:hAnsi="Times New Roman" w:cs="Times New Roman"/>
-          <w:sz w:val="24"/>
-          <w:szCs w:val="24"/>
-        </w:rPr>
-        <w:t xml:space="preserve"> </w:t>
-      </w:r>
-      <w:r>
-        <w:rPr>
-          <w:rFonts w:ascii="Times New Roman" w:hAnsi="Times New Roman" w:cs="Times New Roman"/>
-          <w:sz w:val="24"/>
-          <w:szCs w:val="24"/>
-        </w:rPr>
-        <w:t xml:space="preserve">Properties </w:t>
-      </w:r>
-      <w:r>
-        <w:rPr>
-          <w:rFonts w:ascii="Times New Roman" w:hAnsi="Times New Roman" w:cs="Times New Roman"/>
-          <w:sz w:val="24"/>
-          <w:szCs w:val="24"/>
-        </w:rPr>
-        <w:t xml:space="preserve">with waterbodies tended to have higher percentages of </w:t>
-      </w:r>
-      <w:r>
-        <w:rPr>
-          <w:rFonts w:ascii="Times New Roman" w:hAnsi="Times New Roman" w:cs="Times New Roman"/>
-          <w:sz w:val="24"/>
-          <w:szCs w:val="24"/>
-        </w:rPr>
-        <w:lastRenderedPageBreak/>
-        <w:t xml:space="preserve">coverage by human activity. </w:t>
-      </w:r>
-      <w:r>
-        <w:rPr>
-          <w:rFonts w:ascii="Times New Roman" w:hAnsi="Times New Roman" w:cs="Times New Roman"/>
-          <w:sz w:val="24"/>
-          <w:szCs w:val="24"/>
-        </w:rPr>
-        <w:t>The percent of activity on-trail relative to off-trail</w:t>
-      </w:r>
-      <w:r>
-        <w:rPr>
-          <w:rFonts w:ascii="Times New Roman" w:hAnsi="Times New Roman" w:cs="Times New Roman"/>
-          <w:sz w:val="24"/>
-          <w:szCs w:val="24"/>
-        </w:rPr>
-        <w:t xml:space="preserve"> </w:t>
-      </w:r>
-      <w:r>
-        <w:rPr>
-          <w:rFonts w:ascii="Times New Roman" w:hAnsi="Times New Roman" w:cs="Times New Roman"/>
-          <w:sz w:val="24"/>
-          <w:szCs w:val="24"/>
-        </w:rPr>
-        <w:t xml:space="preserve">was significantly correlated with the percent area with human activity </w:t>
-      </w:r>
-      <w:r>
-        <w:rPr>
-          <w:rFonts w:ascii="Times New Roman" w:hAnsi="Times New Roman" w:cs="Times New Roman"/>
-          <w:sz w:val="24"/>
-          <w:szCs w:val="24"/>
-        </w:rPr>
-        <w:t>(F</w:t>
-      </w:r>
-      <w:r>
-        <w:rPr>
-          <w:rFonts w:ascii="Times New Roman" w:hAnsi="Times New Roman" w:cs="Times New Roman"/>
-          <w:sz w:val="24"/>
-          <w:szCs w:val="24"/>
-          <w:vertAlign w:val="subscript"/>
-        </w:rPr>
-        <w:t xml:space="preserve">9 </w:t>
-      </w:r>
-      <w:r>
-        <w:rPr>
-          <w:rFonts w:ascii="Times New Roman" w:hAnsi="Times New Roman" w:cs="Times New Roman"/>
-          <w:sz w:val="24"/>
-          <w:szCs w:val="24"/>
-        </w:rPr>
-        <w:t xml:space="preserve">= </w:t>
-      </w:r>
-      <w:r>
-        <w:rPr>
-          <w:rFonts w:ascii="Times New Roman" w:hAnsi="Times New Roman" w:cs="Times New Roman"/>
-          <w:sz w:val="24"/>
-          <w:szCs w:val="24"/>
-        </w:rPr>
-        <w:t>18.0</w:t>
-      </w:r>
-      <w:r>
-        <w:rPr>
-          <w:rFonts w:ascii="Times New Roman" w:hAnsi="Times New Roman" w:cs="Times New Roman"/>
-          <w:sz w:val="24"/>
-          <w:szCs w:val="24"/>
-        </w:rPr>
-        <w:t>, p = 0.0</w:t>
-      </w:r>
-      <w:r>
-        <w:rPr>
-          <w:rFonts w:ascii="Times New Roman" w:hAnsi="Times New Roman" w:cs="Times New Roman"/>
-          <w:sz w:val="24"/>
-          <w:szCs w:val="24"/>
-        </w:rPr>
-        <w:t>02</w:t>
-      </w:r>
-      <w:r>
-        <w:rPr>
-          <w:rFonts w:ascii="Times New Roman" w:hAnsi="Times New Roman" w:cs="Times New Roman"/>
-          <w:sz w:val="24"/>
-          <w:szCs w:val="24"/>
-        </w:rPr>
-        <w:t>, R</w:t>
-      </w:r>
-      <w:r>
-        <w:rPr>
-          <w:rFonts w:ascii="Times New Roman" w:hAnsi="Times New Roman" w:cs="Times New Roman"/>
-          <w:sz w:val="24"/>
-          <w:szCs w:val="24"/>
-          <w:vertAlign w:val="superscript"/>
-        </w:rPr>
-        <w:t>2</w:t>
-      </w:r>
-      <w:r>
-        <w:rPr>
-          <w:rFonts w:ascii="Times New Roman" w:hAnsi="Times New Roman" w:cs="Times New Roman"/>
-          <w:sz w:val="24"/>
-          <w:szCs w:val="24"/>
-        </w:rPr>
-        <w:t xml:space="preserve"> = 0.</w:t>
-      </w:r>
-      <w:r>
-        <w:rPr>
-          <w:rFonts w:ascii="Times New Roman" w:hAnsi="Times New Roman" w:cs="Times New Roman"/>
-          <w:sz w:val="24"/>
-          <w:szCs w:val="24"/>
-        </w:rPr>
-        <w:t>63</w:t>
-      </w:r>
-      <w:r>
-        <w:rPr>
-          <w:rFonts w:ascii="Times New Roman" w:hAnsi="Times New Roman" w:cs="Times New Roman"/>
-          <w:sz w:val="24"/>
-          <w:szCs w:val="24"/>
-        </w:rPr>
-        <w:t>; Figure 3</w:t>
-      </w:r>
-      <w:r>
-        <w:rPr>
-          <w:rFonts w:ascii="Times New Roman" w:hAnsi="Times New Roman" w:cs="Times New Roman"/>
-          <w:sz w:val="24"/>
-          <w:szCs w:val="24"/>
-        </w:rPr>
-        <w:t>C</w:t>
-      </w:r>
-      <w:r>
-        <w:rPr>
-          <w:rFonts w:ascii="Times New Roman" w:hAnsi="Times New Roman" w:cs="Times New Roman"/>
-          <w:sz w:val="24"/>
-          <w:szCs w:val="24"/>
-        </w:rPr>
-        <w:t>)</w:t>
-      </w:r>
-      <w:r>
-        <w:rPr>
-          <w:rFonts w:ascii="Times New Roman" w:hAnsi="Times New Roman" w:cs="Times New Roman"/>
-          <w:sz w:val="24"/>
-          <w:szCs w:val="24"/>
-        </w:rPr>
-        <w:t>, suggesting increased use typically occurs on trails</w:t>
-      </w:r>
-      <w:r>
-        <w:rPr>
-          <w:rFonts w:ascii="Times New Roman" w:hAnsi="Times New Roman" w:cs="Times New Roman"/>
-          <w:sz w:val="24"/>
-          <w:szCs w:val="24"/>
-        </w:rPr>
-        <w:t>.</w:t>
-      </w:r>
-    </w:p>
-    <w:p>
-      <w:pPr>
-        <w:spacing w:line="480" w:lineRule="auto"/>
-        <w:rPr>
-          <w:rFonts w:ascii="Times New Roman" w:hAnsi="Times New Roman" w:cs="Times New Roman"/>
-          <w:i/>
-          <w:iCs/>
-          <w:sz w:val="24"/>
-          <w:szCs w:val="24"/>
-        </w:rPr>
-      </w:pPr>
-    </w:p>
-    <w:p>
-      <w:pPr>
-        <w:spacing w:line="480" w:lineRule="auto"/>
-        <w:rPr>
-          <w:rFonts w:ascii="Times New Roman" w:hAnsi="Times New Roman" w:cs="Times New Roman"/>
-          <w:i/>
-          <w:iCs/>
-          <w:sz w:val="24"/>
-          <w:szCs w:val="24"/>
-        </w:rPr>
-      </w:pPr>
-      <w:r>
-        <w:rPr>
-          <w:rFonts w:ascii="Times New Roman" w:hAnsi="Times New Roman" w:cs="Times New Roman"/>
-          <w:i/>
-          <w:iCs/>
-          <w:sz w:val="24"/>
-          <w:szCs w:val="24"/>
-        </w:rPr>
-        <w:t>3.3 Mobility patterns and biodiversity</w:t>
-      </w:r>
-    </w:p>
-    <w:p>
-      <w:pPr>
-        <w:spacing w:line="480" w:lineRule="auto"/>
-        <w:ind w:firstLine="720"/>
-        <w:rPr>
-          <w:rFonts w:ascii="Times New Roman" w:hAnsi="Times New Roman" w:cs="Times New Roman"/>
-          <w:sz w:val="24"/>
-          <w:szCs w:val="24"/>
-        </w:rPr>
-      </w:pPr>
-      <w:r>
-        <w:rPr>
-          <w:rFonts w:ascii="Times New Roman" w:hAnsi="Times New Roman" w:cs="Times New Roman"/>
-          <w:sz w:val="24"/>
-          <w:szCs w:val="24"/>
-        </w:rPr>
-        <w:t xml:space="preserve">Human activity varied considerably by ELC class. </w:t>
-      </w:r>
-      <w:r>
-        <w:rPr>
-          <w:rFonts w:ascii="Times New Roman" w:hAnsi="Times New Roman" w:cs="Times New Roman"/>
-          <w:sz w:val="24"/>
-          <w:szCs w:val="24"/>
-        </w:rPr>
-        <w:t>Forest and cultural we</w:t>
-      </w:r>
-      <w:r>
-        <w:rPr>
-          <w:rFonts w:ascii="Times New Roman" w:hAnsi="Times New Roman" w:cs="Times New Roman"/>
-          <w:sz w:val="24"/>
-          <w:szCs w:val="24"/>
-        </w:rPr>
-        <w:t xml:space="preserve">re the land classes </w:t>
-      </w:r>
-      <w:r>
-        <w:rPr>
-          <w:rFonts w:ascii="Times New Roman" w:hAnsi="Times New Roman" w:cs="Times New Roman"/>
-          <w:sz w:val="24"/>
-          <w:szCs w:val="24"/>
-        </w:rPr>
-        <w:t>where most of the mobility data occurred, followed by talus and cliff (Figure 4A). However, relative to the abundance of the land classes in each property, rock formations were disproportionately visited relative to other land types, including talus, cliff, crevice and cave, and bluff</w:t>
-      </w:r>
-      <w:r>
-        <w:rPr>
-          <w:rFonts w:ascii="Times New Roman" w:hAnsi="Times New Roman" w:cs="Times New Roman"/>
-          <w:sz w:val="24"/>
-          <w:szCs w:val="24"/>
-        </w:rPr>
-        <w:t xml:space="preserve"> (Figure 4B)</w:t>
-      </w:r>
-      <w:r>
-        <w:rPr>
-          <w:rFonts w:ascii="Times New Roman" w:hAnsi="Times New Roman" w:cs="Times New Roman"/>
-          <w:sz w:val="24"/>
-          <w:szCs w:val="24"/>
-        </w:rPr>
-        <w:t xml:space="preserve">. </w:t>
-      </w:r>
-      <w:r>
-        <w:rPr>
-          <w:rFonts w:ascii="Times New Roman" w:hAnsi="Times New Roman" w:cs="Times New Roman"/>
-          <w:sz w:val="24"/>
-          <w:szCs w:val="24"/>
-        </w:rPr>
-        <w:t xml:space="preserve">By contrast, forests and cultural were used relatively infrequently in proportion to their abundance among properties. </w:t>
-      </w:r>
-      <w:r>
-        <w:rPr>
-          <w:rFonts w:ascii="Times New Roman" w:hAnsi="Times New Roman" w:cs="Times New Roman"/>
-          <w:sz w:val="24"/>
-          <w:szCs w:val="24"/>
-        </w:rPr>
-        <w:t xml:space="preserve"> </w:t>
-      </w:r>
-      <w:r>
-        <w:rPr>
-          <w:rFonts w:ascii="Times New Roman" w:hAnsi="Times New Roman" w:cs="Times New Roman"/>
-          <w:sz w:val="24"/>
-          <w:szCs w:val="24"/>
-        </w:rPr>
-        <w:t xml:space="preserve"> </w:t>
-      </w:r>
-    </w:p>
-    <w:p>
-      <w:pPr>
-        <w:spacing w:line="480" w:lineRule="auto"/>
-        <w:rPr>
-          <w:rFonts w:ascii="Times New Roman" w:hAnsi="Times New Roman" w:cs="Times New Roman"/>
-          <w:sz w:val="24"/>
-          <w:szCs w:val="24"/>
-        </w:rPr>
-      </w:pPr>
-    </w:p>
-    <w:p>
-      <w:pPr>
-        <w:spacing w:line="480" w:lineRule="auto"/>
-        <w:rPr>
-          <w:rFonts w:ascii="Times New Roman" w:hAnsi="Times New Roman" w:cs="Times New Roman"/>
-          <w:b/>
-          <w:bCs/>
-          <w:sz w:val="24"/>
-          <w:szCs w:val="24"/>
-        </w:rPr>
-      </w:pPr>
-      <w:r>
-        <w:rPr>
-          <w:rFonts w:ascii="Times New Roman" w:hAnsi="Times New Roman" w:cs="Times New Roman"/>
-          <w:b/>
-          <w:bCs/>
-          <w:sz w:val="24"/>
-          <w:szCs w:val="24"/>
-        </w:rPr>
-        <w:t xml:space="preserve">4.0 </w:t>
-      </w:r>
-      <w:r>
-        <w:rPr>
-          <w:rFonts w:ascii="Times New Roman" w:hAnsi="Times New Roman" w:cs="Times New Roman"/>
-          <w:b/>
-          <w:bCs/>
-          <w:sz w:val="24"/>
-          <w:szCs w:val="24"/>
-        </w:rPr>
-        <w:t>Discussion</w:t>
-      </w:r>
-    </w:p>
-    <w:p>
-      <w:pPr>
-        <w:spacing w:line="480" w:lineRule="auto"/>
-        <w:rPr>
-          <w:rFonts w:ascii="Times New Roman" w:hAnsi="Times New Roman" w:cs="Times New Roman"/>
-          <w:sz w:val="24"/>
-          <w:szCs w:val="24"/>
-          <w:vertAlign w:val="superscript"/>
-        </w:rPr>
-      </w:pPr>
-      <w:r>
-        <w:rPr>
-          <w:rFonts w:ascii="Times New Roman" w:hAnsi="Times New Roman" w:cs="Times New Roman"/>
-          <w:b/>
-          <w:bCs/>
-          <w:sz w:val="24"/>
-          <w:szCs w:val="24"/>
-        </w:rPr>
-        <w:tab/>
-      </w:r>
-      <w:r>
-        <w:rPr>
-          <w:rFonts w:ascii="Times New Roman" w:hAnsi="Times New Roman" w:cs="Times New Roman"/>
-          <w:sz w:val="24"/>
-          <w:szCs w:val="24"/>
-        </w:rPr>
-        <w:t xml:space="preserve">We examined the relationship with mobility data and urban greenspace use for 56 properties in the Greater Toronto Area. </w:t>
-      </w:r>
-      <w:r>
-        <w:rPr>
-          <w:rFonts w:ascii="Times New Roman" w:hAnsi="Times New Roman" w:cs="Times New Roman"/>
-          <w:sz w:val="24"/>
-          <w:szCs w:val="24"/>
-        </w:rPr>
-        <w:t>We found that anonymized mobility data effectively captures activity in urban greenspaces, with a significant correlation between number of visitors and total mobility data (R</w:t>
-      </w:r>
-      <w:r>
-        <w:rPr>
-          <w:rFonts w:ascii="Times New Roman" w:hAnsi="Times New Roman" w:cs="Times New Roman"/>
-          <w:sz w:val="24"/>
-          <w:szCs w:val="24"/>
-          <w:vertAlign w:val="superscript"/>
-        </w:rPr>
-        <w:t>2</w:t>
-      </w:r>
-      <w:r>
-        <w:rPr>
-          <w:rFonts w:ascii="Times New Roman" w:hAnsi="Times New Roman" w:cs="Times New Roman"/>
-          <w:sz w:val="24"/>
-          <w:szCs w:val="24"/>
-          <w:vertAlign w:val="superscript"/>
-        </w:rPr>
-        <w:t xml:space="preserve"> </w:t>
-      </w:r>
-      <w:r>
-        <w:rPr>
-          <w:rFonts w:ascii="Times New Roman" w:hAnsi="Times New Roman" w:cs="Times New Roman"/>
-          <w:sz w:val="24"/>
-          <w:szCs w:val="24"/>
-        </w:rPr>
-        <w:t>=</w:t>
-      </w:r>
-      <w:r>
-        <w:rPr>
-          <w:rFonts w:ascii="Times New Roman" w:hAnsi="Times New Roman" w:cs="Times New Roman"/>
-          <w:sz w:val="24"/>
-          <w:szCs w:val="24"/>
-          <w:vertAlign w:val="superscript"/>
-        </w:rPr>
-        <w:t xml:space="preserve"> </w:t>
-      </w:r>
-      <w:r>
-        <w:rPr>
-          <w:rFonts w:ascii="Times New Roman" w:hAnsi="Times New Roman" w:cs="Times New Roman"/>
-          <w:sz w:val="24"/>
-          <w:szCs w:val="24"/>
-        </w:rPr>
-        <w:t xml:space="preserve">0.97; Figure 2). However, it is important to note that pre-processing is required to </w:t>
-      </w:r>
-      <w:r>
-        <w:rPr>
-          <w:rFonts w:ascii="Times New Roman" w:hAnsi="Times New Roman" w:cs="Times New Roman"/>
-          <w:sz w:val="24"/>
-          <w:szCs w:val="24"/>
-        </w:rPr>
-        <w:t>reflect the activity more accurately</w:t>
-      </w:r>
-      <w:r>
-        <w:rPr>
-          <w:rFonts w:ascii="Times New Roman" w:hAnsi="Times New Roman" w:cs="Times New Roman"/>
-          <w:sz w:val="24"/>
-          <w:szCs w:val="24"/>
-        </w:rPr>
-        <w:t xml:space="preserve"> in greenspaces. </w:t>
-      </w:r>
-      <w:r>
-        <w:rPr>
-          <w:rFonts w:ascii="Times New Roman" w:hAnsi="Times New Roman" w:cs="Times New Roman"/>
-          <w:sz w:val="24"/>
-          <w:szCs w:val="24"/>
-        </w:rPr>
-        <w:t>The mobility data proved an effective tool at capturing human activity patterns in urban greenspaces including patterns of trail and land use</w:t>
-      </w:r>
-      <w:r>
-        <w:rPr>
-          <w:rFonts w:ascii="Times New Roman" w:hAnsi="Times New Roman" w:cs="Times New Roman"/>
-          <w:sz w:val="24"/>
-          <w:szCs w:val="24"/>
-        </w:rPr>
-        <w:t xml:space="preserve"> (Figures 3, 4)</w:t>
-      </w:r>
-      <w:r>
-        <w:rPr>
-          <w:rFonts w:ascii="Times New Roman" w:hAnsi="Times New Roman" w:cs="Times New Roman"/>
-          <w:sz w:val="24"/>
-          <w:szCs w:val="24"/>
-        </w:rPr>
-        <w:t>.</w:t>
-      </w:r>
-      <w:r>
-        <w:rPr>
-          <w:rFonts w:ascii="Times New Roman" w:hAnsi="Times New Roman" w:cs="Times New Roman"/>
-          <w:sz w:val="24"/>
-          <w:szCs w:val="24"/>
-        </w:rPr>
-        <w:t xml:space="preserve"> For land managers looking to balance human use with biological conservation, the mobility data appears a powerful tool in determining hot spots of activity, ecological refugia, and encroaching activity on restricted areas. </w:t>
-      </w:r>
-    </w:p>
-    <w:p>
-      <w:pPr>
-        <w:spacing w:line="480" w:lineRule="auto"/>
-        <w:rPr>
-          <w:rFonts w:ascii="Times New Roman" w:hAnsi="Times New Roman" w:cs="Times New Roman"/>
-          <w:i/>
-          <w:iCs/>
-          <w:sz w:val="24"/>
-          <w:szCs w:val="24"/>
-        </w:rPr>
-      </w:pPr>
-      <w:r>
-        <w:rPr>
-          <w:rFonts w:ascii="Times New Roman" w:hAnsi="Times New Roman" w:cs="Times New Roman"/>
-          <w:i/>
-          <w:iCs/>
-          <w:sz w:val="24"/>
-          <w:szCs w:val="24"/>
-        </w:rPr>
-        <w:lastRenderedPageBreak/>
-        <w:t xml:space="preserve">4.1 </w:t>
-      </w:r>
-      <w:r>
-        <w:rPr>
-          <w:rFonts w:ascii="Times New Roman" w:hAnsi="Times New Roman" w:cs="Times New Roman"/>
-          <w:i/>
-          <w:iCs/>
-          <w:sz w:val="24"/>
-          <w:szCs w:val="24"/>
-        </w:rPr>
-        <w:t>Description of observed patterns and interpretation</w:t>
-      </w:r>
-    </w:p>
-    <w:p>
-      <w:pPr>
-        <w:spacing w:line="480" w:lineRule="auto"/>
-        <w:rPr>
-          <w:rFonts w:ascii="Times New Roman" w:hAnsi="Times New Roman" w:cs="Times New Roman"/>
-          <w:i/>
-          <w:iCs/>
-          <w:sz w:val="24"/>
-          <w:szCs w:val="24"/>
-        </w:rPr>
-      </w:pPr>
-      <w:r>
-        <w:rPr>
-          <w:rFonts w:ascii="Times New Roman" w:hAnsi="Times New Roman" w:cs="Times New Roman"/>
-          <w:i/>
-          <w:iCs/>
-          <w:sz w:val="24"/>
-          <w:szCs w:val="24"/>
-        </w:rPr>
-        <w:tab/>
-      </w:r>
-    </w:p>
-    <w:p>
-      <w:pPr>
-        <w:pStyle w:val="ListParagraph"/>
-        <w:numPr>
-          <w:ilvl w:val="0"/>
-          <w:numId w:val="5"/>
-        </w:numPr>
-        <w:spacing w:line="480" w:lineRule="auto"/>
-        <w:rPr>
-          <w:rFonts w:ascii="Times New Roman" w:hAnsi="Times New Roman" w:cs="Times New Roman"/>
-          <w:sz w:val="24"/>
-          <w:szCs w:val="24"/>
-        </w:rPr>
-      </w:pPr>
-      <w:r>
-        <w:rPr>
-          <w:rFonts w:ascii="Times New Roman" w:hAnsi="Times New Roman" w:cs="Times New Roman"/>
-          <w:sz w:val="24"/>
-          <w:szCs w:val="24"/>
-        </w:rPr>
-        <w:t>Points of interest and recreation areas with typically have higher activity patterns</w:t>
-      </w:r>
-    </w:p>
-    <w:p>
-      <w:pPr>
-        <w:pStyle w:val="ListParagraph"/>
-        <w:numPr>
-          <w:ilvl w:val="0"/>
-          <w:numId w:val="5"/>
-        </w:numPr>
-        <w:spacing w:line="480" w:lineRule="auto"/>
-        <w:rPr>
-          <w:rFonts w:ascii="Times New Roman" w:hAnsi="Times New Roman" w:cs="Times New Roman"/>
-          <w:sz w:val="24"/>
-          <w:szCs w:val="24"/>
-        </w:rPr>
-      </w:pPr>
-      <w:r>
-        <w:rPr>
-          <w:rFonts w:ascii="Times New Roman" w:hAnsi="Times New Roman" w:cs="Times New Roman"/>
-          <w:sz w:val="24"/>
-          <w:szCs w:val="24"/>
-        </w:rPr>
-        <w:t>Small properties are prone to noise</w:t>
-      </w:r>
-    </w:p>
-    <w:p>
-      <w:pPr>
-        <w:pStyle w:val="ListParagraph"/>
-        <w:numPr>
-          <w:ilvl w:val="0"/>
-          <w:numId w:val="5"/>
-        </w:numPr>
-        <w:spacing w:line="480" w:lineRule="auto"/>
-        <w:rPr>
-          <w:rFonts w:ascii="Times New Roman" w:hAnsi="Times New Roman" w:cs="Times New Roman"/>
-          <w:sz w:val="24"/>
-          <w:szCs w:val="24"/>
-        </w:rPr>
-      </w:pPr>
-      <w:r>
-        <w:rPr>
-          <w:rFonts w:ascii="Times New Roman" w:hAnsi="Times New Roman" w:cs="Times New Roman"/>
-          <w:sz w:val="24"/>
-          <w:szCs w:val="24"/>
-        </w:rPr>
-        <w:t>Other data may be required to fill in the blank. E.g., managed trails vs. all trails.</w:t>
-      </w:r>
-    </w:p>
-    <w:p>
-      <w:pPr>
-        <w:pStyle w:val="ListParagraph"/>
-        <w:numPr>
-          <w:ilvl w:val="0"/>
-          <w:numId w:val="5"/>
-        </w:numPr>
-        <w:spacing w:line="480" w:lineRule="auto"/>
-        <w:rPr>
-          <w:rFonts w:ascii="Times New Roman" w:hAnsi="Times New Roman" w:cs="Times New Roman"/>
-          <w:sz w:val="24"/>
-          <w:szCs w:val="24"/>
-        </w:rPr>
-      </w:pPr>
-      <w:r>
-        <w:rPr>
-          <w:rFonts w:ascii="Times New Roman" w:hAnsi="Times New Roman" w:cs="Times New Roman"/>
-          <w:sz w:val="24"/>
-          <w:szCs w:val="24"/>
-        </w:rPr>
-        <w:t>Biodiversity surveys often do not overlap</w:t>
-      </w:r>
-    </w:p>
-    <w:p>
-      <w:pPr>
-        <w:spacing w:line="480" w:lineRule="auto"/>
-        <w:rPr>
-          <w:rFonts w:ascii="Times New Roman" w:hAnsi="Times New Roman" w:cs="Times New Roman"/>
-          <w:b/>
-          <w:bCs/>
-          <w:sz w:val="24"/>
-          <w:szCs w:val="24"/>
-        </w:rPr>
-      </w:pPr>
-    </w:p>
-    <w:p>
-      <w:pPr>
-        <w:spacing w:line="480" w:lineRule="auto"/>
-        <w:rPr>
-          <w:rFonts w:ascii="Times New Roman" w:hAnsi="Times New Roman" w:cs="Times New Roman"/>
-          <w:i/>
-          <w:iCs/>
-          <w:sz w:val="24"/>
-          <w:szCs w:val="24"/>
-        </w:rPr>
-      </w:pPr>
-      <w:r>
-        <w:rPr>
-          <w:rFonts w:ascii="Times New Roman" w:hAnsi="Times New Roman" w:cs="Times New Roman"/>
-          <w:i/>
-          <w:iCs/>
-          <w:sz w:val="24"/>
-          <w:szCs w:val="24"/>
-        </w:rPr>
-        <w:t xml:space="preserve">4.2 </w:t>
-      </w:r>
-      <w:r>
-        <w:rPr>
-          <w:rFonts w:ascii="Times New Roman" w:hAnsi="Times New Roman" w:cs="Times New Roman"/>
-          <w:i/>
-          <w:iCs/>
-          <w:sz w:val="24"/>
-          <w:szCs w:val="24"/>
-        </w:rPr>
-        <w:t>Limitations</w:t>
-      </w:r>
-      <w:r>
-        <w:rPr>
-          <w:rFonts w:ascii="Times New Roman" w:hAnsi="Times New Roman" w:cs="Times New Roman"/>
-          <w:i/>
-          <w:iCs/>
-          <w:sz w:val="24"/>
-          <w:szCs w:val="24"/>
-        </w:rPr>
-        <w:t xml:space="preserve"> of location data</w:t>
-      </w:r>
-    </w:p>
-    <w:p>
-      <w:pPr>
-        <w:spacing w:line="480" w:lineRule="auto"/>
-        <w:rPr>
-          <w:rFonts w:ascii="Times New Roman" w:hAnsi="Times New Roman" w:cs="Times New Roman"/>
-          <w:sz w:val="24"/>
-          <w:szCs w:val="24"/>
-        </w:rPr>
-      </w:pPr>
-      <w:r>
-        <w:rPr>
-          <w:rFonts w:ascii="Times New Roman" w:hAnsi="Times New Roman" w:cs="Times New Roman"/>
-          <w:sz w:val="24"/>
-          <w:szCs w:val="24"/>
-        </w:rPr>
-        <w:tab/>
-        <w:t>Location data is a powerful tool with broad spatial and temporal resolution</w:t>
-      </w:r>
-      <w:r>
-        <w:rPr>
-          <w:rFonts w:ascii="Times New Roman" w:hAnsi="Times New Roman" w:cs="Times New Roman"/>
-          <w:sz w:val="24"/>
-          <w:szCs w:val="24"/>
-        </w:rPr>
-        <w:t>, but there are biases in use. Although mobile device use has expanded rapidly across the globe (citations), there remain large differences among countries (citations). In countries where mobile device adoption is high, such as Canada where this study took place, mobility data may more accurately reflect human activity relative to others. However, even within countries there are differences in mobile device use between rural, sub-urban, and urban communities. In the United States, rural Americans have consistently few mobile devices relative to urban or sub-urban areas (</w:t>
-      </w:r>
-      <w:commentRangeStart w:id="6"/>
-      <w:proofErr w:type="spellStart"/>
-      <w:r>
-        <w:rPr>
-          <w:rFonts w:ascii="Times New Roman" w:hAnsi="Times New Roman" w:cs="Times New Roman"/>
-          <w:sz w:val="24"/>
-          <w:szCs w:val="24"/>
-        </w:rPr>
-        <w:t>Vogels</w:t>
-      </w:r>
-      <w:proofErr w:type="spellEnd"/>
-      <w:r>
-        <w:rPr>
-          <w:rFonts w:ascii="Times New Roman" w:hAnsi="Times New Roman" w:cs="Times New Roman"/>
-          <w:sz w:val="24"/>
-          <w:szCs w:val="24"/>
-        </w:rPr>
-        <w:t xml:space="preserve"> 2021</w:t>
-      </w:r>
-      <w:commentRangeEnd w:id="6"/>
-      <w:r>
-        <w:rPr>
-          <w:rStyle w:val="CommentReference"/>
-        </w:rPr>
-        <w:commentReference w:id="6"/>
-      </w:r>
-      <w:r>
-        <w:rPr>
-          <w:rFonts w:ascii="Times New Roman" w:hAnsi="Times New Roman" w:cs="Times New Roman"/>
-          <w:sz w:val="24"/>
-          <w:szCs w:val="24"/>
-        </w:rPr>
-        <w:t xml:space="preserve">). </w:t>
-      </w:r>
-      <w:r>
-        <w:rPr>
-          <w:rFonts w:ascii="Times New Roman" w:hAnsi="Times New Roman" w:cs="Times New Roman"/>
-          <w:sz w:val="24"/>
-          <w:szCs w:val="24"/>
-        </w:rPr>
-        <w:t xml:space="preserve">The devices and the software they use are also prone to biases. There can be noise in quantifying activity caused different accuracies among devices and operating system (citations). The choice of software application by the device user can also determine activity patterns. For example, a person using a ride sharing application is more likely to have location services turned on, whereas a person in an urban greenspace may not have any application open. As </w:t>
-      </w:r>
-      <w:r>
-        <w:rPr>
-          <w:rFonts w:ascii="Times New Roman" w:hAnsi="Times New Roman" w:cs="Times New Roman"/>
-          <w:sz w:val="24"/>
-          <w:szCs w:val="24"/>
-        </w:rPr>
-        <w:t xml:space="preserve">greenspaces are often viewed as a place to “disconnect” or be engaged in activities that discourage mobile device use (e.g., swimming, jogging), activity patterns may be less accurate than when compared </w:t>
-      </w:r>
-      <w:r>
-        <w:rPr>
-          <w:rFonts w:ascii="Times New Roman" w:hAnsi="Times New Roman" w:cs="Times New Roman"/>
-          <w:sz w:val="24"/>
-          <w:szCs w:val="24"/>
-        </w:rPr>
-        <w:lastRenderedPageBreak/>
-        <w:t xml:space="preserve">to roads. </w:t>
-      </w:r>
-      <w:r>
-        <w:rPr>
-          <w:rFonts w:ascii="Times New Roman" w:hAnsi="Times New Roman" w:cs="Times New Roman"/>
-          <w:sz w:val="24"/>
-          <w:szCs w:val="24"/>
-        </w:rPr>
-        <w:t xml:space="preserve">These biases are important when considering expanding the applicability of mobility data to other areas or regions.  </w:t>
-      </w:r>
-    </w:p>
-    <w:p>
-      <w:pPr>
-        <w:spacing w:line="480" w:lineRule="auto"/>
-        <w:ind w:left="360"/>
-        <w:rPr>
-          <w:rFonts w:ascii="Times New Roman" w:hAnsi="Times New Roman" w:cs="Times New Roman"/>
-          <w:sz w:val="24"/>
-          <w:szCs w:val="24"/>
-        </w:rPr>
-      </w:pPr>
-    </w:p>
-    <w:p>
-      <w:pPr>
-        <w:spacing w:line="480" w:lineRule="auto"/>
-        <w:ind w:left="360"/>
-        <w:rPr>
-          <w:rFonts w:ascii="Times New Roman" w:hAnsi="Times New Roman" w:cs="Times New Roman"/>
-          <w:sz w:val="24"/>
-          <w:szCs w:val="24"/>
-        </w:rPr>
-      </w:pPr>
-      <w:r>
-        <w:rPr>
-          <w:rFonts w:ascii="Times New Roman" w:hAnsi="Times New Roman" w:cs="Times New Roman"/>
-          <w:sz w:val="24"/>
-          <w:szCs w:val="24"/>
-        </w:rPr>
-        <w:t>For future users of mobility data</w:t>
-      </w:r>
-    </w:p>
-    <w:p>
-      <w:pPr>
-        <w:pStyle w:val="ListParagraph"/>
-        <w:numPr>
-          <w:ilvl w:val="0"/>
-          <w:numId w:val="4"/>
-        </w:numPr>
-        <w:spacing w:line="480" w:lineRule="auto"/>
-        <w:rPr>
-          <w:rFonts w:ascii="Times New Roman" w:hAnsi="Times New Roman" w:cs="Times New Roman"/>
-          <w:sz w:val="24"/>
-          <w:szCs w:val="24"/>
-        </w:rPr>
-      </w:pPr>
-      <w:r>
-        <w:rPr>
-          <w:rFonts w:ascii="Times New Roman" w:hAnsi="Times New Roman" w:cs="Times New Roman"/>
-          <w:sz w:val="24"/>
-          <w:szCs w:val="24"/>
-        </w:rPr>
-        <w:t xml:space="preserve">Table for meta-data: </w:t>
+        <w:t>All analyses were conducted in R</w:t>
+      </w:r>
+      <w:r>
+        <w:rPr>
+          <w:rFonts w:ascii="Times New Roman" w:hAnsi="Times New Roman" w:cs="Times New Roman"/>
+          <w:sz w:val="24"/>
+          <w:szCs w:val="24"/>
+        </w:rPr>
+        <w:t xml:space="preserve"> version</w:t>
+      </w:r>
+      <w:r>
+        <w:rPr>
+          <w:rFonts w:ascii="Times New Roman" w:hAnsi="Times New Roman" w:cs="Times New Roman"/>
+          <w:sz w:val="24"/>
+          <w:szCs w:val="24"/>
+        </w:rPr>
+        <w:t xml:space="preserve"> 4.1.2</w:t>
+      </w:r>
+      <w:r>
+        <w:rPr>
+          <w:rFonts w:ascii="Times New Roman" w:hAnsi="Times New Roman" w:cs="Times New Roman"/>
+          <w:sz w:val="24"/>
+          <w:szCs w:val="24"/>
+        </w:rPr>
+        <w:t xml:space="preserve"> (Citations R core team). All scripts and source codes are </w:t>
+      </w:r>
+      <w:r>
+        <w:rPr>
+          <w:rFonts w:ascii="Times New Roman" w:hAnsi="Times New Roman" w:cs="Times New Roman"/>
+          <w:sz w:val="24"/>
+          <w:szCs w:val="24"/>
+        </w:rPr>
+        <w:t>publicly</w:t>
+      </w:r>
+      <w:r>
+        <w:rPr>
+          <w:rFonts w:ascii="Times New Roman" w:hAnsi="Times New Roman" w:cs="Times New Roman"/>
+          <w:sz w:val="24"/>
+          <w:szCs w:val="24"/>
+        </w:rPr>
+        <w:t xml:space="preserve"> available and can be found at </w:t>
       </w:r>
       <w:hyperlink r:id="rId14" w:history="1">
         <w:r>
@@ -4570,7 +3211,7 @@
             <w:sz w:val="24"/>
             <w:szCs w:val="24"/>
           </w:rPr>
-          <w:t>https://www.mapbox.com/blog/how-to-utilize-mapbox-movement-data-for-mobility-insights-a-guide-for-analysts-data-scientists-and-developers</w:t>
+          <w:t>https://github.com/afilazzola/CUERecreationEcology</w:t>
         </w:r>
       </w:hyperlink>
       <w:r>
@@ -4579,30 +3220,1142 @@
           <w:sz w:val="24"/>
           <w:szCs w:val="24"/>
         </w:rPr>
+        <w:t xml:space="preserve"> including a </w:t>
+      </w:r>
+      <w:proofErr w:type="spellStart"/>
+      <w:r>
+        <w:rPr>
+          <w:rFonts w:ascii="Times New Roman" w:hAnsi="Times New Roman" w:cs="Times New Roman"/>
+          <w:i/>
+          <w:iCs/>
+          <w:sz w:val="24"/>
+          <w:szCs w:val="24"/>
+        </w:rPr>
+        <w:t>functions.r</w:t>
+      </w:r>
+      <w:proofErr w:type="spellEnd"/>
+      <w:r>
+        <w:rPr>
+          <w:rFonts w:ascii="Times New Roman" w:hAnsi="Times New Roman" w:cs="Times New Roman"/>
+          <w:sz w:val="24"/>
+          <w:szCs w:val="24"/>
+        </w:rPr>
+        <w:t xml:space="preserve"> file that contains tools for processing mobility data. </w:t>
+      </w:r>
+      <w:r>
+        <w:rPr>
+          <w:rFonts w:ascii="Times New Roman" w:hAnsi="Times New Roman" w:cs="Times New Roman"/>
+          <w:sz w:val="24"/>
+          <w:szCs w:val="24"/>
+        </w:rPr>
+        <w:t xml:space="preserve">The function </w:t>
+      </w:r>
+      <w:proofErr w:type="spellStart"/>
+      <w:r>
+        <w:rPr>
+          <w:rFonts w:ascii="Times New Roman" w:hAnsi="Times New Roman" w:cs="Times New Roman"/>
+          <w:i/>
+          <w:iCs/>
+          <w:sz w:val="24"/>
+          <w:szCs w:val="24"/>
+        </w:rPr>
+        <w:t>spatial_Mapbox_Find</w:t>
+      </w:r>
+      <w:proofErr w:type="spellEnd"/>
+      <w:r>
+        <w:rPr>
+          <w:rFonts w:ascii="Times New Roman" w:hAnsi="Times New Roman" w:cs="Times New Roman"/>
+          <w:i/>
+          <w:iCs/>
+          <w:sz w:val="24"/>
+          <w:szCs w:val="24"/>
+        </w:rPr>
         <w:t xml:space="preserve"> </w:t>
       </w:r>
-    </w:p>
-    <w:p>
-      <w:pPr>
-        <w:pStyle w:val="ListParagraph"/>
-        <w:numPr>
-          <w:ilvl w:val="0"/>
-          <w:numId w:val="4"/>
-        </w:numPr>
+      <w:r>
+        <w:rPr>
+          <w:rFonts w:ascii="Times New Roman" w:hAnsi="Times New Roman" w:cs="Times New Roman"/>
+          <w:sz w:val="24"/>
+          <w:szCs w:val="24"/>
+        </w:rPr>
+        <w:t xml:space="preserve">is useful for finding </w:t>
+      </w:r>
+      <w:proofErr w:type="spellStart"/>
+      <w:r>
+        <w:rPr>
+          <w:rFonts w:ascii="Times New Roman" w:hAnsi="Times New Roman" w:cs="Times New Roman"/>
+          <w:sz w:val="24"/>
+          <w:szCs w:val="24"/>
+        </w:rPr>
+        <w:t>Mapbox</w:t>
+      </w:r>
+      <w:proofErr w:type="spellEnd"/>
+      <w:r>
+        <w:rPr>
+          <w:rFonts w:ascii="Times New Roman" w:hAnsi="Times New Roman" w:cs="Times New Roman"/>
+          <w:sz w:val="24"/>
+          <w:szCs w:val="24"/>
+        </w:rPr>
+        <w:t xml:space="preserve"> activity patterns that intersect a defined spatial object of SF class, but is designed to be conducted in parallel (see repository for more documentation). </w:t>
+      </w:r>
+    </w:p>
+    <w:p>
+      <w:pPr>
         <w:spacing w:line="480" w:lineRule="auto"/>
-        <w:rPr>
-          <w:rFonts w:ascii="Times New Roman" w:hAnsi="Times New Roman" w:cs="Times New Roman"/>
-          <w:sz w:val="24"/>
-          <w:szCs w:val="24"/>
-        </w:rPr>
-      </w:pPr>
-      <w:r>
-        <w:rPr>
-          <w:rFonts w:ascii="Times New Roman" w:hAnsi="Times New Roman" w:cs="Times New Roman"/>
-          <w:sz w:val="24"/>
-          <w:szCs w:val="24"/>
-        </w:rPr>
-        <w:t xml:space="preserve">Using sum rather than median/median, where are based on the denominator which varies based on </w:t>
+        <w:ind w:firstLine="720"/>
+        <w:rPr>
+          <w:rFonts w:ascii="Times New Roman" w:hAnsi="Times New Roman" w:cs="Times New Roman"/>
+          <w:sz w:val="24"/>
+          <w:szCs w:val="24"/>
+        </w:rPr>
+      </w:pPr>
+    </w:p>
+    <w:p>
+      <w:pPr>
+        <w:spacing w:line="480" w:lineRule="auto"/>
+        <w:rPr>
+          <w:rFonts w:ascii="Times New Roman" w:hAnsi="Times New Roman" w:cs="Times New Roman"/>
+          <w:b/>
+          <w:bCs/>
+          <w:sz w:val="24"/>
+          <w:szCs w:val="24"/>
+        </w:rPr>
+      </w:pPr>
+      <w:r>
+        <w:rPr>
+          <w:rFonts w:ascii="Times New Roman" w:hAnsi="Times New Roman" w:cs="Times New Roman"/>
+          <w:b/>
+          <w:bCs/>
+          <w:sz w:val="24"/>
+          <w:szCs w:val="24"/>
+        </w:rPr>
+        <w:t>3.0 Results</w:t>
+      </w:r>
+    </w:p>
+    <w:p>
+      <w:pPr>
+        <w:spacing w:line="480" w:lineRule="auto"/>
+        <w:rPr>
+          <w:rFonts w:ascii="Times New Roman" w:hAnsi="Times New Roman" w:cs="Times New Roman"/>
+          <w:i/>
+          <w:iCs/>
+          <w:sz w:val="24"/>
+          <w:szCs w:val="24"/>
+        </w:rPr>
+      </w:pPr>
+      <w:r>
+        <w:rPr>
+          <w:rFonts w:ascii="Times New Roman" w:hAnsi="Times New Roman" w:cs="Times New Roman"/>
+          <w:i/>
+          <w:iCs/>
+          <w:sz w:val="24"/>
+          <w:szCs w:val="24"/>
+        </w:rPr>
+        <w:t>3.1</w:t>
+      </w:r>
+      <w:r>
+        <w:rPr>
+          <w:rFonts w:ascii="Times New Roman" w:hAnsi="Times New Roman" w:cs="Times New Roman"/>
+          <w:i/>
+          <w:iCs/>
+          <w:sz w:val="24"/>
+          <w:szCs w:val="24"/>
+        </w:rPr>
+        <w:t xml:space="preserve"> </w:t>
+      </w:r>
+      <w:r>
+        <w:rPr>
+          <w:rFonts w:ascii="Times New Roman" w:hAnsi="Times New Roman" w:cs="Times New Roman"/>
+          <w:i/>
+          <w:iCs/>
+          <w:sz w:val="24"/>
+          <w:szCs w:val="24"/>
+        </w:rPr>
+        <w:t>Patterns of mobility data</w:t>
+      </w:r>
+    </w:p>
+    <w:p>
+      <w:pPr>
+        <w:spacing w:line="480" w:lineRule="auto"/>
+        <w:ind w:firstLine="720"/>
+        <w:rPr>
+          <w:rFonts w:ascii="Times New Roman" w:hAnsi="Times New Roman" w:cs="Times New Roman"/>
+          <w:sz w:val="24"/>
+          <w:szCs w:val="24"/>
+        </w:rPr>
+      </w:pPr>
+      <w:r>
+        <w:rPr>
+          <w:rFonts w:ascii="Times New Roman" w:hAnsi="Times New Roman" w:cs="Times New Roman"/>
+          <w:sz w:val="24"/>
+          <w:szCs w:val="24"/>
+        </w:rPr>
+        <w:t xml:space="preserve">Mobility data was found to capture human activity within urban greenspaces. </w:t>
+      </w:r>
+      <w:r>
+        <w:rPr>
+          <w:rFonts w:ascii="Times New Roman" w:hAnsi="Times New Roman" w:cs="Times New Roman"/>
+          <w:sz w:val="24"/>
+          <w:szCs w:val="24"/>
+        </w:rPr>
+        <w:t xml:space="preserve">Almost all properties were found to have activity levels above the threshold used to anonymize the data. Most properties had between 30 and 50% of the total area with some observation of mobility data (Table 1). Reserve areas had the lowest percentage of mobility data (Table 1) as would be expected for lands where access is limited. </w:t>
+      </w:r>
+      <w:r>
+        <w:rPr>
+          <w:rFonts w:ascii="Times New Roman" w:hAnsi="Times New Roman" w:cs="Times New Roman"/>
+          <w:sz w:val="24"/>
+          <w:szCs w:val="24"/>
+        </w:rPr>
+        <w:t>For the properties where reservations were required, we found a strong positive relationship between the total number of reservations and total mobility data (</w:t>
+      </w:r>
+      <w:r>
+        <w:rPr>
+          <w:rFonts w:ascii="Times New Roman" w:hAnsi="Times New Roman" w:cs="Times New Roman"/>
+          <w:sz w:val="24"/>
+          <w:szCs w:val="24"/>
+        </w:rPr>
+        <w:t>F</w:t>
+      </w:r>
+      <w:r>
+        <w:rPr>
+          <w:rFonts w:ascii="Times New Roman" w:hAnsi="Times New Roman" w:cs="Times New Roman"/>
+          <w:sz w:val="24"/>
+          <w:szCs w:val="24"/>
+          <w:vertAlign w:val="subscript"/>
+        </w:rPr>
+        <w:t xml:space="preserve">6 </w:t>
+      </w:r>
+      <w:r>
+        <w:rPr>
+          <w:rFonts w:ascii="Times New Roman" w:hAnsi="Times New Roman" w:cs="Times New Roman"/>
+          <w:sz w:val="24"/>
+          <w:szCs w:val="24"/>
+        </w:rPr>
+        <w:t xml:space="preserve">= </w:t>
+      </w:r>
+      <w:r>
+        <w:rPr>
+          <w:rFonts w:ascii="Times New Roman" w:hAnsi="Times New Roman" w:cs="Times New Roman"/>
+          <w:sz w:val="24"/>
+          <w:szCs w:val="24"/>
+        </w:rPr>
+        <w:t xml:space="preserve">86.6, p </w:t>
+      </w:r>
+      <w:r>
+        <w:rPr>
+          <w:rFonts w:ascii="Times New Roman" w:hAnsi="Times New Roman" w:cs="Times New Roman"/>
+          <w:sz w:val="24"/>
+          <w:szCs w:val="24"/>
+        </w:rPr>
+        <w:t>&lt; 0.0001,</w:t>
+      </w:r>
+      <w:r>
+        <w:rPr>
+          <w:rFonts w:ascii="Times New Roman" w:hAnsi="Times New Roman" w:cs="Times New Roman"/>
+          <w:sz w:val="24"/>
+          <w:szCs w:val="24"/>
+        </w:rPr>
+        <w:t xml:space="preserve"> R</w:t>
+      </w:r>
+      <w:r>
+        <w:rPr>
+          <w:rFonts w:ascii="Times New Roman" w:hAnsi="Times New Roman" w:cs="Times New Roman"/>
+          <w:sz w:val="24"/>
+          <w:szCs w:val="24"/>
+          <w:vertAlign w:val="superscript"/>
+        </w:rPr>
+        <w:t>2</w:t>
+      </w:r>
+      <w:r>
+        <w:rPr>
+          <w:rFonts w:ascii="Times New Roman" w:hAnsi="Times New Roman" w:cs="Times New Roman"/>
+          <w:sz w:val="24"/>
+          <w:szCs w:val="24"/>
+        </w:rPr>
+        <w:t xml:space="preserve"> = 0.97; </w:t>
+      </w:r>
+      <w:r>
+        <w:rPr>
+          <w:rFonts w:ascii="Times New Roman" w:hAnsi="Times New Roman" w:cs="Times New Roman"/>
+          <w:sz w:val="24"/>
+          <w:szCs w:val="24"/>
+        </w:rPr>
+        <w:t xml:space="preserve">Figure 2). </w:t>
+      </w:r>
+      <w:r>
+        <w:rPr>
+          <w:rFonts w:ascii="Times New Roman" w:hAnsi="Times New Roman" w:cs="Times New Roman"/>
+          <w:sz w:val="24"/>
+          <w:szCs w:val="24"/>
+        </w:rPr>
+        <w:t>The relationship between number of reservations and mobility data</w:t>
+      </w:r>
+      <w:r>
+        <w:rPr>
+          <w:rFonts w:ascii="Times New Roman" w:hAnsi="Times New Roman" w:cs="Times New Roman"/>
+          <w:sz w:val="24"/>
+          <w:szCs w:val="24"/>
+        </w:rPr>
+        <w:t xml:space="preserve"> </w:t>
+      </w:r>
+      <w:r>
+        <w:rPr>
+          <w:rFonts w:ascii="Times New Roman" w:hAnsi="Times New Roman" w:cs="Times New Roman"/>
+          <w:sz w:val="24"/>
+          <w:szCs w:val="24"/>
+        </w:rPr>
+        <w:t>was mediated by day-of-week</w:t>
+      </w:r>
+      <w:r>
+        <w:rPr>
+          <w:rFonts w:ascii="Times New Roman" w:hAnsi="Times New Roman" w:cs="Times New Roman"/>
+          <w:sz w:val="24"/>
+          <w:szCs w:val="24"/>
+        </w:rPr>
+        <w:t xml:space="preserve"> (p = 0.047)</w:t>
+      </w:r>
+      <w:r>
+        <w:rPr>
+          <w:rFonts w:ascii="Times New Roman" w:hAnsi="Times New Roman" w:cs="Times New Roman"/>
+          <w:sz w:val="24"/>
+          <w:szCs w:val="24"/>
+        </w:rPr>
+        <w:t>, where mobile activity was much higher on weekends</w:t>
+      </w:r>
+      <w:r>
+        <w:rPr>
+          <w:rFonts w:ascii="Times New Roman" w:hAnsi="Times New Roman" w:cs="Times New Roman"/>
+          <w:sz w:val="24"/>
+          <w:szCs w:val="24"/>
+        </w:rPr>
+        <w:t xml:space="preserve">. This pattern suggests that for the same number of reservations, people often spend more time at these properties on the weekend relative to weekdays. </w:t>
+      </w:r>
+    </w:p>
+    <w:p>
+      <w:pPr>
+        <w:spacing w:line="480" w:lineRule="auto"/>
+        <w:rPr>
+          <w:rFonts w:ascii="Times New Roman" w:hAnsi="Times New Roman" w:cs="Times New Roman"/>
+          <w:i/>
+          <w:iCs/>
+          <w:sz w:val="24"/>
+          <w:szCs w:val="24"/>
+        </w:rPr>
+      </w:pPr>
+    </w:p>
+    <w:p>
+      <w:pPr>
+        <w:spacing w:line="480" w:lineRule="auto"/>
+        <w:rPr>
+          <w:rFonts w:ascii="Times New Roman" w:hAnsi="Times New Roman" w:cs="Times New Roman"/>
+          <w:i/>
+          <w:iCs/>
+          <w:sz w:val="24"/>
+          <w:szCs w:val="24"/>
+        </w:rPr>
+      </w:pPr>
+      <w:r>
+        <w:rPr>
+          <w:rFonts w:ascii="Times New Roman" w:hAnsi="Times New Roman" w:cs="Times New Roman"/>
+          <w:i/>
+          <w:iCs/>
+          <w:sz w:val="24"/>
+          <w:szCs w:val="24"/>
+        </w:rPr>
+        <w:t xml:space="preserve">3.2 </w:t>
+      </w:r>
+      <w:r>
+        <w:rPr>
+          <w:rFonts w:ascii="Times New Roman" w:hAnsi="Times New Roman" w:cs="Times New Roman"/>
+          <w:i/>
+          <w:iCs/>
+          <w:sz w:val="24"/>
+          <w:szCs w:val="24"/>
+        </w:rPr>
+        <w:t>Unique metrics from mobility data</w:t>
+      </w:r>
+    </w:p>
+    <w:p>
+      <w:pPr>
+        <w:spacing w:line="480" w:lineRule="auto"/>
+        <w:ind w:firstLine="720"/>
+        <w:rPr>
+          <w:rFonts w:ascii="Times New Roman" w:hAnsi="Times New Roman" w:cs="Times New Roman"/>
+          <w:sz w:val="24"/>
+          <w:szCs w:val="24"/>
+        </w:rPr>
+      </w:pPr>
+      <w:r>
+        <w:rPr>
+          <w:rFonts w:ascii="Times New Roman" w:hAnsi="Times New Roman" w:cs="Times New Roman"/>
+          <w:sz w:val="24"/>
+          <w:szCs w:val="24"/>
+        </w:rPr>
+        <w:lastRenderedPageBreak/>
+        <w:t>Mobility data provides</w:t>
+      </w:r>
+      <w:r>
+        <w:rPr>
+          <w:rFonts w:ascii="Times New Roman" w:hAnsi="Times New Roman" w:cs="Times New Roman"/>
+          <w:sz w:val="24"/>
+          <w:szCs w:val="24"/>
+        </w:rPr>
+        <w:t xml:space="preserve"> greater</w:t>
+      </w:r>
+      <w:r>
+        <w:rPr>
+          <w:rFonts w:ascii="Times New Roman" w:hAnsi="Times New Roman" w:cs="Times New Roman"/>
+          <w:sz w:val="24"/>
+          <w:szCs w:val="24"/>
+        </w:rPr>
+        <w:t xml:space="preserve"> spatial and temporal resolution </w:t>
+      </w:r>
+      <w:r>
+        <w:rPr>
+          <w:rFonts w:ascii="Times New Roman" w:hAnsi="Times New Roman" w:cs="Times New Roman"/>
+          <w:sz w:val="24"/>
+          <w:szCs w:val="24"/>
+        </w:rPr>
+        <w:t>on human activity relative to tracking visitation patterns. Many parks had hot spots of mobility data where activity was substantially higher than adjacent areas. For example, two properties (Hilton Falls and Kelso Conservation Area) had high activity patterns within their trail network (Figure 1).</w:t>
+      </w:r>
+      <w:r>
+        <w:rPr>
+          <w:rFonts w:ascii="Times New Roman" w:hAnsi="Times New Roman" w:cs="Times New Roman"/>
+          <w:sz w:val="24"/>
+          <w:szCs w:val="24"/>
+        </w:rPr>
+        <w:t xml:space="preserve"> On average, parks with higher trail densities were found to have higher amounts of mobile activity (F</w:t>
+      </w:r>
+      <w:r>
+        <w:rPr>
+          <w:rFonts w:ascii="Times New Roman" w:hAnsi="Times New Roman" w:cs="Times New Roman"/>
+          <w:sz w:val="24"/>
+          <w:szCs w:val="24"/>
+          <w:vertAlign w:val="subscript"/>
+        </w:rPr>
+        <w:t xml:space="preserve">14 </w:t>
+      </w:r>
+      <w:r>
+        <w:rPr>
+          <w:rFonts w:ascii="Times New Roman" w:hAnsi="Times New Roman" w:cs="Times New Roman"/>
+          <w:sz w:val="24"/>
+          <w:szCs w:val="24"/>
+        </w:rPr>
+        <w:t xml:space="preserve">= </w:t>
+      </w:r>
+      <w:r>
+        <w:rPr>
+          <w:rFonts w:ascii="Times New Roman" w:hAnsi="Times New Roman" w:cs="Times New Roman"/>
+          <w:sz w:val="24"/>
+          <w:szCs w:val="24"/>
+        </w:rPr>
+        <w:t>18.2, p &lt; 0.0001, R</w:t>
+      </w:r>
+      <w:r>
+        <w:rPr>
+          <w:rFonts w:ascii="Times New Roman" w:hAnsi="Times New Roman" w:cs="Times New Roman"/>
+          <w:sz w:val="24"/>
+          <w:szCs w:val="24"/>
+          <w:vertAlign w:val="superscript"/>
+        </w:rPr>
+        <w:t>2</w:t>
+      </w:r>
+      <w:r>
+        <w:rPr>
+          <w:rFonts w:ascii="Times New Roman" w:hAnsi="Times New Roman" w:cs="Times New Roman"/>
+          <w:sz w:val="24"/>
+          <w:szCs w:val="24"/>
+        </w:rPr>
+        <w:t xml:space="preserve"> = 0.75; Figure 3</w:t>
+      </w:r>
+      <w:r>
+        <w:rPr>
+          <w:rFonts w:ascii="Times New Roman" w:hAnsi="Times New Roman" w:cs="Times New Roman"/>
+          <w:sz w:val="24"/>
+          <w:szCs w:val="24"/>
+        </w:rPr>
+        <w:t>A</w:t>
+      </w:r>
+      <w:r>
+        <w:rPr>
+          <w:rFonts w:ascii="Times New Roman" w:hAnsi="Times New Roman" w:cs="Times New Roman"/>
+          <w:sz w:val="24"/>
+          <w:szCs w:val="24"/>
+        </w:rPr>
+        <w:t>). Similarly, properties with high densities of trails also correlated with more area of the property containing some human activity (F</w:t>
+      </w:r>
+      <w:r>
+        <w:rPr>
+          <w:rFonts w:ascii="Times New Roman" w:hAnsi="Times New Roman" w:cs="Times New Roman"/>
+          <w:sz w:val="24"/>
+          <w:szCs w:val="24"/>
+          <w:vertAlign w:val="subscript"/>
+        </w:rPr>
+        <w:t xml:space="preserve">9 </w:t>
+      </w:r>
+      <w:r>
+        <w:rPr>
+          <w:rFonts w:ascii="Times New Roman" w:hAnsi="Times New Roman" w:cs="Times New Roman"/>
+          <w:sz w:val="24"/>
+          <w:szCs w:val="24"/>
+        </w:rPr>
+        <w:t xml:space="preserve">= </w:t>
+      </w:r>
+      <w:r>
+        <w:rPr>
+          <w:rFonts w:ascii="Times New Roman" w:hAnsi="Times New Roman" w:cs="Times New Roman"/>
+          <w:sz w:val="24"/>
+          <w:szCs w:val="24"/>
+        </w:rPr>
+        <w:t>6.57, p = 0.035, R</w:t>
+      </w:r>
+      <w:r>
+        <w:rPr>
+          <w:rFonts w:ascii="Times New Roman" w:hAnsi="Times New Roman" w:cs="Times New Roman"/>
+          <w:sz w:val="24"/>
+          <w:szCs w:val="24"/>
+          <w:vertAlign w:val="superscript"/>
+        </w:rPr>
+        <w:t>2</w:t>
+      </w:r>
+      <w:r>
+        <w:rPr>
+          <w:rFonts w:ascii="Times New Roman" w:hAnsi="Times New Roman" w:cs="Times New Roman"/>
+          <w:sz w:val="24"/>
+          <w:szCs w:val="24"/>
+        </w:rPr>
+        <w:t xml:space="preserve"> = 0.36; Figure 3</w:t>
+      </w:r>
+      <w:r>
+        <w:rPr>
+          <w:rFonts w:ascii="Times New Roman" w:hAnsi="Times New Roman" w:cs="Times New Roman"/>
+          <w:sz w:val="24"/>
+          <w:szCs w:val="24"/>
+        </w:rPr>
+        <w:t>B</w:t>
+      </w:r>
+      <w:r>
+        <w:rPr>
+          <w:rFonts w:ascii="Times New Roman" w:hAnsi="Times New Roman" w:cs="Times New Roman"/>
+          <w:sz w:val="24"/>
+          <w:szCs w:val="24"/>
+        </w:rPr>
+        <w:t>).</w:t>
+      </w:r>
+      <w:r>
+        <w:rPr>
+          <w:rFonts w:ascii="Times New Roman" w:hAnsi="Times New Roman" w:cs="Times New Roman"/>
+          <w:sz w:val="24"/>
+          <w:szCs w:val="24"/>
+        </w:rPr>
+        <w:t xml:space="preserve"> </w:t>
+      </w:r>
+      <w:r>
+        <w:rPr>
+          <w:rFonts w:ascii="Times New Roman" w:hAnsi="Times New Roman" w:cs="Times New Roman"/>
+          <w:sz w:val="24"/>
+          <w:szCs w:val="24"/>
+        </w:rPr>
+        <w:t xml:space="preserve">Properties </w:t>
+      </w:r>
+      <w:r>
+        <w:rPr>
+          <w:rFonts w:ascii="Times New Roman" w:hAnsi="Times New Roman" w:cs="Times New Roman"/>
+          <w:sz w:val="24"/>
+          <w:szCs w:val="24"/>
+        </w:rPr>
+        <w:t xml:space="preserve">with waterbodies tended to have higher percentages of coverage by human activity. </w:t>
+      </w:r>
+      <w:r>
+        <w:rPr>
+          <w:rFonts w:ascii="Times New Roman" w:hAnsi="Times New Roman" w:cs="Times New Roman"/>
+          <w:sz w:val="24"/>
+          <w:szCs w:val="24"/>
+        </w:rPr>
+        <w:t>The percent of activity on-trail relative to off-trail</w:t>
+      </w:r>
+      <w:r>
+        <w:rPr>
+          <w:rFonts w:ascii="Times New Roman" w:hAnsi="Times New Roman" w:cs="Times New Roman"/>
+          <w:sz w:val="24"/>
+          <w:szCs w:val="24"/>
+        </w:rPr>
+        <w:t xml:space="preserve"> </w:t>
+      </w:r>
+      <w:r>
+        <w:rPr>
+          <w:rFonts w:ascii="Times New Roman" w:hAnsi="Times New Roman" w:cs="Times New Roman"/>
+          <w:sz w:val="24"/>
+          <w:szCs w:val="24"/>
+        </w:rPr>
+        <w:t>was significantly correlated with the percent area with human activity (F</w:t>
+      </w:r>
+      <w:r>
+        <w:rPr>
+          <w:rFonts w:ascii="Times New Roman" w:hAnsi="Times New Roman" w:cs="Times New Roman"/>
+          <w:sz w:val="24"/>
+          <w:szCs w:val="24"/>
+          <w:vertAlign w:val="subscript"/>
+        </w:rPr>
+        <w:t xml:space="preserve">9 </w:t>
+      </w:r>
+      <w:r>
+        <w:rPr>
+          <w:rFonts w:ascii="Times New Roman" w:hAnsi="Times New Roman" w:cs="Times New Roman"/>
+          <w:sz w:val="24"/>
+          <w:szCs w:val="24"/>
+        </w:rPr>
+        <w:t xml:space="preserve">= </w:t>
+      </w:r>
+      <w:r>
+        <w:rPr>
+          <w:rFonts w:ascii="Times New Roman" w:hAnsi="Times New Roman" w:cs="Times New Roman"/>
+          <w:sz w:val="24"/>
+          <w:szCs w:val="24"/>
+        </w:rPr>
+        <w:t>18.0, p = 0.002, R</w:t>
+      </w:r>
+      <w:r>
+        <w:rPr>
+          <w:rFonts w:ascii="Times New Roman" w:hAnsi="Times New Roman" w:cs="Times New Roman"/>
+          <w:sz w:val="24"/>
+          <w:szCs w:val="24"/>
+          <w:vertAlign w:val="superscript"/>
+        </w:rPr>
+        <w:t>2</w:t>
+      </w:r>
+      <w:r>
+        <w:rPr>
+          <w:rFonts w:ascii="Times New Roman" w:hAnsi="Times New Roman" w:cs="Times New Roman"/>
+          <w:sz w:val="24"/>
+          <w:szCs w:val="24"/>
+        </w:rPr>
+        <w:t xml:space="preserve"> = 0.63; Figure 3</w:t>
+      </w:r>
+      <w:r>
+        <w:rPr>
+          <w:rFonts w:ascii="Times New Roman" w:hAnsi="Times New Roman" w:cs="Times New Roman"/>
+          <w:sz w:val="24"/>
+          <w:szCs w:val="24"/>
+        </w:rPr>
+        <w:t>C</w:t>
+      </w:r>
+      <w:r>
+        <w:rPr>
+          <w:rFonts w:ascii="Times New Roman" w:hAnsi="Times New Roman" w:cs="Times New Roman"/>
+          <w:sz w:val="24"/>
+          <w:szCs w:val="24"/>
+        </w:rPr>
+        <w:t>)</w:t>
+      </w:r>
+      <w:r>
+        <w:rPr>
+          <w:rFonts w:ascii="Times New Roman" w:hAnsi="Times New Roman" w:cs="Times New Roman"/>
+          <w:sz w:val="24"/>
+          <w:szCs w:val="24"/>
+        </w:rPr>
+        <w:t>, suggesting increased use typically occurs on trails</w:t>
+      </w:r>
+      <w:r>
+        <w:rPr>
+          <w:rFonts w:ascii="Times New Roman" w:hAnsi="Times New Roman" w:cs="Times New Roman"/>
+          <w:sz w:val="24"/>
+          <w:szCs w:val="24"/>
+        </w:rPr>
+        <w:t>.</w:t>
+      </w:r>
+    </w:p>
+    <w:p>
+      <w:pPr>
+        <w:spacing w:line="480" w:lineRule="auto"/>
+        <w:rPr>
+          <w:rFonts w:ascii="Times New Roman" w:hAnsi="Times New Roman" w:cs="Times New Roman"/>
+          <w:i/>
+          <w:iCs/>
+          <w:sz w:val="24"/>
+          <w:szCs w:val="24"/>
+        </w:rPr>
+      </w:pPr>
+    </w:p>
+    <w:p>
+      <w:pPr>
+        <w:spacing w:line="480" w:lineRule="auto"/>
+        <w:rPr>
+          <w:rFonts w:ascii="Times New Roman" w:hAnsi="Times New Roman" w:cs="Times New Roman"/>
+          <w:i/>
+          <w:iCs/>
+          <w:sz w:val="24"/>
+          <w:szCs w:val="24"/>
+        </w:rPr>
+      </w:pPr>
+      <w:r>
+        <w:rPr>
+          <w:rFonts w:ascii="Times New Roman" w:hAnsi="Times New Roman" w:cs="Times New Roman"/>
+          <w:i/>
+          <w:iCs/>
+          <w:sz w:val="24"/>
+          <w:szCs w:val="24"/>
+        </w:rPr>
+        <w:t>3.3 Mobility patterns and biodiversity</w:t>
+      </w:r>
+    </w:p>
+    <w:p>
+      <w:pPr>
+        <w:spacing w:line="480" w:lineRule="auto"/>
+        <w:ind w:firstLine="720"/>
+        <w:rPr>
+          <w:rFonts w:ascii="Times New Roman" w:hAnsi="Times New Roman" w:cs="Times New Roman"/>
+          <w:sz w:val="24"/>
+          <w:szCs w:val="24"/>
+        </w:rPr>
+      </w:pPr>
+      <w:r>
+        <w:rPr>
+          <w:rFonts w:ascii="Times New Roman" w:hAnsi="Times New Roman" w:cs="Times New Roman"/>
+          <w:sz w:val="24"/>
+          <w:szCs w:val="24"/>
+        </w:rPr>
+        <w:t xml:space="preserve">Human activity varied considerably by ELC class. </w:t>
+      </w:r>
+      <w:r>
+        <w:rPr>
+          <w:rFonts w:ascii="Times New Roman" w:hAnsi="Times New Roman" w:cs="Times New Roman"/>
+          <w:sz w:val="24"/>
+          <w:szCs w:val="24"/>
+        </w:rPr>
+        <w:t>Forest and cultural we</w:t>
+      </w:r>
+      <w:r>
+        <w:rPr>
+          <w:rFonts w:ascii="Times New Roman" w:hAnsi="Times New Roman" w:cs="Times New Roman"/>
+          <w:sz w:val="24"/>
+          <w:szCs w:val="24"/>
+        </w:rPr>
+        <w:t xml:space="preserve">re the land classes </w:t>
+      </w:r>
+      <w:r>
+        <w:rPr>
+          <w:rFonts w:ascii="Times New Roman" w:hAnsi="Times New Roman" w:cs="Times New Roman"/>
+          <w:sz w:val="24"/>
+          <w:szCs w:val="24"/>
+        </w:rPr>
+        <w:t>where most of the mobility data occurred, followed by talus and cliff (Figure 4A). However, relative to the abundance of the land classes in each property, rock formations were disproportionately visited relative to other land types, including talus, cliff, crevice and cave, and bluff</w:t>
+      </w:r>
+      <w:r>
+        <w:rPr>
+          <w:rFonts w:ascii="Times New Roman" w:hAnsi="Times New Roman" w:cs="Times New Roman"/>
+          <w:sz w:val="24"/>
+          <w:szCs w:val="24"/>
+        </w:rPr>
+        <w:t xml:space="preserve"> (Figure 4B)</w:t>
+      </w:r>
+      <w:r>
+        <w:rPr>
+          <w:rFonts w:ascii="Times New Roman" w:hAnsi="Times New Roman" w:cs="Times New Roman"/>
+          <w:sz w:val="24"/>
+          <w:szCs w:val="24"/>
+        </w:rPr>
+        <w:t xml:space="preserve">. </w:t>
+      </w:r>
+      <w:r>
+        <w:rPr>
+          <w:rFonts w:ascii="Times New Roman" w:hAnsi="Times New Roman" w:cs="Times New Roman"/>
+          <w:sz w:val="24"/>
+          <w:szCs w:val="24"/>
+        </w:rPr>
+        <w:t xml:space="preserve">By contrast, forests and cultural were used relatively infrequently in proportion to their abundance among properties. </w:t>
+      </w:r>
+      <w:r>
+        <w:rPr>
+          <w:rFonts w:ascii="Times New Roman" w:hAnsi="Times New Roman" w:cs="Times New Roman"/>
+          <w:sz w:val="24"/>
+          <w:szCs w:val="24"/>
+        </w:rPr>
+        <w:t xml:space="preserve"> </w:t>
+      </w:r>
+      <w:r>
+        <w:rPr>
+          <w:rFonts w:ascii="Times New Roman" w:hAnsi="Times New Roman" w:cs="Times New Roman"/>
+          <w:sz w:val="24"/>
+          <w:szCs w:val="24"/>
+        </w:rPr>
+        <w:t xml:space="preserve"> </w:t>
+      </w:r>
+    </w:p>
+    <w:p>
+      <w:pPr>
+        <w:spacing w:line="480" w:lineRule="auto"/>
+        <w:rPr>
+          <w:rFonts w:ascii="Times New Roman" w:hAnsi="Times New Roman" w:cs="Times New Roman"/>
+          <w:sz w:val="24"/>
+          <w:szCs w:val="24"/>
+        </w:rPr>
+      </w:pPr>
+    </w:p>
+    <w:p>
+      <w:pPr>
+        <w:spacing w:line="480" w:lineRule="auto"/>
+        <w:rPr>
+          <w:rFonts w:ascii="Times New Roman" w:hAnsi="Times New Roman" w:cs="Times New Roman"/>
+          <w:b/>
+          <w:bCs/>
+          <w:sz w:val="24"/>
+          <w:szCs w:val="24"/>
+        </w:rPr>
+      </w:pPr>
+      <w:r>
+        <w:rPr>
+          <w:rFonts w:ascii="Times New Roman" w:hAnsi="Times New Roman" w:cs="Times New Roman"/>
+          <w:b/>
+          <w:bCs/>
+          <w:sz w:val="24"/>
+          <w:szCs w:val="24"/>
+        </w:rPr>
+        <w:t xml:space="preserve">4.0 </w:t>
+      </w:r>
+      <w:r>
+        <w:rPr>
+          <w:rFonts w:ascii="Times New Roman" w:hAnsi="Times New Roman" w:cs="Times New Roman"/>
+          <w:b/>
+          <w:bCs/>
+          <w:sz w:val="24"/>
+          <w:szCs w:val="24"/>
+        </w:rPr>
+        <w:t>Discussion</w:t>
+      </w:r>
+    </w:p>
+    <w:p>
+      <w:pPr>
+        <w:spacing w:line="480" w:lineRule="auto"/>
+        <w:rPr>
+          <w:rFonts w:ascii="Times New Roman" w:hAnsi="Times New Roman" w:cs="Times New Roman"/>
+          <w:sz w:val="24"/>
+          <w:szCs w:val="24"/>
+        </w:rPr>
+      </w:pPr>
+      <w:r>
+        <w:rPr>
+          <w:rFonts w:ascii="Times New Roman" w:hAnsi="Times New Roman" w:cs="Times New Roman"/>
+          <w:b/>
+          <w:bCs/>
+          <w:sz w:val="24"/>
+          <w:szCs w:val="24"/>
+        </w:rPr>
+        <w:lastRenderedPageBreak/>
+        <w:tab/>
+      </w:r>
+      <w:r>
+        <w:rPr>
+          <w:rFonts w:ascii="Times New Roman" w:hAnsi="Times New Roman" w:cs="Times New Roman"/>
+          <w:sz w:val="24"/>
+          <w:szCs w:val="24"/>
+        </w:rPr>
+        <w:t xml:space="preserve">We examined the relationship with mobility data and urban greenspace use for 56 properties in the Greater Toronto Area. </w:t>
+      </w:r>
+      <w:r>
+        <w:rPr>
+          <w:rFonts w:ascii="Times New Roman" w:hAnsi="Times New Roman" w:cs="Times New Roman"/>
+          <w:sz w:val="24"/>
+          <w:szCs w:val="24"/>
+        </w:rPr>
+        <w:t>We found that anonymized mobility data effectively captures activity in urban greenspaces, with a significant correlation between number of visitors and total mobility data (R</w:t>
+      </w:r>
+      <w:r>
+        <w:rPr>
+          <w:rFonts w:ascii="Times New Roman" w:hAnsi="Times New Roman" w:cs="Times New Roman"/>
+          <w:sz w:val="24"/>
+          <w:szCs w:val="24"/>
+          <w:vertAlign w:val="superscript"/>
+        </w:rPr>
+        <w:t>2</w:t>
+      </w:r>
+      <w:r>
+        <w:rPr>
+          <w:rFonts w:ascii="Times New Roman" w:hAnsi="Times New Roman" w:cs="Times New Roman"/>
+          <w:sz w:val="24"/>
+          <w:szCs w:val="24"/>
+          <w:vertAlign w:val="superscript"/>
+        </w:rPr>
+        <w:t xml:space="preserve"> </w:t>
+      </w:r>
+      <w:r>
+        <w:rPr>
+          <w:rFonts w:ascii="Times New Roman" w:hAnsi="Times New Roman" w:cs="Times New Roman"/>
+          <w:sz w:val="24"/>
+          <w:szCs w:val="24"/>
+        </w:rPr>
+        <w:t>=</w:t>
+      </w:r>
+      <w:r>
+        <w:rPr>
+          <w:rFonts w:ascii="Times New Roman" w:hAnsi="Times New Roman" w:cs="Times New Roman"/>
+          <w:sz w:val="24"/>
+          <w:szCs w:val="24"/>
+          <w:vertAlign w:val="superscript"/>
+        </w:rPr>
+        <w:t xml:space="preserve"> </w:t>
+      </w:r>
+      <w:r>
+        <w:rPr>
+          <w:rFonts w:ascii="Times New Roman" w:hAnsi="Times New Roman" w:cs="Times New Roman"/>
+          <w:sz w:val="24"/>
+          <w:szCs w:val="24"/>
+        </w:rPr>
+        <w:t xml:space="preserve">0.97; Figure 2). However, it is important to note that pre-processing is required to </w:t>
+      </w:r>
+      <w:r>
+        <w:rPr>
+          <w:rFonts w:ascii="Times New Roman" w:hAnsi="Times New Roman" w:cs="Times New Roman"/>
+          <w:sz w:val="24"/>
+          <w:szCs w:val="24"/>
+        </w:rPr>
+        <w:t>reflect the activity more accurately</w:t>
+      </w:r>
+      <w:r>
+        <w:rPr>
+          <w:rFonts w:ascii="Times New Roman" w:hAnsi="Times New Roman" w:cs="Times New Roman"/>
+          <w:sz w:val="24"/>
+          <w:szCs w:val="24"/>
+        </w:rPr>
+        <w:t xml:space="preserve"> in greenspaces. </w:t>
+      </w:r>
+      <w:r>
+        <w:rPr>
+          <w:rFonts w:ascii="Times New Roman" w:hAnsi="Times New Roman" w:cs="Times New Roman"/>
+          <w:sz w:val="24"/>
+          <w:szCs w:val="24"/>
+        </w:rPr>
+        <w:t>The mobility data proved an effective tool at capturing human activity patterns in urban greenspaces including patterns of trail and land use</w:t>
+      </w:r>
+      <w:r>
+        <w:rPr>
+          <w:rFonts w:ascii="Times New Roman" w:hAnsi="Times New Roman" w:cs="Times New Roman"/>
+          <w:sz w:val="24"/>
+          <w:szCs w:val="24"/>
+        </w:rPr>
+        <w:t xml:space="preserve"> (Figures 3, 4)</w:t>
+      </w:r>
+      <w:r>
+        <w:rPr>
+          <w:rFonts w:ascii="Times New Roman" w:hAnsi="Times New Roman" w:cs="Times New Roman"/>
+          <w:sz w:val="24"/>
+          <w:szCs w:val="24"/>
+        </w:rPr>
+        <w:t>.</w:t>
+      </w:r>
+      <w:r>
+        <w:rPr>
+          <w:rFonts w:ascii="Times New Roman" w:hAnsi="Times New Roman" w:cs="Times New Roman"/>
+          <w:sz w:val="24"/>
+          <w:szCs w:val="24"/>
+        </w:rPr>
+        <w:t xml:space="preserve"> For land managers looking to balance human use with biological conservation, the mobility data appears a powerful tool in determining hot spots of activity, ecological refugia, and encroaching activity on restricted areas. </w:t>
+      </w:r>
+    </w:p>
+    <w:p>
+      <w:pPr>
+        <w:spacing w:line="480" w:lineRule="auto"/>
+        <w:rPr>
+          <w:rFonts w:ascii="Times New Roman" w:hAnsi="Times New Roman" w:cs="Times New Roman"/>
+          <w:sz w:val="24"/>
+          <w:szCs w:val="24"/>
+          <w:vertAlign w:val="superscript"/>
+        </w:rPr>
+      </w:pPr>
+    </w:p>
+    <w:p>
+      <w:pPr>
+        <w:spacing w:line="480" w:lineRule="auto"/>
+        <w:rPr>
+          <w:rFonts w:ascii="Times New Roman" w:hAnsi="Times New Roman" w:cs="Times New Roman"/>
+          <w:i/>
+          <w:iCs/>
+          <w:sz w:val="24"/>
+          <w:szCs w:val="24"/>
+        </w:rPr>
+      </w:pPr>
+      <w:r>
+        <w:rPr>
+          <w:rFonts w:ascii="Times New Roman" w:hAnsi="Times New Roman" w:cs="Times New Roman"/>
+          <w:i/>
+          <w:iCs/>
+          <w:sz w:val="24"/>
+          <w:szCs w:val="24"/>
+        </w:rPr>
+        <w:t xml:space="preserve">4.1 </w:t>
+      </w:r>
+      <w:r>
+        <w:rPr>
+          <w:rFonts w:ascii="Times New Roman" w:hAnsi="Times New Roman" w:cs="Times New Roman"/>
+          <w:i/>
+          <w:iCs/>
+          <w:sz w:val="24"/>
+          <w:szCs w:val="24"/>
+        </w:rPr>
+        <w:t>Description of observed patterns and interpretation</w:t>
+      </w:r>
+    </w:p>
+    <w:p>
+      <w:pPr>
+        <w:spacing w:line="480" w:lineRule="auto"/>
+        <w:rPr>
+          <w:rFonts w:ascii="Times New Roman" w:hAnsi="Times New Roman" w:cs="Times New Roman"/>
+          <w:sz w:val="24"/>
+          <w:szCs w:val="24"/>
+        </w:rPr>
+      </w:pPr>
+      <w:r>
+        <w:rPr>
+          <w:rFonts w:ascii="Times New Roman" w:hAnsi="Times New Roman" w:cs="Times New Roman"/>
+          <w:sz w:val="24"/>
+          <w:szCs w:val="24"/>
+        </w:rPr>
+        <w:tab/>
+        <w:t xml:space="preserve">Activity patterns varied considerably, but predictably among greenspaces. </w:t>
+      </w:r>
+      <w:r>
+        <w:rPr>
+          <w:rFonts w:ascii="Times New Roman" w:hAnsi="Times New Roman" w:cs="Times New Roman"/>
+          <w:sz w:val="24"/>
+          <w:szCs w:val="24"/>
+        </w:rPr>
+        <w:t>Off-trail use is a significant problem in conserving biodiversity, causing disturbance, trampling, and introduction of exotics (</w:t>
+      </w:r>
+      <w:commentRangeStart w:id="7"/>
+      <w:r>
+        <w:rPr>
+          <w:rFonts w:ascii="Times New Roman" w:hAnsi="Times New Roman" w:cs="Times New Roman"/>
+          <w:sz w:val="24"/>
+          <w:szCs w:val="24"/>
+        </w:rPr>
+        <w:t>Nepal and Way 2007;</w:t>
+      </w:r>
+      <w:commentRangeEnd w:id="7"/>
+      <w:r>
+        <w:rPr>
+          <w:rStyle w:val="CommentReference"/>
+        </w:rPr>
+        <w:commentReference w:id="7"/>
+      </w:r>
+      <w:r>
+        <w:rPr>
+          <w:rFonts w:ascii="Times New Roman" w:hAnsi="Times New Roman" w:cs="Times New Roman"/>
+          <w:sz w:val="24"/>
+          <w:szCs w:val="24"/>
+        </w:rPr>
+        <w:t xml:space="preserve"> </w:t>
+      </w:r>
+      <w:commentRangeStart w:id="8"/>
+      <w:r>
+        <w:rPr>
+          <w:rFonts w:ascii="Times New Roman" w:hAnsi="Times New Roman" w:cs="Times New Roman"/>
+          <w:sz w:val="24"/>
+          <w:szCs w:val="24"/>
+        </w:rPr>
+        <w:t>Mason et al. 2015</w:t>
+      </w:r>
+      <w:commentRangeEnd w:id="8"/>
+      <w:r>
+        <w:rPr>
+          <w:rStyle w:val="CommentReference"/>
+        </w:rPr>
+        <w:commentReference w:id="8"/>
+      </w:r>
+      <w:r>
+        <w:rPr>
+          <w:rFonts w:ascii="Times New Roman" w:hAnsi="Times New Roman" w:cs="Times New Roman"/>
+          <w:sz w:val="24"/>
+          <w:szCs w:val="24"/>
+        </w:rPr>
+        <w:t xml:space="preserve">; </w:t>
+      </w:r>
+      <w:commentRangeStart w:id="9"/>
+      <w:r>
+        <w:rPr>
+          <w:rFonts w:ascii="Times New Roman" w:hAnsi="Times New Roman" w:cs="Times New Roman"/>
+          <w:sz w:val="24"/>
+          <w:szCs w:val="24"/>
+        </w:rPr>
+        <w:t>Barros et al. 2020</w:t>
+      </w:r>
+      <w:commentRangeEnd w:id="9"/>
+      <w:r>
+        <w:rPr>
+          <w:rStyle w:val="CommentReference"/>
+        </w:rPr>
+        <w:commentReference w:id="9"/>
+      </w:r>
+      <w:r>
+        <w:rPr>
+          <w:rFonts w:ascii="Times New Roman" w:hAnsi="Times New Roman" w:cs="Times New Roman"/>
+          <w:sz w:val="24"/>
+          <w:szCs w:val="24"/>
+        </w:rPr>
+        <w:t xml:space="preserve">). </w:t>
+      </w:r>
+      <w:r>
+        <w:rPr>
+          <w:rFonts w:ascii="Times New Roman" w:hAnsi="Times New Roman" w:cs="Times New Roman"/>
+          <w:sz w:val="24"/>
+          <w:szCs w:val="24"/>
+        </w:rPr>
+        <w:t>In our</w:t>
+      </w:r>
+      <w:r>
+        <w:rPr>
+          <w:rFonts w:ascii="Times New Roman" w:hAnsi="Times New Roman" w:cs="Times New Roman"/>
+          <w:sz w:val="24"/>
+          <w:szCs w:val="24"/>
+        </w:rPr>
+        <w:t xml:space="preserve"> explored greenspaces, m</w:t>
+      </w:r>
+      <w:r>
+        <w:rPr>
+          <w:rFonts w:ascii="Times New Roman" w:hAnsi="Times New Roman" w:cs="Times New Roman"/>
+          <w:sz w:val="24"/>
+          <w:szCs w:val="24"/>
+        </w:rPr>
+        <w:t>ost visitors appear to remain use designated areas</w:t>
+      </w:r>
+      <w:r>
+        <w:rPr>
+          <w:rFonts w:ascii="Times New Roman" w:hAnsi="Times New Roman" w:cs="Times New Roman"/>
+          <w:sz w:val="24"/>
+          <w:szCs w:val="24"/>
+        </w:rPr>
+        <w:t>, with higher activity being observed along trails (Figure 1) or in recreation</w:t>
+      </w:r>
+      <w:r>
+        <w:rPr>
+          <w:rFonts w:ascii="Times New Roman" w:hAnsi="Times New Roman" w:cs="Times New Roman"/>
+          <w:sz w:val="24"/>
+          <w:szCs w:val="24"/>
+        </w:rPr>
+        <w:t xml:space="preserve">al areas </w:t>
+      </w:r>
+      <w:r>
+        <w:rPr>
+          <w:rFonts w:ascii="Times New Roman" w:hAnsi="Times New Roman" w:cs="Times New Roman"/>
+          <w:sz w:val="24"/>
+          <w:szCs w:val="24"/>
+        </w:rPr>
+        <w:t>(Figure 4).</w:t>
+      </w:r>
+      <w:r>
+        <w:rPr>
+          <w:rFonts w:ascii="Times New Roman" w:hAnsi="Times New Roman" w:cs="Times New Roman"/>
+          <w:sz w:val="24"/>
+          <w:szCs w:val="24"/>
+        </w:rPr>
+        <w:t xml:space="preserve"> </w:t>
+      </w:r>
+      <w:r>
+        <w:rPr>
+          <w:rFonts w:ascii="Times New Roman" w:hAnsi="Times New Roman" w:cs="Times New Roman"/>
+          <w:sz w:val="24"/>
+          <w:szCs w:val="24"/>
+        </w:rPr>
+        <w:t xml:space="preserve">Still, the activity outside of designated areas persisted across greenspaces with the percent of activity on-trails going lower than 5% (e.g., </w:t>
       </w:r>
       <w:proofErr w:type="spellStart"/>
       <w:r>
@@ -4611,7 +4364,7 @@
           <w:sz w:val="24"/>
           <w:szCs w:val="24"/>
         </w:rPr>
-        <w:t>quadkeys</w:t>
+        <w:t>Kilbride</w:t>
       </w:r>
       <w:proofErr w:type="spellEnd"/>
       <w:r>
@@ -4620,39 +4373,303 @@
           <w:sz w:val="24"/>
           <w:szCs w:val="24"/>
         </w:rPr>
-        <w:t xml:space="preserve">. </w:t>
-      </w:r>
-      <w:r>
-        <w:rPr>
-          <w:rFonts w:ascii="Times New Roman" w:hAnsi="Times New Roman" w:cs="Times New Roman"/>
-          <w:sz w:val="24"/>
-          <w:szCs w:val="24"/>
-        </w:rPr>
-        <w:t xml:space="preserve">Divide by area. </w:t>
-      </w:r>
-    </w:p>
-    <w:p>
-      <w:pPr>
-        <w:pStyle w:val="ListParagraph"/>
-        <w:numPr>
-          <w:ilvl w:val="0"/>
-          <w:numId w:val="4"/>
-        </w:numPr>
+        <w:t>). Some of these greenspaces may have unofficial trails that are managed by non-profits or local communities. For example, the Bruce Trail Conservancy manages a 904 km trail that intersects some of these greenspaces but that is independent on Conservation Halton (</w:t>
+      </w:r>
+      <w:hyperlink r:id="rId15" w:history="1">
+        <w:r>
+          <w:rPr>
+            <w:rStyle w:val="Hyperlink"/>
+            <w:rFonts w:ascii="Times New Roman" w:hAnsi="Times New Roman" w:cs="Times New Roman"/>
+            <w:sz w:val="24"/>
+            <w:szCs w:val="24"/>
+          </w:rPr>
+          <w:t>https://brucetrail.org/</w:t>
+        </w:r>
+      </w:hyperlink>
+      <w:r>
+        <w:rPr>
+          <w:rFonts w:ascii="Times New Roman" w:hAnsi="Times New Roman" w:cs="Times New Roman"/>
+          <w:sz w:val="24"/>
+          <w:szCs w:val="24"/>
+        </w:rPr>
+        <w:t>).</w:t>
+      </w:r>
+      <w:r>
+        <w:rPr>
+          <w:rFonts w:ascii="Times New Roman" w:hAnsi="Times New Roman" w:cs="Times New Roman"/>
+          <w:sz w:val="24"/>
+          <w:szCs w:val="24"/>
+        </w:rPr>
+        <w:t xml:space="preserve"> </w:t>
+      </w:r>
+      <w:r>
+        <w:rPr>
+          <w:rFonts w:ascii="Times New Roman" w:hAnsi="Times New Roman" w:cs="Times New Roman"/>
+          <w:sz w:val="24"/>
+          <w:szCs w:val="24"/>
+        </w:rPr>
+        <w:t xml:space="preserve">Future land managers interested in the </w:t>
+      </w:r>
+      <w:r>
+        <w:rPr>
+          <w:rFonts w:ascii="Times New Roman" w:hAnsi="Times New Roman" w:cs="Times New Roman"/>
+          <w:sz w:val="24"/>
+          <w:szCs w:val="24"/>
+        </w:rPr>
+        <w:t xml:space="preserve">relating </w:t>
+      </w:r>
+      <w:r>
+        <w:rPr>
+          <w:rFonts w:ascii="Times New Roman" w:hAnsi="Times New Roman" w:cs="Times New Roman"/>
+          <w:sz w:val="24"/>
+          <w:szCs w:val="24"/>
+        </w:rPr>
+        <w:t>trail networks</w:t>
+      </w:r>
+      <w:r>
+        <w:rPr>
+          <w:rFonts w:ascii="Times New Roman" w:hAnsi="Times New Roman" w:cs="Times New Roman"/>
+          <w:sz w:val="24"/>
+          <w:szCs w:val="24"/>
+        </w:rPr>
+        <w:t xml:space="preserve"> to human activity</w:t>
+      </w:r>
+      <w:r>
+        <w:rPr>
+          <w:rFonts w:ascii="Times New Roman" w:hAnsi="Times New Roman" w:cs="Times New Roman"/>
+          <w:sz w:val="24"/>
+          <w:szCs w:val="24"/>
+        </w:rPr>
+        <w:t xml:space="preserve"> may need to aggregate </w:t>
+      </w:r>
+      <w:r>
+        <w:rPr>
+          <w:rFonts w:ascii="Times New Roman" w:hAnsi="Times New Roman" w:cs="Times New Roman"/>
+          <w:sz w:val="24"/>
+          <w:szCs w:val="24"/>
+        </w:rPr>
+        <w:t xml:space="preserve">trail locations from multiple data sources, such as </w:t>
+      </w:r>
+      <w:proofErr w:type="spellStart"/>
+      <w:r>
+        <w:rPr>
+          <w:rFonts w:ascii="Times New Roman" w:hAnsi="Times New Roman" w:cs="Times New Roman"/>
+          <w:sz w:val="24"/>
+          <w:szCs w:val="24"/>
+        </w:rPr>
+        <w:t>AllTrails</w:t>
+      </w:r>
+      <w:proofErr w:type="spellEnd"/>
+      <w:r>
+        <w:rPr>
+          <w:rFonts w:ascii="Times New Roman" w:hAnsi="Times New Roman" w:cs="Times New Roman"/>
+          <w:sz w:val="24"/>
+          <w:szCs w:val="24"/>
+        </w:rPr>
+        <w:t xml:space="preserve"> (</w:t>
+      </w:r>
+      <w:hyperlink r:id="rId16" w:history="1">
+        <w:r>
+          <w:rPr>
+            <w:rStyle w:val="Hyperlink"/>
+            <w:rFonts w:ascii="Times New Roman" w:hAnsi="Times New Roman" w:cs="Times New Roman"/>
+            <w:sz w:val="24"/>
+            <w:szCs w:val="24"/>
+          </w:rPr>
+          <w:t>https://www.alltrails.com/</w:t>
+        </w:r>
+      </w:hyperlink>
+      <w:r>
+        <w:rPr>
+          <w:rFonts w:ascii="Times New Roman" w:hAnsi="Times New Roman" w:cs="Times New Roman"/>
+          <w:sz w:val="24"/>
+          <w:szCs w:val="24"/>
+        </w:rPr>
+        <w:t xml:space="preserve">). </w:t>
+      </w:r>
+      <w:r>
+        <w:rPr>
+          <w:rFonts w:ascii="Times New Roman" w:hAnsi="Times New Roman" w:cs="Times New Roman"/>
+          <w:sz w:val="24"/>
+          <w:szCs w:val="24"/>
+        </w:rPr>
+        <w:t xml:space="preserve">The mobility data used here can also help areas of </w:t>
+      </w:r>
+      <w:r>
+        <w:rPr>
+          <w:rFonts w:ascii="Times New Roman" w:hAnsi="Times New Roman" w:cs="Times New Roman"/>
+          <w:sz w:val="24"/>
+          <w:szCs w:val="24"/>
+        </w:rPr>
+        <w:lastRenderedPageBreak/>
+        <w:t>frequent incursion where off-trail use is prevalent, but no known trail exists. For greenspaces in Conservation Halton, highest activity of off-trail use appeared near the entrances or in between adjacent trails</w:t>
+      </w:r>
+      <w:r>
+        <w:rPr>
+          <w:rFonts w:ascii="Times New Roman" w:hAnsi="Times New Roman" w:cs="Times New Roman"/>
+          <w:sz w:val="24"/>
+          <w:szCs w:val="24"/>
+        </w:rPr>
+        <w:t xml:space="preserve"> (e.g., Figure 1)</w:t>
+      </w:r>
+      <w:r>
+        <w:rPr>
+          <w:rFonts w:ascii="Times New Roman" w:hAnsi="Times New Roman" w:cs="Times New Roman"/>
+          <w:sz w:val="24"/>
+          <w:szCs w:val="24"/>
+        </w:rPr>
+        <w:t xml:space="preserve">. The biodiversity in these areas are thus more susceptible to disturbance and should be monitored. </w:t>
+      </w:r>
+    </w:p>
+    <w:p>
+      <w:pPr>
         <w:spacing w:line="480" w:lineRule="auto"/>
         <w:rPr>
           <w:rFonts w:ascii="Times New Roman" w:hAnsi="Times New Roman" w:cs="Times New Roman"/>
-          <w:sz w:val="24"/>
-          <w:szCs w:val="24"/>
-        </w:rPr>
-      </w:pPr>
-      <w:r>
-        <w:rPr>
-          <w:rFonts w:ascii="Times New Roman" w:hAnsi="Times New Roman" w:cs="Times New Roman"/>
-          <w:sz w:val="24"/>
-          <w:szCs w:val="24"/>
-        </w:rPr>
-        <w:t>Available scripts for processing the data</w:t>
-      </w:r>
+          <w:b/>
+          <w:bCs/>
+          <w:sz w:val="24"/>
+          <w:szCs w:val="24"/>
+        </w:rPr>
+      </w:pPr>
+    </w:p>
+    <w:p>
+      <w:pPr>
+        <w:spacing w:line="480" w:lineRule="auto"/>
+        <w:rPr>
+          <w:rFonts w:ascii="Times New Roman" w:hAnsi="Times New Roman" w:cs="Times New Roman"/>
+          <w:i/>
+          <w:iCs/>
+          <w:sz w:val="24"/>
+          <w:szCs w:val="24"/>
+        </w:rPr>
+      </w:pPr>
+      <w:r>
+        <w:rPr>
+          <w:rFonts w:ascii="Times New Roman" w:hAnsi="Times New Roman" w:cs="Times New Roman"/>
+          <w:i/>
+          <w:iCs/>
+          <w:sz w:val="24"/>
+          <w:szCs w:val="24"/>
+        </w:rPr>
+        <w:t xml:space="preserve">4.2 </w:t>
+      </w:r>
+      <w:r>
+        <w:rPr>
+          <w:rFonts w:ascii="Times New Roman" w:hAnsi="Times New Roman" w:cs="Times New Roman"/>
+          <w:i/>
+          <w:iCs/>
+          <w:sz w:val="24"/>
+          <w:szCs w:val="24"/>
+        </w:rPr>
+        <w:t>Limitations</w:t>
+      </w:r>
+      <w:r>
+        <w:rPr>
+          <w:rFonts w:ascii="Times New Roman" w:hAnsi="Times New Roman" w:cs="Times New Roman"/>
+          <w:i/>
+          <w:iCs/>
+          <w:sz w:val="24"/>
+          <w:szCs w:val="24"/>
+        </w:rPr>
+        <w:t xml:space="preserve"> of location data</w:t>
+      </w:r>
+    </w:p>
+    <w:p>
+      <w:pPr>
+        <w:spacing w:line="480" w:lineRule="auto"/>
+        <w:rPr>
+          <w:rFonts w:ascii="Times New Roman" w:hAnsi="Times New Roman" w:cs="Times New Roman"/>
+          <w:sz w:val="24"/>
+          <w:szCs w:val="24"/>
+        </w:rPr>
+      </w:pPr>
+      <w:r>
+        <w:rPr>
+          <w:rFonts w:ascii="Times New Roman" w:hAnsi="Times New Roman" w:cs="Times New Roman"/>
+          <w:sz w:val="24"/>
+          <w:szCs w:val="24"/>
+        </w:rPr>
+        <w:tab/>
+        <w:t>Location data is a powerful tool with broad spatial and temporal resolution</w:t>
+      </w:r>
+      <w:r>
+        <w:rPr>
+          <w:rFonts w:ascii="Times New Roman" w:hAnsi="Times New Roman" w:cs="Times New Roman"/>
+          <w:sz w:val="24"/>
+          <w:szCs w:val="24"/>
+        </w:rPr>
+        <w:t>, but there are biases in use. Although mobile device use has expanded rapidly across the globe (citations), there remain large differences among countries (citations). In countries where mobile device adoption is high, such as Canada where this study took place, mobility data may more accurately reflect human activity relative to others. However, even within countries there are differences in mobile device use between rural, sub-urban, and urban communities. In the United States, rural Americans have consistently few mobile devices relative to urban or sub-urban areas (</w:t>
+      </w:r>
+      <w:commentRangeStart w:id="10"/>
+      <w:proofErr w:type="spellStart"/>
+      <w:r>
+        <w:rPr>
+          <w:rFonts w:ascii="Times New Roman" w:hAnsi="Times New Roman" w:cs="Times New Roman"/>
+          <w:sz w:val="24"/>
+          <w:szCs w:val="24"/>
+        </w:rPr>
+        <w:t>Vogels</w:t>
+      </w:r>
+      <w:proofErr w:type="spellEnd"/>
+      <w:r>
+        <w:rPr>
+          <w:rFonts w:ascii="Times New Roman" w:hAnsi="Times New Roman" w:cs="Times New Roman"/>
+          <w:sz w:val="24"/>
+          <w:szCs w:val="24"/>
+        </w:rPr>
+        <w:t xml:space="preserve"> 2021</w:t>
+      </w:r>
+      <w:commentRangeEnd w:id="10"/>
+      <w:r>
+        <w:rPr>
+          <w:rStyle w:val="CommentReference"/>
+        </w:rPr>
+        <w:commentReference w:id="10"/>
+      </w:r>
+      <w:r>
+        <w:rPr>
+          <w:rFonts w:ascii="Times New Roman" w:hAnsi="Times New Roman" w:cs="Times New Roman"/>
+          <w:sz w:val="24"/>
+          <w:szCs w:val="24"/>
+        </w:rPr>
+        <w:t xml:space="preserve">). </w:t>
+      </w:r>
+      <w:r>
+        <w:rPr>
+          <w:rFonts w:ascii="Times New Roman" w:hAnsi="Times New Roman" w:cs="Times New Roman"/>
+          <w:sz w:val="24"/>
+          <w:szCs w:val="24"/>
+        </w:rPr>
+        <w:t xml:space="preserve">The devices and the software they use are also prone to biases. There can be noise in quantifying activity caused different accuracies among devices and operating system (citations). The choice of software application by the device user can also determine activity patterns. For example, a person using a ride sharing application is more likely to have location services turned on, whereas a person in an urban greenspace may not have any application open. As </w:t>
+      </w:r>
+      <w:r>
+        <w:rPr>
+          <w:rFonts w:ascii="Times New Roman" w:hAnsi="Times New Roman" w:cs="Times New Roman"/>
+          <w:sz w:val="24"/>
+          <w:szCs w:val="24"/>
+        </w:rPr>
+        <w:t xml:space="preserve">greenspaces are often viewed as a place to “disconnect” or be engaged in activities that discourage mobile device use (e.g., swimming, jogging), activity patterns may be less accurate than when compared to roads. </w:t>
+      </w:r>
+      <w:r>
+        <w:rPr>
+          <w:rFonts w:ascii="Times New Roman" w:hAnsi="Times New Roman" w:cs="Times New Roman"/>
+          <w:sz w:val="24"/>
+          <w:szCs w:val="24"/>
+        </w:rPr>
+        <w:t xml:space="preserve">These biases are important when considering expanding the applicability of mobility data to other areas or regions.  </w:t>
+      </w:r>
+    </w:p>
+    <w:p>
+      <w:pPr>
+        <w:spacing w:line="480" w:lineRule="auto"/>
+        <w:ind w:left="360"/>
+        <w:rPr>
+          <w:rFonts w:ascii="Times New Roman" w:hAnsi="Times New Roman" w:cs="Times New Roman"/>
+          <w:sz w:val="24"/>
+          <w:szCs w:val="24"/>
+        </w:rPr>
+      </w:pPr>
     </w:p>
     <w:p>
       <w:pPr>
@@ -6004,7 +6021,7 @@
           <w:szCs w:val="24"/>
         </w:rPr>
       </w:pPr>
-      <w:bookmarkStart w:id="7" w:name="_Hlk94537928"/>
+      <w:bookmarkStart w:id="11" w:name="_Hlk94537928"/>
       <w:r>
         <w:rPr>
           <w:rFonts w:ascii="Times New Roman" w:hAnsi="Times New Roman" w:cs="Times New Roman"/>
@@ -6029,7 +6046,7 @@
                     </pic:cNvPicPr>
                   </pic:nvPicPr>
                   <pic:blipFill>
-                    <a:blip r:embed="rId15" cstate="print">
+                    <a:blip r:embed="rId17" cstate="print">
                       <a:extLst>
                         <a:ext uri="{28A0092B-C50C-407E-A947-70E740481C1C}">
                           <a14:useLocalDpi xmlns:a14="http://schemas.microsoft.com/office/drawing/2010/main" val="0"/>
@@ -6060,6 +6077,7 @@
           </wp:inline>
         </w:drawing>
       </w:r>
+      <w:bookmarkStart w:id="12" w:name="_Hlk94598617"/>
       <w:r>
         <w:rPr>
           <w:rFonts w:ascii="Times New Roman" w:hAnsi="Times New Roman" w:cs="Times New Roman"/>
@@ -6170,7 +6188,7 @@
                     </pic:cNvPicPr>
                   </pic:nvPicPr>
                   <pic:blipFill>
-                    <a:blip r:embed="rId16" cstate="print">
+                    <a:blip r:embed="rId18" cstate="print">
                       <a:extLst>
                         <a:ext uri="{28A0092B-C50C-407E-A947-70E740481C1C}">
                           <a14:useLocalDpi xmlns:a14="http://schemas.microsoft.com/office/drawing/2010/main" val="0"/>
@@ -6323,7 +6341,7 @@
                     </pic:cNvPicPr>
                   </pic:nvPicPr>
                   <pic:blipFill>
-                    <a:blip r:embed="rId17" cstate="print">
+                    <a:blip r:embed="rId19" cstate="print">
                       <a:extLst>
                         <a:ext uri="{28A0092B-C50C-407E-A947-70E740481C1C}">
                           <a14:useLocalDpi xmlns:a14="http://schemas.microsoft.com/office/drawing/2010/main" val="0"/>
@@ -6447,7 +6465,7 @@
                     </pic:cNvPicPr>
                   </pic:nvPicPr>
                   <pic:blipFill>
-                    <a:blip r:embed="rId18" cstate="print">
+                    <a:blip r:embed="rId20" cstate="print">
                       <a:extLst>
                         <a:ext uri="{28A0092B-C50C-407E-A947-70E740481C1C}">
                           <a14:useLocalDpi xmlns:a14="http://schemas.microsoft.com/office/drawing/2010/main" val="0"/>
@@ -6538,6 +6556,7 @@
         </w:rPr>
         <w:t xml:space="preserve">Proportion of ELC </w:t>
       </w:r>
+      <w:bookmarkEnd w:id="12"/>
       <w:r>
         <w:rPr>
           <w:rFonts w:ascii="Times New Roman" w:hAnsi="Times New Roman" w:cs="Times New Roman"/>
@@ -6545,23 +6564,7 @@
           <w:szCs w:val="24"/>
         </w:rPr>
         <w:lastRenderedPageBreak/>
-        <w:t>used represents the percent of human activity in that ELC class relative to the total coverage of that ELC class within the property</w:t>
-      </w:r>
-      <w:r>
-        <w:rPr>
-          <w:rFonts w:ascii="Times New Roman" w:hAnsi="Times New Roman" w:cs="Times New Roman"/>
-          <w:sz w:val="24"/>
-          <w:szCs w:val="24"/>
-        </w:rPr>
-        <w:t xml:space="preserve"> (Panel B)</w:t>
-      </w:r>
-      <w:r>
-        <w:rPr>
-          <w:rFonts w:ascii="Times New Roman" w:hAnsi="Times New Roman" w:cs="Times New Roman"/>
-          <w:sz w:val="24"/>
-          <w:szCs w:val="24"/>
-        </w:rPr>
-        <w:t xml:space="preserve">. </w:t>
+        <w:t xml:space="preserve">used represents the percent of human activity in that ELC class relative to the total coverage of that ELC class within the property (Panel B). </w:t>
       </w:r>
       <w:r>
         <w:rPr>
@@ -6572,7 +6575,7 @@
         <w:br w:type="page"/>
       </w:r>
     </w:p>
-    <w:bookmarkEnd w:id="7"/>
+    <w:bookmarkEnd w:id="11"/>
     <w:p>
       <w:pPr>
         <w:spacing w:line="480" w:lineRule="auto"/>
@@ -6651,7 +6654,7 @@
                           </pic:cNvPicPr>
                         </pic:nvPicPr>
                         <pic:blipFill>
-                          <a:blip r:embed="rId19" cstate="print">
+                          <a:blip r:embed="rId21" cstate="print">
                             <a:extLst>
                               <a:ext uri="{28A0092B-C50C-407E-A947-70E740481C1C}">
                                 <a14:useLocalDpi xmlns:a14="http://schemas.microsoft.com/office/drawing/2010/main" val="0"/>
@@ -6722,7 +6725,7 @@
                           </pic:cNvPicPr>
                         </pic:nvPicPr>
                         <pic:blipFill rotWithShape="1">
-                          <a:blip r:embed="rId20" cstate="print">
+                          <a:blip r:embed="rId22" cstate="print">
                             <a:extLst>
                               <a:ext uri="{28A0092B-C50C-407E-A947-70E740481C1C}">
                                 <a14:useLocalDpi xmlns:a14="http://schemas.microsoft.com/office/drawing/2010/main" val="0"/>
@@ -6818,7 +6821,7 @@
                           </pic:cNvPicPr>
                         </pic:nvPicPr>
                         <pic:blipFill>
-                          <a:blip r:embed="rId21">
+                          <a:blip r:embed="rId23">
                             <a:extLst>
                               <a:ext uri="{28A0092B-C50C-407E-A947-70E740481C1C}">
                                 <a14:useLocalDpi xmlns:a14="http://schemas.microsoft.com/office/drawing/2010/main" val="0"/>
@@ -7041,7 +7044,90 @@
       </w:r>
     </w:p>
   </w:comment>
-  <w:comment w:id="6" w:author="Alex Filazzola" w:date="2022-01-31T16:19:00Z" w:initials="AF">
+  <w:comment w:id="6" w:author="Alex Filazzola" w:date="2022-02-01T09:05:00Z" w:initials="AF">
+    <w:p>
+      <w:pPr>
+        <w:pStyle w:val="CommentText"/>
+      </w:pPr>
+      <w:r>
+        <w:rPr>
+          <w:rStyle w:val="CommentReference"/>
+        </w:rPr>
+        <w:annotationRef/>
+      </w:r>
+      <w:r>
+        <w:t>Add supplemental</w:t>
+      </w:r>
+    </w:p>
+  </w:comment>
+  <w:comment w:id="7" w:author="Alex Filazzola" w:date="2022-02-01T09:12:00Z" w:initials="AF">
+    <w:p>
+      <w:pPr>
+        <w:pStyle w:val="CommentText"/>
+      </w:pPr>
+      <w:r>
+        <w:rPr>
+          <w:rStyle w:val="CommentReference"/>
+        </w:rPr>
+        <w:annotationRef/>
+      </w:r>
+      <w:r>
+        <w:t>https://www.sciencedirect.com/science/article/pii/S0301479706000466?casa_token=soIQ2mrSV9wAAAAA:rs7PwjSBPxaMMMXHapxXfICFMQoLO_u6LemF4Io6CW3VO1KvPZF-6n5owLLJIJhlvBtwFtJjaw</w:t>
+      </w:r>
+    </w:p>
+  </w:comment>
+  <w:comment w:id="8" w:author="Alex Filazzola" w:date="2022-02-01T09:11:00Z" w:initials="AF">
+    <w:p>
+      <w:pPr>
+        <w:pStyle w:val="Heading1"/>
+        <w:shd w:val="clear" w:color="auto" w:fill="FCFCFC"/>
+        <w:spacing w:before="0" w:beforeAutospacing="0" w:after="240" w:afterAutospacing="0"/>
+        <w:rPr>
+          <w:rFonts w:ascii="Georgia" w:hAnsi="Georgia"/>
+          <w:b w:val="0"/>
+          <w:bCs w:val="0"/>
+          <w:color w:val="333333"/>
+        </w:rPr>
+      </w:pPr>
+      <w:r>
+        <w:rPr>
+          <w:rStyle w:val="CommentReference"/>
+        </w:rPr>
+        <w:annotationRef/>
+      </w:r>
+      <w:r>
+        <w:rPr>
+          <w:rFonts w:ascii="Georgia" w:hAnsi="Georgia"/>
+          <w:b w:val="0"/>
+          <w:bCs w:val="0"/>
+          <w:color w:val="333333"/>
+        </w:rPr>
+        <w:t>Recreational trampling negatively impacts vegetation structure of an Australian biodiversity hotspot</w:t>
+      </w:r>
+    </w:p>
+    <w:p>
+      <w:pPr>
+        <w:pStyle w:val="CommentText"/>
+      </w:pPr>
+    </w:p>
+  </w:comment>
+  <w:comment w:id="9" w:author="Alex Filazzola" w:date="2022-02-01T09:11:00Z" w:initials="AF">
+    <w:p>
+      <w:pPr>
+        <w:pStyle w:val="CommentText"/>
+      </w:pPr>
+      <w:r>
+        <w:rPr>
+          <w:rStyle w:val="CommentReference"/>
+        </w:rPr>
+        <w:annotationRef/>
+      </w:r>
+      <w:r>
+        <w:t>https://www.sciencedirect.com/science/article/pii/S0301479720304795?casa_token=6IFC-JasHmoAAAAA:rJyjuKgWKryKI2tLrTC5p8RTPk7U570Yqw8tCHqtB-5AbUL06zppR7qe-0xwp8VFQS4hygu5Cw</w:t>
+      </w:r>
+    </w:p>
+  </w:comment>
+  <w:comment w:id="10" w:author="Alex Filazzola" w:date="2022-01-31T16:19:00Z" w:initials="AF">
     <w:p>
       <w:pPr>
         <w:pStyle w:val="CommentText"/>
@@ -7067,6 +7153,10 @@
   <w15:commentEx w15:paraId="08A9D19F" w15:done="0"/>
   <w15:commentEx w15:paraId="6177AAA1" w15:done="0"/>
   <w15:commentEx w15:paraId="4EA9809E" w15:done="0"/>
+  <w15:commentEx w15:paraId="73257742" w15:done="0"/>
+  <w15:commentEx w15:paraId="7A0FE41B" w15:done="0"/>
+  <w15:commentEx w15:paraId="2281547E" w15:done="0"/>
+  <w15:commentEx w15:paraId="6414A2EC" w15:done="0"/>
   <w15:commentEx w15:paraId="387D0724" w15:done="0"/>
 </w15:commentsEx>
 </file>
@@ -7078,6 +7168,10 @@
   <w16cex:commentExtensible w16cex:durableId="259E3E25" w16cex:dateUtc="2022-01-28T15:04:00Z"/>
   <w16cex:commentExtensible w16cex:durableId="259E4FDF" w16cex:dateUtc="2022-01-28T16:19:00Z"/>
   <w16cex:commentExtensible w16cex:durableId="259E4FFA" w16cex:dateUtc="2022-01-28T16:20:00Z"/>
+  <w16cex:commentExtensible w16cex:durableId="25A3764E" w16cex:dateUtc="2022-02-01T14:05:00Z"/>
+  <w16cex:commentExtensible w16cex:durableId="25A377EE" w16cex:dateUtc="2022-02-01T14:12:00Z"/>
+  <w16cex:commentExtensible w16cex:durableId="25A377D0" w16cex:dateUtc="2022-02-01T14:11:00Z"/>
+  <w16cex:commentExtensible w16cex:durableId="25A377C1" w16cex:dateUtc="2022-02-01T14:11:00Z"/>
   <w16cex:commentExtensible w16cex:durableId="25A28A9E" w16cex:dateUtc="2022-01-31T21:19:00Z"/>
 </w16cex:commentsExtensible>
 </file>
@@ -7089,6 +7183,10 @@
   <w16cid:commentId w16cid:paraId="08A9D19F" w16cid:durableId="259E3E25"/>
   <w16cid:commentId w16cid:paraId="6177AAA1" w16cid:durableId="259E4FDF"/>
   <w16cid:commentId w16cid:paraId="4EA9809E" w16cid:durableId="259E4FFA"/>
+  <w16cid:commentId w16cid:paraId="73257742" w16cid:durableId="25A3764E"/>
+  <w16cid:commentId w16cid:paraId="7A0FE41B" w16cid:durableId="25A377EE"/>
+  <w16cid:commentId w16cid:paraId="2281547E" w16cid:durableId="25A377D0"/>
+  <w16cid:commentId w16cid:paraId="6414A2EC" w16cid:durableId="25A377C1"/>
   <w16cid:commentId w16cid:paraId="387D0724" w16cid:durableId="25A28A9E"/>
 </w16cid:commentsIds>
 </file>
@@ -8114,6 +8212,27 @@
     <w:name w:val="Normal"/>
     <w:qFormat/>
   </w:style>
+  <w:style w:type="paragraph" w:styleId="Heading1">
+    <w:name w:val="heading 1"/>
+    <w:basedOn w:val="Normal"/>
+    <w:link w:val="Heading1Char"/>
+    <w:uiPriority w:val="9"/>
+    <w:qFormat/>
+    <w:rsid w:val="004B720E"/>
+    <w:pPr>
+      <w:spacing w:before="100" w:beforeAutospacing="1" w:after="100" w:afterAutospacing="1" w:line="240" w:lineRule="auto"/>
+      <w:outlineLvl w:val="0"/>
+    </w:pPr>
+    <w:rPr>
+      <w:rFonts w:ascii="Times New Roman" w:eastAsia="Times New Roman" w:hAnsi="Times New Roman" w:cs="Times New Roman"/>
+      <w:b/>
+      <w:bCs/>
+      <w:kern w:val="36"/>
+      <w:sz w:val="48"/>
+      <w:szCs w:val="48"/>
+      <w:lang w:eastAsia="en-CA"/>
+    </w:rPr>
+  </w:style>
   <w:style w:type="character" w:default="1" w:styleId="DefaultParagraphFont">
     <w:name w:val="Default Paragraph Font"/>
     <w:uiPriority w:val="1"/>
@@ -8320,6 +8439,22 @@
     <w:rsid w:val="002C3A56"/>
     <w:rPr>
       <w:color w:val="808080"/>
+    </w:rPr>
+  </w:style>
+  <w:style w:type="character" w:customStyle="1" w:styleId="Heading1Char">
+    <w:name w:val="Heading 1 Char"/>
+    <w:basedOn w:val="DefaultParagraphFont"/>
+    <w:link w:val="Heading1"/>
+    <w:uiPriority w:val="9"/>
+    <w:rsid w:val="004B720E"/>
+    <w:rPr>
+      <w:rFonts w:ascii="Times New Roman" w:eastAsia="Times New Roman" w:hAnsi="Times New Roman" w:cs="Times New Roman"/>
+      <w:b/>
+      <w:bCs/>
+      <w:kern w:val="36"/>
+      <w:sz w:val="48"/>
+      <w:szCs w:val="48"/>
+      <w:lang w:eastAsia="en-CA"/>
     </w:rPr>
   </w:style>
 </w:styles>

</xml_diff>